<commit_message>
added labels to network
</commit_message>
<xml_diff>
--- a/Training MobileNet.docx
+++ b/Training MobileNet.docx
@@ -1771,13 +1771,4052 @@
     <w:p/>
     <w:p>
       <w:r>
-        <w:t>Simple Block 96</w:t>
-      </w:r>
-    </w:p>
-    <w:p>
+        <w:t xml:space="preserve">Simple Block </w:t>
+      </w:r>
+      <w:proofErr w:type="spellStart"/>
+      <w:r>
+        <w:t>batchsize</w:t>
+      </w:r>
+      <w:proofErr w:type="spellEnd"/>
+      <w:r>
+        <w:t xml:space="preserve"> </w:t>
+      </w:r>
+      <w:r>
+        <w:t>96</w:t>
+      </w:r>
+      <w:r>
+        <w:t xml:space="preserve"> max acc 60%</w:t>
+      </w:r>
+    </w:p>
+    <w:p>
+      <w:r>
+        <w:br w:type="page"/>
+      </w:r>
+    </w:p>
+    <w:p>
+      <w:pPr>
+        <w:rPr>
+          <w:shd w:val="clear" w:color="auto" w:fill="FFFFFF"/>
+        </w:rPr>
+      </w:pPr>
+      <w:r>
+        <w:rPr>
+          <w:shd w:val="clear" w:color="auto" w:fill="FFFFFF"/>
+        </w:rPr>
+        <w:lastRenderedPageBreak/>
+        <w:t>Mix2 Adam</w:t>
+      </w:r>
+    </w:p>
+    <w:p>
+      <w:pPr>
+        <w:spacing w:after="0" w:line="240" w:lineRule="auto"/>
+        <w:rPr>
+          <w:rFonts w:ascii="Courier New" w:eastAsia="Times New Roman" w:hAnsi="Courier New" w:cs="Courier New"/>
+          <w:color w:val="212121"/>
+          <w:sz w:val="21"/>
+          <w:szCs w:val="21"/>
+          <w:shd w:val="clear" w:color="auto" w:fill="FFFFFF"/>
+        </w:rPr>
+      </w:pPr>
+      <w:r>
+        <w:rPr>
+          <w:rFonts w:ascii="Courier New" w:eastAsia="Times New Roman" w:hAnsi="Courier New" w:cs="Courier New"/>
+          <w:color w:val="212121"/>
+          <w:sz w:val="21"/>
+          <w:szCs w:val="21"/>
+          <w:shd w:val="clear" w:color="auto" w:fill="FFFFFF"/>
+        </w:rPr>
+        <w:t>For epoch 1 the train accuracy is 22 % the test accuracy over the whole test set is 22 %</w:t>
+      </w:r>
+    </w:p>
+    <w:p>
+      <w:pPr>
+        <w:spacing w:after="0" w:line="240" w:lineRule="auto"/>
+        <w:rPr>
+          <w:rFonts w:ascii="Courier New" w:eastAsia="Times New Roman" w:hAnsi="Courier New" w:cs="Courier New"/>
+          <w:color w:val="212121"/>
+          <w:sz w:val="21"/>
+          <w:szCs w:val="21"/>
+          <w:shd w:val="clear" w:color="auto" w:fill="FFFFFF"/>
+        </w:rPr>
+      </w:pPr>
+      <w:r>
+        <w:rPr>
+          <w:rFonts w:ascii="Courier New" w:eastAsia="Times New Roman" w:hAnsi="Courier New" w:cs="Courier New"/>
+          <w:color w:val="212121"/>
+          <w:sz w:val="21"/>
+          <w:szCs w:val="21"/>
+          <w:shd w:val="clear" w:color="auto" w:fill="FFFFFF"/>
+        </w:rPr>
+        <w:t>For epoch 2 the train accuracy is 30 % the test accuracy over the whole test set is 29 %</w:t>
+      </w:r>
+    </w:p>
+    <w:p>
+      <w:pPr>
+        <w:spacing w:after="0" w:line="240" w:lineRule="auto"/>
+        <w:rPr>
+          <w:rFonts w:ascii="Courier New" w:eastAsia="Times New Roman" w:hAnsi="Courier New" w:cs="Courier New"/>
+          <w:color w:val="212121"/>
+          <w:sz w:val="21"/>
+          <w:szCs w:val="21"/>
+          <w:shd w:val="clear" w:color="auto" w:fill="FFFFFF"/>
+        </w:rPr>
+      </w:pPr>
+      <w:r>
+        <w:rPr>
+          <w:rFonts w:ascii="Courier New" w:eastAsia="Times New Roman" w:hAnsi="Courier New" w:cs="Courier New"/>
+          <w:color w:val="212121"/>
+          <w:sz w:val="21"/>
+          <w:szCs w:val="21"/>
+          <w:shd w:val="clear" w:color="auto" w:fill="FFFFFF"/>
+        </w:rPr>
+        <w:t>For epoch 3 the train accuracy is 31 % the test accuracy over the whole test set is 33 %</w:t>
+      </w:r>
+    </w:p>
+    <w:p>
+      <w:pPr>
+        <w:spacing w:after="0" w:line="240" w:lineRule="auto"/>
+        <w:rPr>
+          <w:rFonts w:ascii="Courier New" w:eastAsia="Times New Roman" w:hAnsi="Courier New" w:cs="Courier New"/>
+          <w:color w:val="212121"/>
+          <w:sz w:val="21"/>
+          <w:szCs w:val="21"/>
+          <w:shd w:val="clear" w:color="auto" w:fill="FFFFFF"/>
+        </w:rPr>
+      </w:pPr>
+      <w:r>
+        <w:rPr>
+          <w:rFonts w:ascii="Courier New" w:eastAsia="Times New Roman" w:hAnsi="Courier New" w:cs="Courier New"/>
+          <w:color w:val="212121"/>
+          <w:sz w:val="21"/>
+          <w:szCs w:val="21"/>
+          <w:shd w:val="clear" w:color="auto" w:fill="FFFFFF"/>
+        </w:rPr>
+        <w:t>For epoch 4 the train accuracy is 35 % the test accuracy over the whole test set is 37 %</w:t>
+      </w:r>
+    </w:p>
+    <w:p>
+      <w:pPr>
+        <w:spacing w:after="0" w:line="240" w:lineRule="auto"/>
+        <w:rPr>
+          <w:rFonts w:ascii="Courier New" w:eastAsia="Times New Roman" w:hAnsi="Courier New" w:cs="Courier New"/>
+          <w:color w:val="212121"/>
+          <w:sz w:val="21"/>
+          <w:szCs w:val="21"/>
+          <w:shd w:val="clear" w:color="auto" w:fill="FFFFFF"/>
+        </w:rPr>
+      </w:pPr>
+      <w:r>
+        <w:rPr>
+          <w:rFonts w:ascii="Courier New" w:eastAsia="Times New Roman" w:hAnsi="Courier New" w:cs="Courier New"/>
+          <w:color w:val="212121"/>
+          <w:sz w:val="21"/>
+          <w:szCs w:val="21"/>
+          <w:shd w:val="clear" w:color="auto" w:fill="FFFFFF"/>
+        </w:rPr>
+        <w:t>For epoch 5 the train accuracy is 42 % the test accuracy over the whole test set is 41 %</w:t>
+      </w:r>
+    </w:p>
+    <w:p>
+      <w:pPr>
+        <w:spacing w:after="0" w:line="240" w:lineRule="auto"/>
+        <w:rPr>
+          <w:rFonts w:ascii="Courier New" w:eastAsia="Times New Roman" w:hAnsi="Courier New" w:cs="Courier New"/>
+          <w:color w:val="212121"/>
+          <w:sz w:val="21"/>
+          <w:szCs w:val="21"/>
+          <w:shd w:val="clear" w:color="auto" w:fill="FFFFFF"/>
+        </w:rPr>
+      </w:pPr>
+      <w:r>
+        <w:rPr>
+          <w:rFonts w:ascii="Courier New" w:eastAsia="Times New Roman" w:hAnsi="Courier New" w:cs="Courier New"/>
+          <w:color w:val="212121"/>
+          <w:sz w:val="21"/>
+          <w:szCs w:val="21"/>
+          <w:shd w:val="clear" w:color="auto" w:fill="FFFFFF"/>
+        </w:rPr>
+        <w:t>For epoch 6 the train accuracy is 40 % the test accuracy over the whole test set is 40 %</w:t>
+      </w:r>
+    </w:p>
+    <w:p>
+      <w:pPr>
+        <w:spacing w:after="0" w:line="240" w:lineRule="auto"/>
+        <w:rPr>
+          <w:rFonts w:ascii="Courier New" w:eastAsia="Times New Roman" w:hAnsi="Courier New" w:cs="Courier New"/>
+          <w:color w:val="212121"/>
+          <w:sz w:val="21"/>
+          <w:szCs w:val="21"/>
+          <w:shd w:val="clear" w:color="auto" w:fill="FFFFFF"/>
+        </w:rPr>
+      </w:pPr>
+      <w:r>
+        <w:rPr>
+          <w:rFonts w:ascii="Courier New" w:eastAsia="Times New Roman" w:hAnsi="Courier New" w:cs="Courier New"/>
+          <w:color w:val="212121"/>
+          <w:sz w:val="21"/>
+          <w:szCs w:val="21"/>
+          <w:shd w:val="clear" w:color="auto" w:fill="FFFFFF"/>
+        </w:rPr>
+        <w:t>For epoch 7 the train accuracy is 51 % the test accuracy over the whole test set is 53 %</w:t>
+      </w:r>
+    </w:p>
+    <w:p>
+      <w:pPr>
+        <w:spacing w:after="0" w:line="240" w:lineRule="auto"/>
+        <w:rPr>
+          <w:rFonts w:ascii="Courier New" w:eastAsia="Times New Roman" w:hAnsi="Courier New" w:cs="Courier New"/>
+          <w:color w:val="212121"/>
+          <w:sz w:val="21"/>
+          <w:szCs w:val="21"/>
+          <w:shd w:val="clear" w:color="auto" w:fill="FFFFFF"/>
+        </w:rPr>
+      </w:pPr>
+      <w:r>
+        <w:rPr>
+          <w:rFonts w:ascii="Courier New" w:eastAsia="Times New Roman" w:hAnsi="Courier New" w:cs="Courier New"/>
+          <w:color w:val="212121"/>
+          <w:sz w:val="21"/>
+          <w:szCs w:val="21"/>
+          <w:shd w:val="clear" w:color="auto" w:fill="FFFFFF"/>
+        </w:rPr>
+        <w:t>For epoch 8 the train accuracy is 47 % the test accuracy over the whole test set is 48 %</w:t>
+      </w:r>
+    </w:p>
+    <w:p>
+      <w:pPr>
+        <w:spacing w:after="0" w:line="240" w:lineRule="auto"/>
+        <w:rPr>
+          <w:rFonts w:ascii="Courier New" w:eastAsia="Times New Roman" w:hAnsi="Courier New" w:cs="Courier New"/>
+          <w:color w:val="212121"/>
+          <w:sz w:val="21"/>
+          <w:szCs w:val="21"/>
+          <w:shd w:val="clear" w:color="auto" w:fill="FFFFFF"/>
+        </w:rPr>
+      </w:pPr>
+      <w:r>
+        <w:rPr>
+          <w:rFonts w:ascii="Courier New" w:eastAsia="Times New Roman" w:hAnsi="Courier New" w:cs="Courier New"/>
+          <w:color w:val="212121"/>
+          <w:sz w:val="21"/>
+          <w:szCs w:val="21"/>
+          <w:shd w:val="clear" w:color="auto" w:fill="FFFFFF"/>
+        </w:rPr>
+        <w:t>For epoch 9 the train accuracy is 50 % the test accuracy over the whole test set is 51 %</w:t>
+      </w:r>
+    </w:p>
+    <w:p>
+      <w:pPr>
+        <w:spacing w:after="0" w:line="240" w:lineRule="auto"/>
+        <w:rPr>
+          <w:rFonts w:ascii="Courier New" w:eastAsia="Times New Roman" w:hAnsi="Courier New" w:cs="Courier New"/>
+          <w:color w:val="212121"/>
+          <w:sz w:val="21"/>
+          <w:szCs w:val="21"/>
+          <w:shd w:val="clear" w:color="auto" w:fill="FFFFFF"/>
+        </w:rPr>
+      </w:pPr>
+      <w:r>
+        <w:rPr>
+          <w:rFonts w:ascii="Courier New" w:eastAsia="Times New Roman" w:hAnsi="Courier New" w:cs="Courier New"/>
+          <w:color w:val="212121"/>
+          <w:sz w:val="21"/>
+          <w:szCs w:val="21"/>
+          <w:shd w:val="clear" w:color="auto" w:fill="FFFFFF"/>
+        </w:rPr>
+        <w:t>For epoch 10 the train accuracy is 54 % the test accuracy over the whole test set is 55 %</w:t>
+      </w:r>
+    </w:p>
+    <w:p>
+      <w:pPr>
+        <w:spacing w:after="0" w:line="240" w:lineRule="auto"/>
+        <w:rPr>
+          <w:rFonts w:ascii="Courier New" w:eastAsia="Times New Roman" w:hAnsi="Courier New" w:cs="Courier New"/>
+          <w:color w:val="212121"/>
+          <w:sz w:val="21"/>
+          <w:szCs w:val="21"/>
+          <w:shd w:val="clear" w:color="auto" w:fill="FFFFFF"/>
+        </w:rPr>
+      </w:pPr>
+      <w:r>
+        <w:rPr>
+          <w:rFonts w:ascii="Courier New" w:eastAsia="Times New Roman" w:hAnsi="Courier New" w:cs="Courier New"/>
+          <w:color w:val="212121"/>
+          <w:sz w:val="21"/>
+          <w:szCs w:val="21"/>
+          <w:shd w:val="clear" w:color="auto" w:fill="FFFFFF"/>
+        </w:rPr>
+        <w:t>For epoch 11 the train accuracy is 56 % the test accuracy over the whole test set is 55 %</w:t>
+      </w:r>
       <w:bookmarkStart w:id="0" w:name="_GoBack"/>
       <w:bookmarkEnd w:id="0"/>
     </w:p>
+    <w:p>
+      <w:pPr>
+        <w:spacing w:after="0" w:line="240" w:lineRule="auto"/>
+        <w:rPr>
+          <w:rFonts w:ascii="Courier New" w:eastAsia="Times New Roman" w:hAnsi="Courier New" w:cs="Courier New"/>
+          <w:color w:val="212121"/>
+          <w:sz w:val="21"/>
+          <w:szCs w:val="21"/>
+          <w:shd w:val="clear" w:color="auto" w:fill="FFFFFF"/>
+        </w:rPr>
+      </w:pPr>
+      <w:r>
+        <w:rPr>
+          <w:rFonts w:ascii="Courier New" w:eastAsia="Times New Roman" w:hAnsi="Courier New" w:cs="Courier New"/>
+          <w:color w:val="212121"/>
+          <w:sz w:val="21"/>
+          <w:szCs w:val="21"/>
+          <w:shd w:val="clear" w:color="auto" w:fill="FFFFFF"/>
+        </w:rPr>
+        <w:t>For epoch 12 the train accuracy is 48 % the test accuracy over the whole test set is 48 %</w:t>
+      </w:r>
+    </w:p>
+    <w:p>
+      <w:pPr>
+        <w:spacing w:after="0" w:line="240" w:lineRule="auto"/>
+        <w:rPr>
+          <w:rFonts w:ascii="Courier New" w:eastAsia="Times New Roman" w:hAnsi="Courier New" w:cs="Courier New"/>
+          <w:color w:val="212121"/>
+          <w:sz w:val="21"/>
+          <w:szCs w:val="21"/>
+          <w:shd w:val="clear" w:color="auto" w:fill="FFFFFF"/>
+        </w:rPr>
+      </w:pPr>
+      <w:r>
+        <w:rPr>
+          <w:rFonts w:ascii="Courier New" w:eastAsia="Times New Roman" w:hAnsi="Courier New" w:cs="Courier New"/>
+          <w:color w:val="212121"/>
+          <w:sz w:val="21"/>
+          <w:szCs w:val="21"/>
+          <w:shd w:val="clear" w:color="auto" w:fill="FFFFFF"/>
+        </w:rPr>
+        <w:t>For epoch 13 the train accuracy is 53 % the test accuracy over the whole test set is 53 %</w:t>
+      </w:r>
+    </w:p>
+    <w:p>
+      <w:pPr>
+        <w:spacing w:after="0" w:line="240" w:lineRule="auto"/>
+        <w:rPr>
+          <w:rFonts w:ascii="Courier New" w:eastAsia="Times New Roman" w:hAnsi="Courier New" w:cs="Courier New"/>
+          <w:color w:val="212121"/>
+          <w:sz w:val="21"/>
+          <w:szCs w:val="21"/>
+          <w:shd w:val="clear" w:color="auto" w:fill="FFFFFF"/>
+        </w:rPr>
+      </w:pPr>
+      <w:r>
+        <w:rPr>
+          <w:rFonts w:ascii="Courier New" w:eastAsia="Times New Roman" w:hAnsi="Courier New" w:cs="Courier New"/>
+          <w:color w:val="212121"/>
+          <w:sz w:val="21"/>
+          <w:szCs w:val="21"/>
+          <w:shd w:val="clear" w:color="auto" w:fill="FFFFFF"/>
+        </w:rPr>
+        <w:t>For epoch 14 the train accuracy is 64 % the test accuracy over the whole test set is 64 %</w:t>
+      </w:r>
+    </w:p>
+    <w:p>
+      <w:pPr>
+        <w:spacing w:after="0" w:line="240" w:lineRule="auto"/>
+        <w:rPr>
+          <w:rFonts w:ascii="Courier New" w:eastAsia="Times New Roman" w:hAnsi="Courier New" w:cs="Courier New"/>
+          <w:color w:val="212121"/>
+          <w:sz w:val="21"/>
+          <w:szCs w:val="21"/>
+          <w:shd w:val="clear" w:color="auto" w:fill="FFFFFF"/>
+        </w:rPr>
+      </w:pPr>
+      <w:r>
+        <w:rPr>
+          <w:rFonts w:ascii="Courier New" w:eastAsia="Times New Roman" w:hAnsi="Courier New" w:cs="Courier New"/>
+          <w:color w:val="212121"/>
+          <w:sz w:val="21"/>
+          <w:szCs w:val="21"/>
+          <w:shd w:val="clear" w:color="auto" w:fill="FFFFFF"/>
+        </w:rPr>
+        <w:t>For epoch 15 the train accuracy is 66 % the test accuracy over the whole test set is 65 %</w:t>
+      </w:r>
+    </w:p>
+    <w:p>
+      <w:pPr>
+        <w:spacing w:after="0" w:line="240" w:lineRule="auto"/>
+        <w:rPr>
+          <w:rFonts w:ascii="Courier New" w:eastAsia="Times New Roman" w:hAnsi="Courier New" w:cs="Courier New"/>
+          <w:color w:val="212121"/>
+          <w:sz w:val="21"/>
+          <w:szCs w:val="21"/>
+          <w:shd w:val="clear" w:color="auto" w:fill="FFFFFF"/>
+        </w:rPr>
+      </w:pPr>
+      <w:r>
+        <w:rPr>
+          <w:rFonts w:ascii="Courier New" w:eastAsia="Times New Roman" w:hAnsi="Courier New" w:cs="Courier New"/>
+          <w:color w:val="212121"/>
+          <w:sz w:val="21"/>
+          <w:szCs w:val="21"/>
+          <w:shd w:val="clear" w:color="auto" w:fill="FFFFFF"/>
+        </w:rPr>
+        <w:t>For epoch 16 the train accuracy is 61 % the test accuracy over the whole test set is 60 %</w:t>
+      </w:r>
+    </w:p>
+    <w:p>
+      <w:pPr>
+        <w:spacing w:after="0" w:line="240" w:lineRule="auto"/>
+        <w:rPr>
+          <w:rFonts w:ascii="Courier New" w:eastAsia="Times New Roman" w:hAnsi="Courier New" w:cs="Courier New"/>
+          <w:color w:val="212121"/>
+          <w:sz w:val="21"/>
+          <w:szCs w:val="21"/>
+          <w:shd w:val="clear" w:color="auto" w:fill="FFFFFF"/>
+        </w:rPr>
+      </w:pPr>
+      <w:r>
+        <w:rPr>
+          <w:rFonts w:ascii="Courier New" w:eastAsia="Times New Roman" w:hAnsi="Courier New" w:cs="Courier New"/>
+          <w:color w:val="212121"/>
+          <w:sz w:val="21"/>
+          <w:szCs w:val="21"/>
+          <w:shd w:val="clear" w:color="auto" w:fill="FFFFFF"/>
+        </w:rPr>
+        <w:t>For epoch 17 the train accuracy is 62 % the test accuracy over the whole test set is 62 %</w:t>
+      </w:r>
+    </w:p>
+    <w:p>
+      <w:pPr>
+        <w:spacing w:after="0" w:line="240" w:lineRule="auto"/>
+        <w:rPr>
+          <w:rFonts w:ascii="Courier New" w:eastAsia="Times New Roman" w:hAnsi="Courier New" w:cs="Courier New"/>
+          <w:color w:val="212121"/>
+          <w:sz w:val="21"/>
+          <w:szCs w:val="21"/>
+          <w:shd w:val="clear" w:color="auto" w:fill="FFFFFF"/>
+        </w:rPr>
+      </w:pPr>
+      <w:r>
+        <w:rPr>
+          <w:rFonts w:ascii="Courier New" w:eastAsia="Times New Roman" w:hAnsi="Courier New" w:cs="Courier New"/>
+          <w:color w:val="212121"/>
+          <w:sz w:val="21"/>
+          <w:szCs w:val="21"/>
+          <w:shd w:val="clear" w:color="auto" w:fill="FFFFFF"/>
+        </w:rPr>
+        <w:t>For epoch 18 the train accuracy is 67 % the test accuracy over the whole test set is 66 %</w:t>
+      </w:r>
+    </w:p>
+    <w:p>
+      <w:pPr>
+        <w:spacing w:after="0" w:line="240" w:lineRule="auto"/>
+        <w:rPr>
+          <w:rFonts w:ascii="Courier New" w:eastAsia="Times New Roman" w:hAnsi="Courier New" w:cs="Courier New"/>
+          <w:color w:val="212121"/>
+          <w:sz w:val="21"/>
+          <w:szCs w:val="21"/>
+          <w:shd w:val="clear" w:color="auto" w:fill="FFFFFF"/>
+        </w:rPr>
+      </w:pPr>
+      <w:r>
+        <w:rPr>
+          <w:rFonts w:ascii="Courier New" w:eastAsia="Times New Roman" w:hAnsi="Courier New" w:cs="Courier New"/>
+          <w:color w:val="212121"/>
+          <w:sz w:val="21"/>
+          <w:szCs w:val="21"/>
+          <w:shd w:val="clear" w:color="auto" w:fill="FFFFFF"/>
+        </w:rPr>
+        <w:t>For epoch 19 the train accuracy is 67 % the test accuracy over the whole test set is 66 %</w:t>
+      </w:r>
+    </w:p>
+    <w:p>
+      <w:pPr>
+        <w:spacing w:after="0" w:line="240" w:lineRule="auto"/>
+        <w:rPr>
+          <w:rFonts w:ascii="Courier New" w:eastAsia="Times New Roman" w:hAnsi="Courier New" w:cs="Courier New"/>
+          <w:color w:val="212121"/>
+          <w:sz w:val="21"/>
+          <w:szCs w:val="21"/>
+          <w:shd w:val="clear" w:color="auto" w:fill="FFFFFF"/>
+        </w:rPr>
+      </w:pPr>
+      <w:r>
+        <w:rPr>
+          <w:rFonts w:ascii="Courier New" w:eastAsia="Times New Roman" w:hAnsi="Courier New" w:cs="Courier New"/>
+          <w:color w:val="212121"/>
+          <w:sz w:val="21"/>
+          <w:szCs w:val="21"/>
+          <w:shd w:val="clear" w:color="auto" w:fill="FFFFFF"/>
+        </w:rPr>
+        <w:t>For epoch 20 the train accuracy is 67 % the test accuracy over the whole test set is 66 %</w:t>
+      </w:r>
+    </w:p>
+    <w:p>
+      <w:pPr>
+        <w:spacing w:after="0" w:line="240" w:lineRule="auto"/>
+        <w:rPr>
+          <w:rFonts w:ascii="Courier New" w:eastAsia="Times New Roman" w:hAnsi="Courier New" w:cs="Courier New"/>
+          <w:color w:val="212121"/>
+          <w:sz w:val="21"/>
+          <w:szCs w:val="21"/>
+          <w:shd w:val="clear" w:color="auto" w:fill="FFFFFF"/>
+        </w:rPr>
+      </w:pPr>
+      <w:r>
+        <w:rPr>
+          <w:rFonts w:ascii="Courier New" w:eastAsia="Times New Roman" w:hAnsi="Courier New" w:cs="Courier New"/>
+          <w:color w:val="212121"/>
+          <w:sz w:val="21"/>
+          <w:szCs w:val="21"/>
+          <w:shd w:val="clear" w:color="auto" w:fill="FFFFFF"/>
+        </w:rPr>
+        <w:t>For epoch 21 the train accuracy is 68 % the test accuracy over the whole test set is 68 %</w:t>
+      </w:r>
+    </w:p>
+    <w:p>
+      <w:pPr>
+        <w:spacing w:after="0" w:line="240" w:lineRule="auto"/>
+        <w:rPr>
+          <w:rFonts w:ascii="Courier New" w:eastAsia="Times New Roman" w:hAnsi="Courier New" w:cs="Courier New"/>
+          <w:color w:val="212121"/>
+          <w:sz w:val="21"/>
+          <w:szCs w:val="21"/>
+          <w:shd w:val="clear" w:color="auto" w:fill="FFFFFF"/>
+        </w:rPr>
+      </w:pPr>
+      <w:r>
+        <w:rPr>
+          <w:rFonts w:ascii="Courier New" w:eastAsia="Times New Roman" w:hAnsi="Courier New" w:cs="Courier New"/>
+          <w:color w:val="212121"/>
+          <w:sz w:val="21"/>
+          <w:szCs w:val="21"/>
+          <w:shd w:val="clear" w:color="auto" w:fill="FFFFFF"/>
+        </w:rPr>
+        <w:t>For epoch 22 the train accuracy is 71 % the test accuracy over the whole test set is 69 %</w:t>
+      </w:r>
+    </w:p>
+    <w:p>
+      <w:pPr>
+        <w:spacing w:after="0" w:line="240" w:lineRule="auto"/>
+        <w:rPr>
+          <w:rFonts w:ascii="Courier New" w:eastAsia="Times New Roman" w:hAnsi="Courier New" w:cs="Courier New"/>
+          <w:color w:val="212121"/>
+          <w:sz w:val="21"/>
+          <w:szCs w:val="21"/>
+          <w:shd w:val="clear" w:color="auto" w:fill="FFFFFF"/>
+        </w:rPr>
+      </w:pPr>
+      <w:r>
+        <w:rPr>
+          <w:rFonts w:ascii="Courier New" w:eastAsia="Times New Roman" w:hAnsi="Courier New" w:cs="Courier New"/>
+          <w:color w:val="212121"/>
+          <w:sz w:val="21"/>
+          <w:szCs w:val="21"/>
+          <w:shd w:val="clear" w:color="auto" w:fill="FFFFFF"/>
+        </w:rPr>
+        <w:t>For epoch 23 the train accuracy is 62 % the test accuracy over the whole test set is 62 %</w:t>
+      </w:r>
+    </w:p>
+    <w:p>
+      <w:pPr>
+        <w:spacing w:after="0" w:line="240" w:lineRule="auto"/>
+        <w:rPr>
+          <w:rFonts w:ascii="Courier New" w:eastAsia="Times New Roman" w:hAnsi="Courier New" w:cs="Courier New"/>
+          <w:color w:val="212121"/>
+          <w:sz w:val="21"/>
+          <w:szCs w:val="21"/>
+          <w:shd w:val="clear" w:color="auto" w:fill="FFFFFF"/>
+        </w:rPr>
+      </w:pPr>
+      <w:r>
+        <w:rPr>
+          <w:rFonts w:ascii="Courier New" w:eastAsia="Times New Roman" w:hAnsi="Courier New" w:cs="Courier New"/>
+          <w:color w:val="212121"/>
+          <w:sz w:val="21"/>
+          <w:szCs w:val="21"/>
+          <w:shd w:val="clear" w:color="auto" w:fill="FFFFFF"/>
+        </w:rPr>
+        <w:t>For epoch 24 the train accuracy is 72 % the test accuracy over the whole test set is 70 %</w:t>
+      </w:r>
+    </w:p>
+    <w:p>
+      <w:pPr>
+        <w:spacing w:after="0" w:line="240" w:lineRule="auto"/>
+        <w:rPr>
+          <w:rFonts w:ascii="Courier New" w:eastAsia="Times New Roman" w:hAnsi="Courier New" w:cs="Courier New"/>
+          <w:color w:val="212121"/>
+          <w:sz w:val="21"/>
+          <w:szCs w:val="21"/>
+          <w:shd w:val="clear" w:color="auto" w:fill="FFFFFF"/>
+        </w:rPr>
+      </w:pPr>
+      <w:r>
+        <w:rPr>
+          <w:rFonts w:ascii="Courier New" w:eastAsia="Times New Roman" w:hAnsi="Courier New" w:cs="Courier New"/>
+          <w:color w:val="212121"/>
+          <w:sz w:val="21"/>
+          <w:szCs w:val="21"/>
+          <w:shd w:val="clear" w:color="auto" w:fill="FFFFFF"/>
+        </w:rPr>
+        <w:t>For epoch 25 the train accuracy is 73 % the test accuracy over the whole test set is 71 %</w:t>
+      </w:r>
+    </w:p>
+    <w:p>
+      <w:pPr>
+        <w:spacing w:after="0" w:line="240" w:lineRule="auto"/>
+        <w:rPr>
+          <w:rFonts w:ascii="Courier New" w:eastAsia="Times New Roman" w:hAnsi="Courier New" w:cs="Courier New"/>
+          <w:color w:val="212121"/>
+          <w:sz w:val="21"/>
+          <w:szCs w:val="21"/>
+          <w:shd w:val="clear" w:color="auto" w:fill="FFFFFF"/>
+        </w:rPr>
+      </w:pPr>
+      <w:r>
+        <w:rPr>
+          <w:rFonts w:ascii="Courier New" w:eastAsia="Times New Roman" w:hAnsi="Courier New" w:cs="Courier New"/>
+          <w:color w:val="212121"/>
+          <w:sz w:val="21"/>
+          <w:szCs w:val="21"/>
+          <w:shd w:val="clear" w:color="auto" w:fill="FFFFFF"/>
+        </w:rPr>
+        <w:t>For epoch 26 the train accuracy is 71 % the test accuracy over the whole test set is 71 %</w:t>
+      </w:r>
+    </w:p>
+    <w:p>
+      <w:pPr>
+        <w:spacing w:after="0" w:line="240" w:lineRule="auto"/>
+        <w:rPr>
+          <w:rFonts w:ascii="Courier New" w:eastAsia="Times New Roman" w:hAnsi="Courier New" w:cs="Courier New"/>
+          <w:color w:val="212121"/>
+          <w:sz w:val="21"/>
+          <w:szCs w:val="21"/>
+          <w:shd w:val="clear" w:color="auto" w:fill="FFFFFF"/>
+        </w:rPr>
+      </w:pPr>
+      <w:r>
+        <w:rPr>
+          <w:rFonts w:ascii="Courier New" w:eastAsia="Times New Roman" w:hAnsi="Courier New" w:cs="Courier New"/>
+          <w:color w:val="212121"/>
+          <w:sz w:val="21"/>
+          <w:szCs w:val="21"/>
+          <w:shd w:val="clear" w:color="auto" w:fill="FFFFFF"/>
+        </w:rPr>
+        <w:t>For epoch 27 the train accuracy is 71 % the test accuracy over the whole test set is 69 %</w:t>
+      </w:r>
+    </w:p>
+    <w:p>
+      <w:pPr>
+        <w:spacing w:after="0" w:line="240" w:lineRule="auto"/>
+        <w:rPr>
+          <w:rFonts w:ascii="Courier New" w:eastAsia="Times New Roman" w:hAnsi="Courier New" w:cs="Courier New"/>
+          <w:color w:val="212121"/>
+          <w:sz w:val="21"/>
+          <w:szCs w:val="21"/>
+          <w:shd w:val="clear" w:color="auto" w:fill="FFFFFF"/>
+        </w:rPr>
+      </w:pPr>
+      <w:r>
+        <w:rPr>
+          <w:rFonts w:ascii="Courier New" w:eastAsia="Times New Roman" w:hAnsi="Courier New" w:cs="Courier New"/>
+          <w:color w:val="212121"/>
+          <w:sz w:val="21"/>
+          <w:szCs w:val="21"/>
+          <w:shd w:val="clear" w:color="auto" w:fill="FFFFFF"/>
+        </w:rPr>
+        <w:t>For epoch 28 the train accuracy is 75 % the test accuracy over the whole test set is 73 %</w:t>
+      </w:r>
+    </w:p>
+    <w:p>
+      <w:pPr>
+        <w:spacing w:after="0" w:line="240" w:lineRule="auto"/>
+        <w:rPr>
+          <w:rFonts w:ascii="Courier New" w:eastAsia="Times New Roman" w:hAnsi="Courier New" w:cs="Courier New"/>
+          <w:color w:val="212121"/>
+          <w:sz w:val="21"/>
+          <w:szCs w:val="21"/>
+          <w:shd w:val="clear" w:color="auto" w:fill="FFFFFF"/>
+        </w:rPr>
+      </w:pPr>
+      <w:r>
+        <w:rPr>
+          <w:rFonts w:ascii="Courier New" w:eastAsia="Times New Roman" w:hAnsi="Courier New" w:cs="Courier New"/>
+          <w:color w:val="212121"/>
+          <w:sz w:val="21"/>
+          <w:szCs w:val="21"/>
+          <w:shd w:val="clear" w:color="auto" w:fill="FFFFFF"/>
+        </w:rPr>
+        <w:lastRenderedPageBreak/>
+        <w:t>For epoch 29 the train accuracy is 78 % the test accuracy over the whole test set is 76 %</w:t>
+      </w:r>
+    </w:p>
+    <w:p>
+      <w:r>
+        <w:rPr>
+          <w:rFonts w:ascii="Courier New" w:eastAsia="Times New Roman" w:hAnsi="Courier New" w:cs="Courier New"/>
+          <w:color w:val="212121"/>
+          <w:sz w:val="21"/>
+          <w:szCs w:val="21"/>
+          <w:shd w:val="clear" w:color="auto" w:fill="FFFFFF"/>
+        </w:rPr>
+        <w:t>For epoch 30 the train accuracy is 77 % the test accuracy over the whole test set is 75 %</w:t>
+      </w:r>
+    </w:p>
+    <w:p>
+      <w:r>
+        <w:t xml:space="preserve">Try 3 Changed LR to </w:t>
+      </w:r>
+      <w:r>
+        <w:t>0.00024 to match consistency</w:t>
+      </w:r>
+    </w:p>
+    <w:p>
+      <w:pPr>
+        <w:spacing w:after="0" w:line="240" w:lineRule="auto"/>
+        <w:rPr>
+          <w:rFonts w:ascii="Courier New" w:eastAsia="Times New Roman" w:hAnsi="Courier New" w:cs="Courier New"/>
+          <w:color w:val="212121"/>
+          <w:sz w:val="21"/>
+          <w:szCs w:val="21"/>
+          <w:shd w:val="clear" w:color="auto" w:fill="FFFFFF"/>
+        </w:rPr>
+      </w:pPr>
+      <w:r>
+        <w:rPr>
+          <w:rFonts w:ascii="Courier New" w:eastAsia="Times New Roman" w:hAnsi="Courier New" w:cs="Courier New"/>
+          <w:color w:val="212121"/>
+          <w:sz w:val="21"/>
+          <w:szCs w:val="21"/>
+          <w:shd w:val="clear" w:color="auto" w:fill="FFFFFF"/>
+        </w:rPr>
+        <w:t>The model will be running on cuda:0 device</w:t>
+      </w:r>
+    </w:p>
+    <w:p>
+      <w:pPr>
+        <w:spacing w:after="0" w:line="240" w:lineRule="auto"/>
+        <w:rPr>
+          <w:rFonts w:ascii="Courier New" w:eastAsia="Times New Roman" w:hAnsi="Courier New" w:cs="Courier New"/>
+          <w:color w:val="212121"/>
+          <w:sz w:val="21"/>
+          <w:szCs w:val="21"/>
+          <w:shd w:val="clear" w:color="auto" w:fill="FFFFFF"/>
+        </w:rPr>
+      </w:pPr>
+      <w:r>
+        <w:rPr>
+          <w:rFonts w:ascii="Courier New" w:eastAsia="Times New Roman" w:hAnsi="Courier New" w:cs="Courier New"/>
+          <w:color w:val="212121"/>
+          <w:sz w:val="21"/>
+          <w:szCs w:val="21"/>
+          <w:shd w:val="clear" w:color="auto" w:fill="FFFFFF"/>
+        </w:rPr>
+        <w:t>For epoch 1 the train accuracy is 92 % the test accuracy over the whole test set is 85 %</w:t>
+      </w:r>
+    </w:p>
+    <w:p>
+      <w:pPr>
+        <w:spacing w:after="0" w:line="240" w:lineRule="auto"/>
+        <w:rPr>
+          <w:rFonts w:ascii="Courier New" w:eastAsia="Times New Roman" w:hAnsi="Courier New" w:cs="Courier New"/>
+          <w:color w:val="212121"/>
+          <w:sz w:val="21"/>
+          <w:szCs w:val="21"/>
+          <w:shd w:val="clear" w:color="auto" w:fill="FFFFFF"/>
+        </w:rPr>
+      </w:pPr>
+      <w:r>
+        <w:rPr>
+          <w:rFonts w:ascii="Courier New" w:eastAsia="Times New Roman" w:hAnsi="Courier New" w:cs="Courier New"/>
+          <w:color w:val="212121"/>
+          <w:sz w:val="21"/>
+          <w:szCs w:val="21"/>
+          <w:shd w:val="clear" w:color="auto" w:fill="FFFFFF"/>
+        </w:rPr>
+        <w:t>For epoch 2 the train accuracy is 92 % the test accuracy over the whole test set is 84 %</w:t>
+      </w:r>
+    </w:p>
+    <w:p>
+      <w:pPr>
+        <w:spacing w:after="0" w:line="240" w:lineRule="auto"/>
+        <w:rPr>
+          <w:rFonts w:ascii="Courier New" w:eastAsia="Times New Roman" w:hAnsi="Courier New" w:cs="Courier New"/>
+          <w:color w:val="212121"/>
+          <w:sz w:val="21"/>
+          <w:szCs w:val="21"/>
+          <w:shd w:val="clear" w:color="auto" w:fill="FFFFFF"/>
+        </w:rPr>
+      </w:pPr>
+      <w:r>
+        <w:rPr>
+          <w:rFonts w:ascii="Courier New" w:eastAsia="Times New Roman" w:hAnsi="Courier New" w:cs="Courier New"/>
+          <w:color w:val="212121"/>
+          <w:sz w:val="21"/>
+          <w:szCs w:val="21"/>
+          <w:shd w:val="clear" w:color="auto" w:fill="FFFFFF"/>
+        </w:rPr>
+        <w:t>For epoch 3 the train accuracy is 92 % the test accuracy over the whole test set is 85 %</w:t>
+      </w:r>
+    </w:p>
+    <w:p>
+      <w:pPr>
+        <w:spacing w:after="0" w:line="240" w:lineRule="auto"/>
+        <w:rPr>
+          <w:rFonts w:ascii="Courier New" w:eastAsia="Times New Roman" w:hAnsi="Courier New" w:cs="Courier New"/>
+          <w:color w:val="212121"/>
+          <w:sz w:val="21"/>
+          <w:szCs w:val="21"/>
+          <w:shd w:val="clear" w:color="auto" w:fill="FFFFFF"/>
+        </w:rPr>
+      </w:pPr>
+      <w:r>
+        <w:rPr>
+          <w:rFonts w:ascii="Courier New" w:eastAsia="Times New Roman" w:hAnsi="Courier New" w:cs="Courier New"/>
+          <w:color w:val="212121"/>
+          <w:sz w:val="21"/>
+          <w:szCs w:val="21"/>
+          <w:shd w:val="clear" w:color="auto" w:fill="FFFFFF"/>
+        </w:rPr>
+        <w:t>For epoch 4 the train accuracy is 92 % the test accuracy over the whole test set is 84 %</w:t>
+      </w:r>
+    </w:p>
+    <w:p>
+      <w:pPr>
+        <w:spacing w:after="0" w:line="240" w:lineRule="auto"/>
+        <w:rPr>
+          <w:rFonts w:ascii="Courier New" w:eastAsia="Times New Roman" w:hAnsi="Courier New" w:cs="Courier New"/>
+          <w:color w:val="212121"/>
+          <w:sz w:val="21"/>
+          <w:szCs w:val="21"/>
+          <w:shd w:val="clear" w:color="auto" w:fill="FFFFFF"/>
+        </w:rPr>
+      </w:pPr>
+      <w:r>
+        <w:rPr>
+          <w:rFonts w:ascii="Courier New" w:eastAsia="Times New Roman" w:hAnsi="Courier New" w:cs="Courier New"/>
+          <w:color w:val="212121"/>
+          <w:sz w:val="21"/>
+          <w:szCs w:val="21"/>
+          <w:shd w:val="clear" w:color="auto" w:fill="FFFFFF"/>
+        </w:rPr>
+        <w:t>For epoch 5 the train accuracy is 93 % the test accuracy over the whole test set is 84 %</w:t>
+      </w:r>
+    </w:p>
+    <w:p>
+      <w:pPr>
+        <w:spacing w:after="0" w:line="240" w:lineRule="auto"/>
+        <w:rPr>
+          <w:rFonts w:ascii="Courier New" w:eastAsia="Times New Roman" w:hAnsi="Courier New" w:cs="Courier New"/>
+          <w:color w:val="212121"/>
+          <w:sz w:val="21"/>
+          <w:szCs w:val="21"/>
+          <w:shd w:val="clear" w:color="auto" w:fill="FFFFFF"/>
+        </w:rPr>
+      </w:pPr>
+      <w:r>
+        <w:rPr>
+          <w:rFonts w:ascii="Courier New" w:eastAsia="Times New Roman" w:hAnsi="Courier New" w:cs="Courier New"/>
+          <w:color w:val="212121"/>
+          <w:sz w:val="21"/>
+          <w:szCs w:val="21"/>
+          <w:shd w:val="clear" w:color="auto" w:fill="FFFFFF"/>
+        </w:rPr>
+        <w:t>For epoch 6 the train accuracy is 93 % the test accuracy over the whole test set is 85 %</w:t>
+      </w:r>
+    </w:p>
+    <w:p>
+      <w:pPr>
+        <w:spacing w:after="0" w:line="240" w:lineRule="auto"/>
+        <w:rPr>
+          <w:rFonts w:ascii="Courier New" w:eastAsia="Times New Roman" w:hAnsi="Courier New" w:cs="Courier New"/>
+          <w:color w:val="212121"/>
+          <w:sz w:val="21"/>
+          <w:szCs w:val="21"/>
+          <w:shd w:val="clear" w:color="auto" w:fill="FFFFFF"/>
+        </w:rPr>
+      </w:pPr>
+      <w:r>
+        <w:rPr>
+          <w:rFonts w:ascii="Courier New" w:eastAsia="Times New Roman" w:hAnsi="Courier New" w:cs="Courier New"/>
+          <w:color w:val="212121"/>
+          <w:sz w:val="21"/>
+          <w:szCs w:val="21"/>
+          <w:shd w:val="clear" w:color="auto" w:fill="FFFFFF"/>
+        </w:rPr>
+        <w:t>For epoch 7 the train accuracy is 93 % the test accuracy over the whole test set is 86 %</w:t>
+      </w:r>
+    </w:p>
+    <w:p>
+      <w:pPr>
+        <w:spacing w:after="0" w:line="240" w:lineRule="auto"/>
+        <w:rPr>
+          <w:rFonts w:ascii="Courier New" w:eastAsia="Times New Roman" w:hAnsi="Courier New" w:cs="Courier New"/>
+          <w:color w:val="212121"/>
+          <w:sz w:val="21"/>
+          <w:szCs w:val="21"/>
+          <w:shd w:val="clear" w:color="auto" w:fill="FFFFFF"/>
+        </w:rPr>
+      </w:pPr>
+      <w:r>
+        <w:rPr>
+          <w:rFonts w:ascii="Courier New" w:eastAsia="Times New Roman" w:hAnsi="Courier New" w:cs="Courier New"/>
+          <w:color w:val="212121"/>
+          <w:sz w:val="21"/>
+          <w:szCs w:val="21"/>
+          <w:shd w:val="clear" w:color="auto" w:fill="FFFFFF"/>
+        </w:rPr>
+        <w:t>For epoch 8 the train accuracy is 92 % the test accuracy over the whole test set is 85 %</w:t>
+      </w:r>
+    </w:p>
+    <w:p>
+      <w:pPr>
+        <w:spacing w:after="0" w:line="240" w:lineRule="auto"/>
+        <w:rPr>
+          <w:rFonts w:ascii="Courier New" w:eastAsia="Times New Roman" w:hAnsi="Courier New" w:cs="Courier New"/>
+          <w:color w:val="212121"/>
+          <w:sz w:val="21"/>
+          <w:szCs w:val="21"/>
+          <w:shd w:val="clear" w:color="auto" w:fill="FFFFFF"/>
+        </w:rPr>
+      </w:pPr>
+      <w:r>
+        <w:rPr>
+          <w:rFonts w:ascii="Courier New" w:eastAsia="Times New Roman" w:hAnsi="Courier New" w:cs="Courier New"/>
+          <w:color w:val="212121"/>
+          <w:sz w:val="21"/>
+          <w:szCs w:val="21"/>
+          <w:shd w:val="clear" w:color="auto" w:fill="FFFFFF"/>
+        </w:rPr>
+        <w:t>For epoch 9 the train accuracy is 93 % the test accuracy over the whole test set is 85 %</w:t>
+      </w:r>
+    </w:p>
+    <w:p>
+      <w:pPr>
+        <w:spacing w:after="0" w:line="240" w:lineRule="auto"/>
+        <w:rPr>
+          <w:rFonts w:ascii="Courier New" w:eastAsia="Times New Roman" w:hAnsi="Courier New" w:cs="Courier New"/>
+          <w:color w:val="212121"/>
+          <w:sz w:val="21"/>
+          <w:szCs w:val="21"/>
+          <w:shd w:val="clear" w:color="auto" w:fill="FFFFFF"/>
+        </w:rPr>
+      </w:pPr>
+      <w:r>
+        <w:rPr>
+          <w:rFonts w:ascii="Courier New" w:eastAsia="Times New Roman" w:hAnsi="Courier New" w:cs="Courier New"/>
+          <w:color w:val="212121"/>
+          <w:sz w:val="21"/>
+          <w:szCs w:val="21"/>
+          <w:shd w:val="clear" w:color="auto" w:fill="FFFFFF"/>
+        </w:rPr>
+        <w:t>For epoch 10 the train accuracy is 93 % the test accuracy over the whole test set is 84 %</w:t>
+      </w:r>
+    </w:p>
+    <w:p>
+      <w:pPr>
+        <w:spacing w:after="0" w:line="240" w:lineRule="auto"/>
+        <w:rPr>
+          <w:rFonts w:ascii="Courier New" w:eastAsia="Times New Roman" w:hAnsi="Courier New" w:cs="Courier New"/>
+          <w:color w:val="212121"/>
+          <w:sz w:val="21"/>
+          <w:szCs w:val="21"/>
+          <w:shd w:val="clear" w:color="auto" w:fill="FFFFFF"/>
+        </w:rPr>
+      </w:pPr>
+      <w:r>
+        <w:rPr>
+          <w:rFonts w:ascii="Courier New" w:eastAsia="Times New Roman" w:hAnsi="Courier New" w:cs="Courier New"/>
+          <w:color w:val="212121"/>
+          <w:sz w:val="21"/>
+          <w:szCs w:val="21"/>
+          <w:shd w:val="clear" w:color="auto" w:fill="FFFFFF"/>
+        </w:rPr>
+        <w:t>For epoch 11 the train accuracy is 93 % the test accuracy over the whole test set is 85 %</w:t>
+      </w:r>
+    </w:p>
+    <w:p>
+      <w:pPr>
+        <w:spacing w:after="0" w:line="240" w:lineRule="auto"/>
+        <w:rPr>
+          <w:rFonts w:ascii="Courier New" w:eastAsia="Times New Roman" w:hAnsi="Courier New" w:cs="Courier New"/>
+          <w:color w:val="212121"/>
+          <w:sz w:val="21"/>
+          <w:szCs w:val="21"/>
+          <w:shd w:val="clear" w:color="auto" w:fill="FFFFFF"/>
+        </w:rPr>
+      </w:pPr>
+      <w:r>
+        <w:rPr>
+          <w:rFonts w:ascii="Courier New" w:eastAsia="Times New Roman" w:hAnsi="Courier New" w:cs="Courier New"/>
+          <w:color w:val="212121"/>
+          <w:sz w:val="21"/>
+          <w:szCs w:val="21"/>
+          <w:shd w:val="clear" w:color="auto" w:fill="FFFFFF"/>
+        </w:rPr>
+        <w:t>For epoch 12 the train accuracy is 94 % the test accuracy over the whole test set is 85 %</w:t>
+      </w:r>
+    </w:p>
+    <w:p>
+      <w:pPr>
+        <w:spacing w:after="0" w:line="240" w:lineRule="auto"/>
+        <w:rPr>
+          <w:rFonts w:ascii="Courier New" w:eastAsia="Times New Roman" w:hAnsi="Courier New" w:cs="Courier New"/>
+          <w:color w:val="212121"/>
+          <w:sz w:val="21"/>
+          <w:szCs w:val="21"/>
+          <w:shd w:val="clear" w:color="auto" w:fill="FFFFFF"/>
+        </w:rPr>
+      </w:pPr>
+      <w:r>
+        <w:rPr>
+          <w:rFonts w:ascii="Courier New" w:eastAsia="Times New Roman" w:hAnsi="Courier New" w:cs="Courier New"/>
+          <w:color w:val="212121"/>
+          <w:sz w:val="21"/>
+          <w:szCs w:val="21"/>
+          <w:shd w:val="clear" w:color="auto" w:fill="FFFFFF"/>
+        </w:rPr>
+        <w:t>For epoch 13 the train accuracy is 94 % the test accuracy over the whole test set is 86 %</w:t>
+      </w:r>
+    </w:p>
+    <w:p>
+      <w:pPr>
+        <w:spacing w:after="0" w:line="240" w:lineRule="auto"/>
+        <w:rPr>
+          <w:rFonts w:ascii="Courier New" w:eastAsia="Times New Roman" w:hAnsi="Courier New" w:cs="Courier New"/>
+          <w:color w:val="212121"/>
+          <w:sz w:val="21"/>
+          <w:szCs w:val="21"/>
+          <w:shd w:val="clear" w:color="auto" w:fill="FFFFFF"/>
+        </w:rPr>
+      </w:pPr>
+      <w:r>
+        <w:rPr>
+          <w:rFonts w:ascii="Courier New" w:eastAsia="Times New Roman" w:hAnsi="Courier New" w:cs="Courier New"/>
+          <w:color w:val="212121"/>
+          <w:sz w:val="21"/>
+          <w:szCs w:val="21"/>
+          <w:shd w:val="clear" w:color="auto" w:fill="FFFFFF"/>
+        </w:rPr>
+        <w:t>For epoch 14 the train accuracy is 94 % the test accuracy over the whole test set is 85 %</w:t>
+      </w:r>
+    </w:p>
+    <w:p>
+      <w:pPr>
+        <w:spacing w:after="0" w:line="240" w:lineRule="auto"/>
+        <w:rPr>
+          <w:rFonts w:ascii="Courier New" w:eastAsia="Times New Roman" w:hAnsi="Courier New" w:cs="Courier New"/>
+          <w:color w:val="212121"/>
+          <w:sz w:val="21"/>
+          <w:szCs w:val="21"/>
+          <w:shd w:val="clear" w:color="auto" w:fill="FFFFFF"/>
+        </w:rPr>
+      </w:pPr>
+      <w:r>
+        <w:rPr>
+          <w:rFonts w:ascii="Courier New" w:eastAsia="Times New Roman" w:hAnsi="Courier New" w:cs="Courier New"/>
+          <w:color w:val="212121"/>
+          <w:sz w:val="21"/>
+          <w:szCs w:val="21"/>
+          <w:shd w:val="clear" w:color="auto" w:fill="FFFFFF"/>
+        </w:rPr>
+        <w:t>For epoch 15 the train accuracy is 94 % the test accuracy over the whole test set is 86 %</w:t>
+      </w:r>
+    </w:p>
+    <w:p>
+      <w:pPr>
+        <w:spacing w:after="0" w:line="240" w:lineRule="auto"/>
+        <w:rPr>
+          <w:rFonts w:ascii="Courier New" w:eastAsia="Times New Roman" w:hAnsi="Courier New" w:cs="Courier New"/>
+          <w:color w:val="212121"/>
+          <w:sz w:val="21"/>
+          <w:szCs w:val="21"/>
+          <w:shd w:val="clear" w:color="auto" w:fill="FFFFFF"/>
+        </w:rPr>
+      </w:pPr>
+      <w:r>
+        <w:rPr>
+          <w:rFonts w:ascii="Courier New" w:eastAsia="Times New Roman" w:hAnsi="Courier New" w:cs="Courier New"/>
+          <w:color w:val="212121"/>
+          <w:sz w:val="21"/>
+          <w:szCs w:val="21"/>
+          <w:shd w:val="clear" w:color="auto" w:fill="FFFFFF"/>
+        </w:rPr>
+        <w:t>For epoch 16 the train accuracy is 94 % the test accuracy over the whole test set is 85 %</w:t>
+      </w:r>
+    </w:p>
+    <w:p>
+      <w:pPr>
+        <w:spacing w:after="0" w:line="240" w:lineRule="auto"/>
+        <w:rPr>
+          <w:rFonts w:ascii="Courier New" w:eastAsia="Times New Roman" w:hAnsi="Courier New" w:cs="Courier New"/>
+          <w:color w:val="212121"/>
+          <w:sz w:val="21"/>
+          <w:szCs w:val="21"/>
+          <w:shd w:val="clear" w:color="auto" w:fill="FFFFFF"/>
+        </w:rPr>
+      </w:pPr>
+      <w:r>
+        <w:rPr>
+          <w:rFonts w:ascii="Courier New" w:eastAsia="Times New Roman" w:hAnsi="Courier New" w:cs="Courier New"/>
+          <w:color w:val="212121"/>
+          <w:sz w:val="21"/>
+          <w:szCs w:val="21"/>
+          <w:shd w:val="clear" w:color="auto" w:fill="FFFFFF"/>
+        </w:rPr>
+        <w:t>For epoch 17 the train accuracy is 95 % the test accuracy over the whole test set is 85 %</w:t>
+      </w:r>
+    </w:p>
+    <w:p>
+      <w:pPr>
+        <w:spacing w:after="0" w:line="240" w:lineRule="auto"/>
+        <w:rPr>
+          <w:rFonts w:ascii="Courier New" w:eastAsia="Times New Roman" w:hAnsi="Courier New" w:cs="Courier New"/>
+          <w:color w:val="212121"/>
+          <w:sz w:val="21"/>
+          <w:szCs w:val="21"/>
+          <w:shd w:val="clear" w:color="auto" w:fill="FFFFFF"/>
+        </w:rPr>
+      </w:pPr>
+      <w:r>
+        <w:rPr>
+          <w:rFonts w:ascii="Courier New" w:eastAsia="Times New Roman" w:hAnsi="Courier New" w:cs="Courier New"/>
+          <w:color w:val="212121"/>
+          <w:sz w:val="21"/>
+          <w:szCs w:val="21"/>
+          <w:shd w:val="clear" w:color="auto" w:fill="FFFFFF"/>
+        </w:rPr>
+        <w:t>For epoch 18 the train accuracy is 95 % the test accuracy over the whole test set is 86 %</w:t>
+      </w:r>
+    </w:p>
+    <w:p>
+      <w:pPr>
+        <w:spacing w:after="0" w:line="240" w:lineRule="auto"/>
+        <w:rPr>
+          <w:rFonts w:ascii="Courier New" w:eastAsia="Times New Roman" w:hAnsi="Courier New" w:cs="Courier New"/>
+          <w:color w:val="212121"/>
+          <w:sz w:val="21"/>
+          <w:szCs w:val="21"/>
+          <w:shd w:val="clear" w:color="auto" w:fill="FFFFFF"/>
+        </w:rPr>
+      </w:pPr>
+      <w:r>
+        <w:rPr>
+          <w:rFonts w:ascii="Courier New" w:eastAsia="Times New Roman" w:hAnsi="Courier New" w:cs="Courier New"/>
+          <w:color w:val="212121"/>
+          <w:sz w:val="21"/>
+          <w:szCs w:val="21"/>
+          <w:shd w:val="clear" w:color="auto" w:fill="FFFFFF"/>
+        </w:rPr>
+        <w:t>For epoch 19 the train accuracy is 94 % the test accuracy over the whole test set is 85 %</w:t>
+      </w:r>
+    </w:p>
+    <w:p>
+      <w:pPr>
+        <w:spacing w:after="0" w:line="240" w:lineRule="auto"/>
+        <w:rPr>
+          <w:rFonts w:ascii="Courier New" w:eastAsia="Times New Roman" w:hAnsi="Courier New" w:cs="Courier New"/>
+          <w:color w:val="212121"/>
+          <w:sz w:val="21"/>
+          <w:szCs w:val="21"/>
+          <w:shd w:val="clear" w:color="auto" w:fill="FFFFFF"/>
+        </w:rPr>
+      </w:pPr>
+      <w:r>
+        <w:rPr>
+          <w:rFonts w:ascii="Courier New" w:eastAsia="Times New Roman" w:hAnsi="Courier New" w:cs="Courier New"/>
+          <w:color w:val="212121"/>
+          <w:sz w:val="21"/>
+          <w:szCs w:val="21"/>
+          <w:shd w:val="clear" w:color="auto" w:fill="FFFFFF"/>
+        </w:rPr>
+        <w:t>For epoch 20 the train accuracy is 94 % the test accuracy over the whole test set is 85 %</w:t>
+      </w:r>
+    </w:p>
+    <w:p>
+      <w:pPr>
+        <w:spacing w:after="0" w:line="240" w:lineRule="auto"/>
+        <w:rPr>
+          <w:rFonts w:ascii="Courier New" w:eastAsia="Times New Roman" w:hAnsi="Courier New" w:cs="Courier New"/>
+          <w:color w:val="212121"/>
+          <w:sz w:val="21"/>
+          <w:szCs w:val="21"/>
+          <w:shd w:val="clear" w:color="auto" w:fill="FFFFFF"/>
+        </w:rPr>
+      </w:pPr>
+      <w:r>
+        <w:rPr>
+          <w:rFonts w:ascii="Courier New" w:eastAsia="Times New Roman" w:hAnsi="Courier New" w:cs="Courier New"/>
+          <w:color w:val="212121"/>
+          <w:sz w:val="21"/>
+          <w:szCs w:val="21"/>
+          <w:shd w:val="clear" w:color="auto" w:fill="FFFFFF"/>
+        </w:rPr>
+        <w:t>For epoch 21 the train accuracy is 95 % the test accuracy over the whole test set is 86 %</w:t>
+      </w:r>
+    </w:p>
+    <w:p>
+      <w:pPr>
+        <w:spacing w:after="0" w:line="240" w:lineRule="auto"/>
+        <w:rPr>
+          <w:rFonts w:ascii="Courier New" w:eastAsia="Times New Roman" w:hAnsi="Courier New" w:cs="Courier New"/>
+          <w:color w:val="212121"/>
+          <w:sz w:val="21"/>
+          <w:szCs w:val="21"/>
+          <w:shd w:val="clear" w:color="auto" w:fill="FFFFFF"/>
+        </w:rPr>
+      </w:pPr>
+      <w:r>
+        <w:rPr>
+          <w:rFonts w:ascii="Courier New" w:eastAsia="Times New Roman" w:hAnsi="Courier New" w:cs="Courier New"/>
+          <w:color w:val="212121"/>
+          <w:sz w:val="21"/>
+          <w:szCs w:val="21"/>
+          <w:shd w:val="clear" w:color="auto" w:fill="FFFFFF"/>
+        </w:rPr>
+        <w:t>For epoch 22 the train accuracy is 95 % the test accuracy over the whole test set is 85 %</w:t>
+      </w:r>
+    </w:p>
+    <w:p>
+      <w:pPr>
+        <w:spacing w:after="0" w:line="240" w:lineRule="auto"/>
+        <w:rPr>
+          <w:rFonts w:ascii="Courier New" w:eastAsia="Times New Roman" w:hAnsi="Courier New" w:cs="Courier New"/>
+          <w:color w:val="212121"/>
+          <w:sz w:val="21"/>
+          <w:szCs w:val="21"/>
+          <w:shd w:val="clear" w:color="auto" w:fill="FFFFFF"/>
+        </w:rPr>
+      </w:pPr>
+      <w:r>
+        <w:rPr>
+          <w:rFonts w:ascii="Courier New" w:eastAsia="Times New Roman" w:hAnsi="Courier New" w:cs="Courier New"/>
+          <w:color w:val="212121"/>
+          <w:sz w:val="21"/>
+          <w:szCs w:val="21"/>
+          <w:shd w:val="clear" w:color="auto" w:fill="FFFFFF"/>
+        </w:rPr>
+        <w:t>For epoch 23 the train accuracy is 95 % the test accuracy over the whole test set is 86 %</w:t>
+      </w:r>
+    </w:p>
+    <w:p>
+      <w:pPr>
+        <w:spacing w:after="0" w:line="240" w:lineRule="auto"/>
+        <w:rPr>
+          <w:rFonts w:ascii="Courier New" w:eastAsia="Times New Roman" w:hAnsi="Courier New" w:cs="Courier New"/>
+          <w:color w:val="212121"/>
+          <w:sz w:val="21"/>
+          <w:szCs w:val="21"/>
+          <w:shd w:val="clear" w:color="auto" w:fill="FFFFFF"/>
+        </w:rPr>
+      </w:pPr>
+      <w:r>
+        <w:rPr>
+          <w:rFonts w:ascii="Courier New" w:eastAsia="Times New Roman" w:hAnsi="Courier New" w:cs="Courier New"/>
+          <w:color w:val="212121"/>
+          <w:sz w:val="21"/>
+          <w:szCs w:val="21"/>
+          <w:shd w:val="clear" w:color="auto" w:fill="FFFFFF"/>
+        </w:rPr>
+        <w:t>For epoch 24 the train accuracy is 95 % the test accuracy over the whole test set is 86 %</w:t>
+      </w:r>
+    </w:p>
+    <w:p>
+      <w:r>
+        <w:rPr>
+          <w:rFonts w:ascii="Courier New" w:eastAsia="Times New Roman" w:hAnsi="Courier New" w:cs="Courier New"/>
+          <w:color w:val="212121"/>
+          <w:sz w:val="21"/>
+          <w:szCs w:val="21"/>
+          <w:shd w:val="clear" w:color="auto" w:fill="FFFFFF"/>
+        </w:rPr>
+        <w:t>For epoch 25 the train accuracy is 95 % the test accuracy over the whole test set is 85 %</w:t>
+      </w:r>
+    </w:p>
+    <w:p/>
+    <w:p>
+      <w:proofErr w:type="spellStart"/>
+      <w:r>
+        <w:t>Res</w:t>
+      </w:r>
+      <w:r>
+        <w:t>Net</w:t>
+      </w:r>
+      <w:proofErr w:type="spellEnd"/>
+      <w:r>
+        <w:t xml:space="preserve"> comparison </w:t>
+      </w:r>
+    </w:p>
+    <w:p>
+      <w:pPr>
+        <w:spacing w:after="0" w:line="240" w:lineRule="auto"/>
+        <w:rPr>
+          <w:rFonts w:ascii="Courier New" w:eastAsia="Times New Roman" w:hAnsi="Courier New" w:cs="Courier New"/>
+          <w:color w:val="212121"/>
+          <w:sz w:val="21"/>
+          <w:szCs w:val="21"/>
+          <w:shd w:val="clear" w:color="auto" w:fill="FFFFFF"/>
+        </w:rPr>
+      </w:pPr>
+      <w:r>
+        <w:rPr>
+          <w:rFonts w:ascii="Courier New" w:eastAsia="Times New Roman" w:hAnsi="Courier New" w:cs="Courier New"/>
+          <w:color w:val="212121"/>
+          <w:sz w:val="21"/>
+          <w:szCs w:val="21"/>
+          <w:shd w:val="clear" w:color="auto" w:fill="FFFFFF"/>
+        </w:rPr>
+        <w:t>For epoch 1 the train accuracy is 57 % the test accuracy over the whole test set is 55 %</w:t>
+      </w:r>
+    </w:p>
+    <w:p>
+      <w:pPr>
+        <w:spacing w:after="0" w:line="240" w:lineRule="auto"/>
+        <w:rPr>
+          <w:rFonts w:ascii="Courier New" w:eastAsia="Times New Roman" w:hAnsi="Courier New" w:cs="Courier New"/>
+          <w:color w:val="212121"/>
+          <w:sz w:val="21"/>
+          <w:szCs w:val="21"/>
+          <w:shd w:val="clear" w:color="auto" w:fill="FFFFFF"/>
+        </w:rPr>
+      </w:pPr>
+      <w:r>
+        <w:rPr>
+          <w:rFonts w:ascii="Courier New" w:eastAsia="Times New Roman" w:hAnsi="Courier New" w:cs="Courier New"/>
+          <w:color w:val="212121"/>
+          <w:sz w:val="21"/>
+          <w:szCs w:val="21"/>
+          <w:shd w:val="clear" w:color="auto" w:fill="FFFFFF"/>
+        </w:rPr>
+        <w:t>For epoch 2 the train accuracy is 44 % the test accuracy over the whole test set is 47 %</w:t>
+      </w:r>
+    </w:p>
+    <w:p>
+      <w:pPr>
+        <w:spacing w:after="0" w:line="240" w:lineRule="auto"/>
+        <w:rPr>
+          <w:rFonts w:ascii="Courier New" w:eastAsia="Times New Roman" w:hAnsi="Courier New" w:cs="Courier New"/>
+          <w:color w:val="212121"/>
+          <w:sz w:val="21"/>
+          <w:szCs w:val="21"/>
+          <w:shd w:val="clear" w:color="auto" w:fill="FFFFFF"/>
+        </w:rPr>
+      </w:pPr>
+      <w:r>
+        <w:rPr>
+          <w:rFonts w:ascii="Courier New" w:eastAsia="Times New Roman" w:hAnsi="Courier New" w:cs="Courier New"/>
+          <w:color w:val="212121"/>
+          <w:sz w:val="21"/>
+          <w:szCs w:val="21"/>
+          <w:shd w:val="clear" w:color="auto" w:fill="FFFFFF"/>
+        </w:rPr>
+        <w:t>For epoch 3 the train accuracy is 65 % the test accuracy over the whole test set is 65 %</w:t>
+      </w:r>
+    </w:p>
+    <w:p>
+      <w:pPr>
+        <w:spacing w:after="0" w:line="240" w:lineRule="auto"/>
+        <w:rPr>
+          <w:rFonts w:ascii="Courier New" w:eastAsia="Times New Roman" w:hAnsi="Courier New" w:cs="Courier New"/>
+          <w:color w:val="212121"/>
+          <w:sz w:val="21"/>
+          <w:szCs w:val="21"/>
+          <w:shd w:val="clear" w:color="auto" w:fill="FFFFFF"/>
+        </w:rPr>
+      </w:pPr>
+      <w:r>
+        <w:rPr>
+          <w:rFonts w:ascii="Courier New" w:eastAsia="Times New Roman" w:hAnsi="Courier New" w:cs="Courier New"/>
+          <w:color w:val="212121"/>
+          <w:sz w:val="21"/>
+          <w:szCs w:val="21"/>
+          <w:shd w:val="clear" w:color="auto" w:fill="FFFFFF"/>
+        </w:rPr>
+        <w:t>For epoch 4 the train accuracy is 69 % the test accuracy over the whole test set is 68 %</w:t>
+      </w:r>
+    </w:p>
+    <w:p>
+      <w:pPr>
+        <w:spacing w:after="0" w:line="240" w:lineRule="auto"/>
+        <w:rPr>
+          <w:rFonts w:ascii="Courier New" w:eastAsia="Times New Roman" w:hAnsi="Courier New" w:cs="Courier New"/>
+          <w:color w:val="212121"/>
+          <w:sz w:val="21"/>
+          <w:szCs w:val="21"/>
+          <w:shd w:val="clear" w:color="auto" w:fill="FFFFFF"/>
+        </w:rPr>
+      </w:pPr>
+      <w:r>
+        <w:rPr>
+          <w:rFonts w:ascii="Courier New" w:eastAsia="Times New Roman" w:hAnsi="Courier New" w:cs="Courier New"/>
+          <w:color w:val="212121"/>
+          <w:sz w:val="21"/>
+          <w:szCs w:val="21"/>
+          <w:shd w:val="clear" w:color="auto" w:fill="FFFFFF"/>
+        </w:rPr>
+        <w:t>For epoch 5 the train accuracy is 74 % the test accuracy over the whole test set is 72 %</w:t>
+      </w:r>
+    </w:p>
+    <w:p>
+      <w:pPr>
+        <w:spacing w:after="0" w:line="240" w:lineRule="auto"/>
+        <w:rPr>
+          <w:rFonts w:ascii="Courier New" w:eastAsia="Times New Roman" w:hAnsi="Courier New" w:cs="Courier New"/>
+          <w:color w:val="212121"/>
+          <w:sz w:val="21"/>
+          <w:szCs w:val="21"/>
+          <w:shd w:val="clear" w:color="auto" w:fill="FFFFFF"/>
+        </w:rPr>
+      </w:pPr>
+      <w:r>
+        <w:rPr>
+          <w:rFonts w:ascii="Courier New" w:eastAsia="Times New Roman" w:hAnsi="Courier New" w:cs="Courier New"/>
+          <w:color w:val="212121"/>
+          <w:sz w:val="21"/>
+          <w:szCs w:val="21"/>
+          <w:shd w:val="clear" w:color="auto" w:fill="FFFFFF"/>
+        </w:rPr>
+        <w:t>For epoch 6 the train accuracy is 70 % the test accuracy over the whole test set is 67 %</w:t>
+      </w:r>
+    </w:p>
+    <w:p>
+      <w:pPr>
+        <w:spacing w:after="0" w:line="240" w:lineRule="auto"/>
+        <w:rPr>
+          <w:rFonts w:ascii="Courier New" w:eastAsia="Times New Roman" w:hAnsi="Courier New" w:cs="Courier New"/>
+          <w:color w:val="212121"/>
+          <w:sz w:val="21"/>
+          <w:szCs w:val="21"/>
+          <w:shd w:val="clear" w:color="auto" w:fill="FFFFFF"/>
+        </w:rPr>
+      </w:pPr>
+      <w:r>
+        <w:rPr>
+          <w:rFonts w:ascii="Courier New" w:eastAsia="Times New Roman" w:hAnsi="Courier New" w:cs="Courier New"/>
+          <w:color w:val="212121"/>
+          <w:sz w:val="21"/>
+          <w:szCs w:val="21"/>
+          <w:shd w:val="clear" w:color="auto" w:fill="FFFFFF"/>
+        </w:rPr>
+        <w:t>For epoch 7 the train accuracy is 74 % the test accuracy over the whole test set is 71 %</w:t>
+      </w:r>
+    </w:p>
+    <w:p>
+      <w:pPr>
+        <w:spacing w:after="0" w:line="240" w:lineRule="auto"/>
+        <w:rPr>
+          <w:rFonts w:ascii="Courier New" w:eastAsia="Times New Roman" w:hAnsi="Courier New" w:cs="Courier New"/>
+          <w:color w:val="212121"/>
+          <w:sz w:val="21"/>
+          <w:szCs w:val="21"/>
+          <w:shd w:val="clear" w:color="auto" w:fill="FFFFFF"/>
+        </w:rPr>
+      </w:pPr>
+      <w:r>
+        <w:rPr>
+          <w:rFonts w:ascii="Courier New" w:eastAsia="Times New Roman" w:hAnsi="Courier New" w:cs="Courier New"/>
+          <w:color w:val="212121"/>
+          <w:sz w:val="21"/>
+          <w:szCs w:val="21"/>
+          <w:shd w:val="clear" w:color="auto" w:fill="FFFFFF"/>
+        </w:rPr>
+        <w:t>For epoch 8 the train accuracy is 73 % the test accuracy over the whole test set is 68 %</w:t>
+      </w:r>
+    </w:p>
+    <w:p>
+      <w:pPr>
+        <w:spacing w:after="0" w:line="240" w:lineRule="auto"/>
+        <w:rPr>
+          <w:rFonts w:ascii="Courier New" w:eastAsia="Times New Roman" w:hAnsi="Courier New" w:cs="Courier New"/>
+          <w:color w:val="212121"/>
+          <w:sz w:val="21"/>
+          <w:szCs w:val="21"/>
+          <w:shd w:val="clear" w:color="auto" w:fill="FFFFFF"/>
+        </w:rPr>
+      </w:pPr>
+      <w:r>
+        <w:rPr>
+          <w:rFonts w:ascii="Courier New" w:eastAsia="Times New Roman" w:hAnsi="Courier New" w:cs="Courier New"/>
+          <w:color w:val="212121"/>
+          <w:sz w:val="21"/>
+          <w:szCs w:val="21"/>
+          <w:shd w:val="clear" w:color="auto" w:fill="FFFFFF"/>
+        </w:rPr>
+        <w:t>For epoch 9 the train accuracy is 78 % the test accuracy over the whole test set is 74 %</w:t>
+      </w:r>
+    </w:p>
+    <w:p>
+      <w:pPr>
+        <w:spacing w:after="0" w:line="240" w:lineRule="auto"/>
+        <w:rPr>
+          <w:rFonts w:ascii="Courier New" w:eastAsia="Times New Roman" w:hAnsi="Courier New" w:cs="Courier New"/>
+          <w:color w:val="212121"/>
+          <w:sz w:val="21"/>
+          <w:szCs w:val="21"/>
+          <w:shd w:val="clear" w:color="auto" w:fill="FFFFFF"/>
+        </w:rPr>
+      </w:pPr>
+      <w:r>
+        <w:rPr>
+          <w:rFonts w:ascii="Courier New" w:eastAsia="Times New Roman" w:hAnsi="Courier New" w:cs="Courier New"/>
+          <w:color w:val="212121"/>
+          <w:sz w:val="21"/>
+          <w:szCs w:val="21"/>
+          <w:shd w:val="clear" w:color="auto" w:fill="FFFFFF"/>
+        </w:rPr>
+        <w:t>For epoch 10 the train accuracy is 76 % the test accuracy over the whole test set is 73 %</w:t>
+      </w:r>
+    </w:p>
+    <w:p>
+      <w:pPr>
+        <w:spacing w:after="0" w:line="240" w:lineRule="auto"/>
+        <w:rPr>
+          <w:rFonts w:ascii="Courier New" w:eastAsia="Times New Roman" w:hAnsi="Courier New" w:cs="Courier New"/>
+          <w:color w:val="212121"/>
+          <w:sz w:val="21"/>
+          <w:szCs w:val="21"/>
+          <w:shd w:val="clear" w:color="auto" w:fill="FFFFFF"/>
+        </w:rPr>
+      </w:pPr>
+      <w:r>
+        <w:rPr>
+          <w:rFonts w:ascii="Courier New" w:eastAsia="Times New Roman" w:hAnsi="Courier New" w:cs="Courier New"/>
+          <w:color w:val="212121"/>
+          <w:sz w:val="21"/>
+          <w:szCs w:val="21"/>
+          <w:shd w:val="clear" w:color="auto" w:fill="FFFFFF"/>
+        </w:rPr>
+        <w:t>For epoch 11 the train accuracy is 77 % the test accuracy over the whole test set is 72 %</w:t>
+      </w:r>
+    </w:p>
+    <w:p>
+      <w:pPr>
+        <w:spacing w:after="0" w:line="240" w:lineRule="auto"/>
+        <w:rPr>
+          <w:rFonts w:ascii="Courier New" w:eastAsia="Times New Roman" w:hAnsi="Courier New" w:cs="Courier New"/>
+          <w:color w:val="212121"/>
+          <w:sz w:val="21"/>
+          <w:szCs w:val="21"/>
+          <w:shd w:val="clear" w:color="auto" w:fill="FFFFFF"/>
+        </w:rPr>
+      </w:pPr>
+      <w:r>
+        <w:rPr>
+          <w:rFonts w:ascii="Courier New" w:eastAsia="Times New Roman" w:hAnsi="Courier New" w:cs="Courier New"/>
+          <w:color w:val="212121"/>
+          <w:sz w:val="21"/>
+          <w:szCs w:val="21"/>
+          <w:shd w:val="clear" w:color="auto" w:fill="FFFFFF"/>
+        </w:rPr>
+        <w:t>For epoch 12 the train accuracy is 75 % the test accuracy over the whole test set is 72 %</w:t>
+      </w:r>
+    </w:p>
+    <w:p>
+      <w:pPr>
+        <w:spacing w:after="0" w:line="240" w:lineRule="auto"/>
+        <w:rPr>
+          <w:rFonts w:ascii="Courier New" w:eastAsia="Times New Roman" w:hAnsi="Courier New" w:cs="Courier New"/>
+          <w:color w:val="212121"/>
+          <w:sz w:val="21"/>
+          <w:szCs w:val="21"/>
+          <w:shd w:val="clear" w:color="auto" w:fill="FFFFFF"/>
+        </w:rPr>
+      </w:pPr>
+      <w:r>
+        <w:rPr>
+          <w:rFonts w:ascii="Courier New" w:eastAsia="Times New Roman" w:hAnsi="Courier New" w:cs="Courier New"/>
+          <w:color w:val="212121"/>
+          <w:sz w:val="21"/>
+          <w:szCs w:val="21"/>
+          <w:shd w:val="clear" w:color="auto" w:fill="FFFFFF"/>
+        </w:rPr>
+        <w:t>For epoch 13 the train accuracy is 81 % the test accuracy over the whole test set is 77 %</w:t>
+      </w:r>
+    </w:p>
+    <w:p>
+      <w:pPr>
+        <w:spacing w:after="0" w:line="240" w:lineRule="auto"/>
+        <w:rPr>
+          <w:rFonts w:ascii="Courier New" w:eastAsia="Times New Roman" w:hAnsi="Courier New" w:cs="Courier New"/>
+          <w:color w:val="212121"/>
+          <w:sz w:val="21"/>
+          <w:szCs w:val="21"/>
+          <w:shd w:val="clear" w:color="auto" w:fill="FFFFFF"/>
+        </w:rPr>
+      </w:pPr>
+      <w:r>
+        <w:rPr>
+          <w:rFonts w:ascii="Courier New" w:eastAsia="Times New Roman" w:hAnsi="Courier New" w:cs="Courier New"/>
+          <w:color w:val="212121"/>
+          <w:sz w:val="21"/>
+          <w:szCs w:val="21"/>
+          <w:shd w:val="clear" w:color="auto" w:fill="FFFFFF"/>
+        </w:rPr>
+        <w:t>For epoch 14 the train accuracy is 84 % the test accuracy over the whole test set is 79 %</w:t>
+      </w:r>
+    </w:p>
+    <w:p>
+      <w:pPr>
+        <w:spacing w:after="0" w:line="240" w:lineRule="auto"/>
+        <w:rPr>
+          <w:rFonts w:ascii="Courier New" w:eastAsia="Times New Roman" w:hAnsi="Courier New" w:cs="Courier New"/>
+          <w:color w:val="212121"/>
+          <w:sz w:val="21"/>
+          <w:szCs w:val="21"/>
+          <w:shd w:val="clear" w:color="auto" w:fill="FFFFFF"/>
+        </w:rPr>
+      </w:pPr>
+      <w:r>
+        <w:rPr>
+          <w:rFonts w:ascii="Courier New" w:eastAsia="Times New Roman" w:hAnsi="Courier New" w:cs="Courier New"/>
+          <w:color w:val="212121"/>
+          <w:sz w:val="21"/>
+          <w:szCs w:val="21"/>
+          <w:shd w:val="clear" w:color="auto" w:fill="FFFFFF"/>
+        </w:rPr>
+        <w:t>For epoch 15 the train accuracy is 86 % the test accuracy over the whole test set is 80 %</w:t>
+      </w:r>
+    </w:p>
+    <w:p>
+      <w:pPr>
+        <w:spacing w:after="0" w:line="240" w:lineRule="auto"/>
+        <w:rPr>
+          <w:rFonts w:ascii="Courier New" w:eastAsia="Times New Roman" w:hAnsi="Courier New" w:cs="Courier New"/>
+          <w:color w:val="212121"/>
+          <w:sz w:val="21"/>
+          <w:szCs w:val="21"/>
+          <w:shd w:val="clear" w:color="auto" w:fill="FFFFFF"/>
+        </w:rPr>
+      </w:pPr>
+      <w:r>
+        <w:rPr>
+          <w:rFonts w:ascii="Courier New" w:eastAsia="Times New Roman" w:hAnsi="Courier New" w:cs="Courier New"/>
+          <w:color w:val="212121"/>
+          <w:sz w:val="21"/>
+          <w:szCs w:val="21"/>
+          <w:shd w:val="clear" w:color="auto" w:fill="FFFFFF"/>
+        </w:rPr>
+        <w:t>For epoch 16 the train accuracy is 84 % the test accuracy over the whole test set is 78 %</w:t>
+      </w:r>
+    </w:p>
+    <w:p>
+      <w:pPr>
+        <w:spacing w:after="0" w:line="240" w:lineRule="auto"/>
+        <w:rPr>
+          <w:rFonts w:ascii="Courier New" w:eastAsia="Times New Roman" w:hAnsi="Courier New" w:cs="Courier New"/>
+          <w:color w:val="212121"/>
+          <w:sz w:val="21"/>
+          <w:szCs w:val="21"/>
+          <w:shd w:val="clear" w:color="auto" w:fill="FFFFFF"/>
+        </w:rPr>
+      </w:pPr>
+      <w:r>
+        <w:rPr>
+          <w:rFonts w:ascii="Courier New" w:eastAsia="Times New Roman" w:hAnsi="Courier New" w:cs="Courier New"/>
+          <w:color w:val="212121"/>
+          <w:sz w:val="21"/>
+          <w:szCs w:val="21"/>
+          <w:shd w:val="clear" w:color="auto" w:fill="FFFFFF"/>
+        </w:rPr>
+        <w:t>For epoch 17 the train accuracy is 87 % the test accuracy over the whole test set is 80 %</w:t>
+      </w:r>
+    </w:p>
+    <w:p>
+      <w:pPr>
+        <w:spacing w:after="0" w:line="240" w:lineRule="auto"/>
+        <w:rPr>
+          <w:rFonts w:ascii="Courier New" w:eastAsia="Times New Roman" w:hAnsi="Courier New" w:cs="Courier New"/>
+          <w:color w:val="212121"/>
+          <w:sz w:val="21"/>
+          <w:szCs w:val="21"/>
+          <w:shd w:val="clear" w:color="auto" w:fill="FFFFFF"/>
+        </w:rPr>
+      </w:pPr>
+      <w:r>
+        <w:rPr>
+          <w:rFonts w:ascii="Courier New" w:eastAsia="Times New Roman" w:hAnsi="Courier New" w:cs="Courier New"/>
+          <w:color w:val="212121"/>
+          <w:sz w:val="21"/>
+          <w:szCs w:val="21"/>
+          <w:shd w:val="clear" w:color="auto" w:fill="FFFFFF"/>
+        </w:rPr>
+        <w:t>For epoch 18 the train accuracy is 74 % the test accuracy over the whole test set is 69 %</w:t>
+      </w:r>
+    </w:p>
+    <w:p>
+      <w:pPr>
+        <w:spacing w:after="0" w:line="240" w:lineRule="auto"/>
+        <w:rPr>
+          <w:rFonts w:ascii="Courier New" w:eastAsia="Times New Roman" w:hAnsi="Courier New" w:cs="Courier New"/>
+          <w:color w:val="212121"/>
+          <w:sz w:val="21"/>
+          <w:szCs w:val="21"/>
+          <w:shd w:val="clear" w:color="auto" w:fill="FFFFFF"/>
+        </w:rPr>
+      </w:pPr>
+      <w:r>
+        <w:rPr>
+          <w:rFonts w:ascii="Courier New" w:eastAsia="Times New Roman" w:hAnsi="Courier New" w:cs="Courier New"/>
+          <w:color w:val="212121"/>
+          <w:sz w:val="21"/>
+          <w:szCs w:val="21"/>
+          <w:shd w:val="clear" w:color="auto" w:fill="FFFFFF"/>
+        </w:rPr>
+        <w:t>For epoch 19 the train accuracy is 88 % the test accuracy over the whole test set is 80 %</w:t>
+      </w:r>
+    </w:p>
+    <w:p>
+      <w:pPr>
+        <w:spacing w:after="0" w:line="240" w:lineRule="auto"/>
+        <w:rPr>
+          <w:rFonts w:ascii="Courier New" w:eastAsia="Times New Roman" w:hAnsi="Courier New" w:cs="Courier New"/>
+          <w:color w:val="212121"/>
+          <w:sz w:val="21"/>
+          <w:szCs w:val="21"/>
+          <w:shd w:val="clear" w:color="auto" w:fill="FFFFFF"/>
+        </w:rPr>
+      </w:pPr>
+      <w:r>
+        <w:rPr>
+          <w:rFonts w:ascii="Courier New" w:eastAsia="Times New Roman" w:hAnsi="Courier New" w:cs="Courier New"/>
+          <w:color w:val="212121"/>
+          <w:sz w:val="21"/>
+          <w:szCs w:val="21"/>
+          <w:shd w:val="clear" w:color="auto" w:fill="FFFFFF"/>
+        </w:rPr>
+        <w:t>For epoch 20 the train accuracy is 88 % the test accuracy over the whole test set is 81 %</w:t>
+      </w:r>
+    </w:p>
+    <w:p>
+      <w:pPr>
+        <w:spacing w:after="0" w:line="240" w:lineRule="auto"/>
+        <w:rPr>
+          <w:rFonts w:ascii="Courier New" w:eastAsia="Times New Roman" w:hAnsi="Courier New" w:cs="Courier New"/>
+          <w:color w:val="212121"/>
+          <w:sz w:val="21"/>
+          <w:szCs w:val="21"/>
+          <w:shd w:val="clear" w:color="auto" w:fill="FFFFFF"/>
+        </w:rPr>
+      </w:pPr>
+      <w:r>
+        <w:rPr>
+          <w:rFonts w:ascii="Courier New" w:eastAsia="Times New Roman" w:hAnsi="Courier New" w:cs="Courier New"/>
+          <w:color w:val="212121"/>
+          <w:sz w:val="21"/>
+          <w:szCs w:val="21"/>
+          <w:shd w:val="clear" w:color="auto" w:fill="FFFFFF"/>
+        </w:rPr>
+        <w:t>For epoch 21 the train accuracy is 88 % the test accuracy over the whole test set is 79 %</w:t>
+      </w:r>
+    </w:p>
+    <w:p>
+      <w:pPr>
+        <w:spacing w:after="0" w:line="240" w:lineRule="auto"/>
+        <w:rPr>
+          <w:rFonts w:ascii="Courier New" w:eastAsia="Times New Roman" w:hAnsi="Courier New" w:cs="Courier New"/>
+          <w:color w:val="212121"/>
+          <w:sz w:val="21"/>
+          <w:szCs w:val="21"/>
+          <w:shd w:val="clear" w:color="auto" w:fill="FFFFFF"/>
+        </w:rPr>
+      </w:pPr>
+      <w:r>
+        <w:rPr>
+          <w:rFonts w:ascii="Courier New" w:eastAsia="Times New Roman" w:hAnsi="Courier New" w:cs="Courier New"/>
+          <w:color w:val="212121"/>
+          <w:sz w:val="21"/>
+          <w:szCs w:val="21"/>
+          <w:shd w:val="clear" w:color="auto" w:fill="FFFFFF"/>
+        </w:rPr>
+        <w:t>For epoch 22 the train accuracy is 87 % the test accuracy over the whole test set is 79 %</w:t>
+      </w:r>
+    </w:p>
+    <w:p>
+      <w:pPr>
+        <w:spacing w:after="0" w:line="240" w:lineRule="auto"/>
+        <w:rPr>
+          <w:rFonts w:ascii="Courier New" w:eastAsia="Times New Roman" w:hAnsi="Courier New" w:cs="Courier New"/>
+          <w:color w:val="212121"/>
+          <w:sz w:val="21"/>
+          <w:szCs w:val="21"/>
+          <w:shd w:val="clear" w:color="auto" w:fill="FFFFFF"/>
+        </w:rPr>
+      </w:pPr>
+      <w:r>
+        <w:rPr>
+          <w:rFonts w:ascii="Courier New" w:eastAsia="Times New Roman" w:hAnsi="Courier New" w:cs="Courier New"/>
+          <w:color w:val="212121"/>
+          <w:sz w:val="21"/>
+          <w:szCs w:val="21"/>
+          <w:shd w:val="clear" w:color="auto" w:fill="FFFFFF"/>
+        </w:rPr>
+        <w:t>For epoch 23 the train accuracy is 90 % the test accuracy over the whole test set is 82 %</w:t>
+      </w:r>
+    </w:p>
+    <w:p>
+      <w:pPr>
+        <w:spacing w:after="0" w:line="240" w:lineRule="auto"/>
+        <w:rPr>
+          <w:rFonts w:ascii="Courier New" w:eastAsia="Times New Roman" w:hAnsi="Courier New" w:cs="Courier New"/>
+          <w:color w:val="212121"/>
+          <w:sz w:val="21"/>
+          <w:szCs w:val="21"/>
+          <w:shd w:val="clear" w:color="auto" w:fill="FFFFFF"/>
+        </w:rPr>
+      </w:pPr>
+      <w:r>
+        <w:rPr>
+          <w:rFonts w:ascii="Courier New" w:eastAsia="Times New Roman" w:hAnsi="Courier New" w:cs="Courier New"/>
+          <w:color w:val="212121"/>
+          <w:sz w:val="21"/>
+          <w:szCs w:val="21"/>
+          <w:shd w:val="clear" w:color="auto" w:fill="FFFFFF"/>
+        </w:rPr>
+        <w:t>For epoch 24 the train accuracy is 87 % the test accuracy over the whole test set is 79 %</w:t>
+      </w:r>
+    </w:p>
+    <w:p>
+      <w:pPr>
+        <w:spacing w:after="0" w:line="240" w:lineRule="auto"/>
+        <w:rPr>
+          <w:rFonts w:ascii="Courier New" w:eastAsia="Times New Roman" w:hAnsi="Courier New" w:cs="Courier New"/>
+          <w:color w:val="212121"/>
+          <w:sz w:val="21"/>
+          <w:szCs w:val="21"/>
+          <w:shd w:val="clear" w:color="auto" w:fill="FFFFFF"/>
+        </w:rPr>
+      </w:pPr>
+      <w:r>
+        <w:rPr>
+          <w:rFonts w:ascii="Courier New" w:eastAsia="Times New Roman" w:hAnsi="Courier New" w:cs="Courier New"/>
+          <w:color w:val="212121"/>
+          <w:sz w:val="21"/>
+          <w:szCs w:val="21"/>
+          <w:shd w:val="clear" w:color="auto" w:fill="FFFFFF"/>
+        </w:rPr>
+        <w:t>For epoch 25 the train accuracy is 92 % the test accuracy over the whole test set is 83 %</w:t>
+      </w:r>
+    </w:p>
+    <w:p>
+      <w:pPr>
+        <w:spacing w:after="0" w:line="240" w:lineRule="auto"/>
+        <w:rPr>
+          <w:rFonts w:ascii="Courier New" w:eastAsia="Times New Roman" w:hAnsi="Courier New" w:cs="Courier New"/>
+          <w:color w:val="212121"/>
+          <w:sz w:val="21"/>
+          <w:szCs w:val="21"/>
+          <w:shd w:val="clear" w:color="auto" w:fill="FFFFFF"/>
+        </w:rPr>
+      </w:pPr>
+      <w:r>
+        <w:rPr>
+          <w:rFonts w:ascii="Courier New" w:eastAsia="Times New Roman" w:hAnsi="Courier New" w:cs="Courier New"/>
+          <w:color w:val="212121"/>
+          <w:sz w:val="21"/>
+          <w:szCs w:val="21"/>
+          <w:shd w:val="clear" w:color="auto" w:fill="FFFFFF"/>
+        </w:rPr>
+        <w:t>For epoch 26 the train accuracy is 91 % the test accuracy over the whole test set is 82 %</w:t>
+      </w:r>
+    </w:p>
+    <w:p>
+      <w:pPr>
+        <w:spacing w:after="0" w:line="240" w:lineRule="auto"/>
+        <w:rPr>
+          <w:rFonts w:ascii="Courier New" w:eastAsia="Times New Roman" w:hAnsi="Courier New" w:cs="Courier New"/>
+          <w:color w:val="212121"/>
+          <w:sz w:val="21"/>
+          <w:szCs w:val="21"/>
+          <w:shd w:val="clear" w:color="auto" w:fill="FFFFFF"/>
+        </w:rPr>
+      </w:pPr>
+      <w:r>
+        <w:rPr>
+          <w:rFonts w:ascii="Courier New" w:eastAsia="Times New Roman" w:hAnsi="Courier New" w:cs="Courier New"/>
+          <w:color w:val="212121"/>
+          <w:sz w:val="21"/>
+          <w:szCs w:val="21"/>
+          <w:shd w:val="clear" w:color="auto" w:fill="FFFFFF"/>
+        </w:rPr>
+        <w:t>For epoch 27 the train accuracy is 90 % the test accuracy over the whole test set is 80 %</w:t>
+      </w:r>
+    </w:p>
+    <w:p>
+      <w:pPr>
+        <w:spacing w:after="0" w:line="240" w:lineRule="auto"/>
+        <w:rPr>
+          <w:rFonts w:ascii="Courier New" w:eastAsia="Times New Roman" w:hAnsi="Courier New" w:cs="Courier New"/>
+          <w:color w:val="212121"/>
+          <w:sz w:val="21"/>
+          <w:szCs w:val="21"/>
+          <w:shd w:val="clear" w:color="auto" w:fill="FFFFFF"/>
+        </w:rPr>
+      </w:pPr>
+      <w:r>
+        <w:rPr>
+          <w:rFonts w:ascii="Courier New" w:eastAsia="Times New Roman" w:hAnsi="Courier New" w:cs="Courier New"/>
+          <w:color w:val="212121"/>
+          <w:sz w:val="21"/>
+          <w:szCs w:val="21"/>
+          <w:shd w:val="clear" w:color="auto" w:fill="FFFFFF"/>
+        </w:rPr>
+        <w:lastRenderedPageBreak/>
+        <w:t>For epoch 28 the train accuracy is 94 % the test accuracy over the whole test set is 84 %</w:t>
+      </w:r>
+    </w:p>
+    <w:p>
+      <w:pPr>
+        <w:spacing w:after="0" w:line="240" w:lineRule="auto"/>
+        <w:rPr>
+          <w:rFonts w:ascii="Courier New" w:eastAsia="Times New Roman" w:hAnsi="Courier New" w:cs="Courier New"/>
+          <w:color w:val="212121"/>
+          <w:sz w:val="21"/>
+          <w:szCs w:val="21"/>
+          <w:shd w:val="clear" w:color="auto" w:fill="FFFFFF"/>
+        </w:rPr>
+      </w:pPr>
+      <w:r>
+        <w:rPr>
+          <w:rFonts w:ascii="Courier New" w:eastAsia="Times New Roman" w:hAnsi="Courier New" w:cs="Courier New"/>
+          <w:color w:val="212121"/>
+          <w:sz w:val="21"/>
+          <w:szCs w:val="21"/>
+          <w:shd w:val="clear" w:color="auto" w:fill="FFFFFF"/>
+        </w:rPr>
+        <w:t>For epoch 29 the train accuracy is 92 % the test accuracy over the whole test set is 80 %</w:t>
+      </w:r>
+    </w:p>
+    <w:p>
+      <w:pPr>
+        <w:spacing w:after="0" w:line="240" w:lineRule="auto"/>
+        <w:rPr>
+          <w:rFonts w:ascii="Courier New" w:eastAsia="Times New Roman" w:hAnsi="Courier New" w:cs="Courier New"/>
+          <w:color w:val="212121"/>
+          <w:sz w:val="21"/>
+          <w:szCs w:val="21"/>
+          <w:shd w:val="clear" w:color="auto" w:fill="FFFFFF"/>
+        </w:rPr>
+      </w:pPr>
+      <w:r>
+        <w:rPr>
+          <w:rFonts w:ascii="Courier New" w:eastAsia="Times New Roman" w:hAnsi="Courier New" w:cs="Courier New"/>
+          <w:color w:val="212121"/>
+          <w:sz w:val="21"/>
+          <w:szCs w:val="21"/>
+          <w:shd w:val="clear" w:color="auto" w:fill="FFFFFF"/>
+        </w:rPr>
+        <w:t>For epoch 30 the train accuracy is 91 % the test accuracy over the whole test set is 81 %</w:t>
+      </w:r>
+    </w:p>
+    <w:p>
+      <w:pPr>
+        <w:spacing w:after="0" w:line="240" w:lineRule="auto"/>
+        <w:rPr>
+          <w:rFonts w:ascii="Courier New" w:eastAsia="Times New Roman" w:hAnsi="Courier New" w:cs="Courier New"/>
+          <w:color w:val="212121"/>
+          <w:sz w:val="21"/>
+          <w:szCs w:val="21"/>
+          <w:shd w:val="clear" w:color="auto" w:fill="FFFFFF"/>
+        </w:rPr>
+      </w:pPr>
+      <w:r>
+        <w:rPr>
+          <w:rFonts w:ascii="Courier New" w:eastAsia="Times New Roman" w:hAnsi="Courier New" w:cs="Courier New"/>
+          <w:color w:val="212121"/>
+          <w:sz w:val="21"/>
+          <w:szCs w:val="21"/>
+          <w:shd w:val="clear" w:color="auto" w:fill="FFFFFF"/>
+        </w:rPr>
+        <w:t>For epoch 31 the train accuracy is 89 % the test accuracy over the whole test set is 80 %</w:t>
+      </w:r>
+    </w:p>
+    <w:p>
+      <w:pPr>
+        <w:spacing w:after="0" w:line="240" w:lineRule="auto"/>
+        <w:rPr>
+          <w:rFonts w:ascii="Courier New" w:eastAsia="Times New Roman" w:hAnsi="Courier New" w:cs="Courier New"/>
+          <w:color w:val="212121"/>
+          <w:sz w:val="21"/>
+          <w:szCs w:val="21"/>
+          <w:shd w:val="clear" w:color="auto" w:fill="FFFFFF"/>
+        </w:rPr>
+      </w:pPr>
+      <w:r>
+        <w:rPr>
+          <w:rFonts w:ascii="Courier New" w:eastAsia="Times New Roman" w:hAnsi="Courier New" w:cs="Courier New"/>
+          <w:color w:val="212121"/>
+          <w:sz w:val="21"/>
+          <w:szCs w:val="21"/>
+          <w:shd w:val="clear" w:color="auto" w:fill="FFFFFF"/>
+        </w:rPr>
+        <w:t>For epoch 32 the train accuracy is 94 % the test accuracy over the whole test set is 83 %</w:t>
+      </w:r>
+    </w:p>
+    <w:p>
+      <w:pPr>
+        <w:spacing w:after="0" w:line="240" w:lineRule="auto"/>
+        <w:rPr>
+          <w:rFonts w:ascii="Courier New" w:eastAsia="Times New Roman" w:hAnsi="Courier New" w:cs="Courier New"/>
+          <w:color w:val="212121"/>
+          <w:sz w:val="21"/>
+          <w:szCs w:val="21"/>
+          <w:shd w:val="clear" w:color="auto" w:fill="FFFFFF"/>
+        </w:rPr>
+      </w:pPr>
+      <w:r>
+        <w:rPr>
+          <w:rFonts w:ascii="Courier New" w:eastAsia="Times New Roman" w:hAnsi="Courier New" w:cs="Courier New"/>
+          <w:color w:val="212121"/>
+          <w:sz w:val="21"/>
+          <w:szCs w:val="21"/>
+          <w:shd w:val="clear" w:color="auto" w:fill="FFFFFF"/>
+        </w:rPr>
+        <w:t>For epoch 33 the train accuracy is 94 % the test accuracy over the whole test set is 83 %</w:t>
+      </w:r>
+    </w:p>
+    <w:p>
+      <w:pPr>
+        <w:spacing w:after="0" w:line="240" w:lineRule="auto"/>
+        <w:rPr>
+          <w:rFonts w:ascii="Courier New" w:eastAsia="Times New Roman" w:hAnsi="Courier New" w:cs="Courier New"/>
+          <w:color w:val="212121"/>
+          <w:sz w:val="21"/>
+          <w:szCs w:val="21"/>
+          <w:shd w:val="clear" w:color="auto" w:fill="FFFFFF"/>
+        </w:rPr>
+      </w:pPr>
+      <w:r>
+        <w:rPr>
+          <w:rFonts w:ascii="Courier New" w:eastAsia="Times New Roman" w:hAnsi="Courier New" w:cs="Courier New"/>
+          <w:color w:val="212121"/>
+          <w:sz w:val="21"/>
+          <w:szCs w:val="21"/>
+          <w:shd w:val="clear" w:color="auto" w:fill="FFFFFF"/>
+        </w:rPr>
+        <w:t>For epoch 34 the train accuracy is 94 % the test accuracy over the whole test set is 84 %</w:t>
+      </w:r>
+    </w:p>
+    <w:p>
+      <w:pPr>
+        <w:spacing w:after="0" w:line="240" w:lineRule="auto"/>
+        <w:rPr>
+          <w:rFonts w:ascii="Courier New" w:eastAsia="Times New Roman" w:hAnsi="Courier New" w:cs="Courier New"/>
+          <w:color w:val="212121"/>
+          <w:sz w:val="21"/>
+          <w:szCs w:val="21"/>
+          <w:shd w:val="clear" w:color="auto" w:fill="FFFFFF"/>
+        </w:rPr>
+      </w:pPr>
+      <w:r>
+        <w:rPr>
+          <w:rFonts w:ascii="Courier New" w:eastAsia="Times New Roman" w:hAnsi="Courier New" w:cs="Courier New"/>
+          <w:color w:val="212121"/>
+          <w:sz w:val="21"/>
+          <w:szCs w:val="21"/>
+          <w:shd w:val="clear" w:color="auto" w:fill="FFFFFF"/>
+        </w:rPr>
+        <w:t>For epoch 35 the train accuracy is 93 % the test accuracy over the whole test set is 81 %</w:t>
+      </w:r>
+    </w:p>
+    <w:p>
+      <w:pPr>
+        <w:spacing w:after="0" w:line="240" w:lineRule="auto"/>
+        <w:rPr>
+          <w:rFonts w:ascii="Courier New" w:eastAsia="Times New Roman" w:hAnsi="Courier New" w:cs="Courier New"/>
+          <w:color w:val="212121"/>
+          <w:sz w:val="21"/>
+          <w:szCs w:val="21"/>
+          <w:shd w:val="clear" w:color="auto" w:fill="FFFFFF"/>
+        </w:rPr>
+      </w:pPr>
+      <w:r>
+        <w:rPr>
+          <w:rFonts w:ascii="Courier New" w:eastAsia="Times New Roman" w:hAnsi="Courier New" w:cs="Courier New"/>
+          <w:color w:val="212121"/>
+          <w:sz w:val="21"/>
+          <w:szCs w:val="21"/>
+          <w:shd w:val="clear" w:color="auto" w:fill="FFFFFF"/>
+        </w:rPr>
+        <w:t>For epoch 36 the train accuracy is 96 % the test accuracy over the whole test set is 84 %</w:t>
+      </w:r>
+    </w:p>
+    <w:p>
+      <w:pPr>
+        <w:spacing w:after="0" w:line="240" w:lineRule="auto"/>
+        <w:rPr>
+          <w:rFonts w:ascii="Courier New" w:eastAsia="Times New Roman" w:hAnsi="Courier New" w:cs="Courier New"/>
+          <w:color w:val="212121"/>
+          <w:sz w:val="21"/>
+          <w:szCs w:val="21"/>
+          <w:shd w:val="clear" w:color="auto" w:fill="FFFFFF"/>
+        </w:rPr>
+      </w:pPr>
+      <w:r>
+        <w:rPr>
+          <w:rFonts w:ascii="Courier New" w:eastAsia="Times New Roman" w:hAnsi="Courier New" w:cs="Courier New"/>
+          <w:color w:val="212121"/>
+          <w:sz w:val="21"/>
+          <w:szCs w:val="21"/>
+          <w:shd w:val="clear" w:color="auto" w:fill="FFFFFF"/>
+        </w:rPr>
+        <w:t>For epoch 37 the train accuracy is 93 % the test accuracy over the whole test set is 83 %</w:t>
+      </w:r>
+    </w:p>
+    <w:p>
+      <w:pPr>
+        <w:spacing w:after="0" w:line="240" w:lineRule="auto"/>
+        <w:rPr>
+          <w:rFonts w:ascii="Courier New" w:eastAsia="Times New Roman" w:hAnsi="Courier New" w:cs="Courier New"/>
+          <w:color w:val="212121"/>
+          <w:sz w:val="21"/>
+          <w:szCs w:val="21"/>
+          <w:shd w:val="clear" w:color="auto" w:fill="FFFFFF"/>
+        </w:rPr>
+      </w:pPr>
+      <w:r>
+        <w:rPr>
+          <w:rFonts w:ascii="Courier New" w:eastAsia="Times New Roman" w:hAnsi="Courier New" w:cs="Courier New"/>
+          <w:color w:val="212121"/>
+          <w:sz w:val="21"/>
+          <w:szCs w:val="21"/>
+          <w:shd w:val="clear" w:color="auto" w:fill="FFFFFF"/>
+        </w:rPr>
+        <w:t>For epoch 38 the train accuracy is 94 % the test accuracy over the whole test set is 83 %</w:t>
+      </w:r>
+    </w:p>
+    <w:p>
+      <w:pPr>
+        <w:spacing w:after="0" w:line="240" w:lineRule="auto"/>
+        <w:rPr>
+          <w:rFonts w:ascii="Courier New" w:eastAsia="Times New Roman" w:hAnsi="Courier New" w:cs="Courier New"/>
+          <w:color w:val="212121"/>
+          <w:sz w:val="21"/>
+          <w:szCs w:val="21"/>
+          <w:shd w:val="clear" w:color="auto" w:fill="FFFFFF"/>
+        </w:rPr>
+      </w:pPr>
+      <w:r>
+        <w:rPr>
+          <w:rFonts w:ascii="Courier New" w:eastAsia="Times New Roman" w:hAnsi="Courier New" w:cs="Courier New"/>
+          <w:color w:val="212121"/>
+          <w:sz w:val="21"/>
+          <w:szCs w:val="21"/>
+          <w:shd w:val="clear" w:color="auto" w:fill="FFFFFF"/>
+        </w:rPr>
+        <w:t>For epoch 39 the train accuracy is 96 % the test accuracy over the whole test set is 86 %</w:t>
+      </w:r>
+    </w:p>
+    <w:p>
+      <w:pPr>
+        <w:spacing w:after="0" w:line="240" w:lineRule="auto"/>
+        <w:rPr>
+          <w:rFonts w:ascii="Courier New" w:eastAsia="Times New Roman" w:hAnsi="Courier New" w:cs="Courier New"/>
+          <w:color w:val="212121"/>
+          <w:sz w:val="21"/>
+          <w:szCs w:val="21"/>
+          <w:shd w:val="clear" w:color="auto" w:fill="FFFFFF"/>
+        </w:rPr>
+      </w:pPr>
+      <w:r>
+        <w:rPr>
+          <w:rFonts w:ascii="Courier New" w:eastAsia="Times New Roman" w:hAnsi="Courier New" w:cs="Courier New"/>
+          <w:color w:val="212121"/>
+          <w:sz w:val="21"/>
+          <w:szCs w:val="21"/>
+          <w:shd w:val="clear" w:color="auto" w:fill="FFFFFF"/>
+        </w:rPr>
+        <w:t>For epoch 40 the train accuracy is 95 % the test accuracy over the whole test set is 82 %</w:t>
+      </w:r>
+    </w:p>
+    <w:p>
+      <w:r>
+        <w:rPr>
+          <w:rFonts w:ascii="Courier New" w:eastAsia="Times New Roman" w:hAnsi="Courier New" w:cs="Courier New"/>
+          <w:color w:val="212121"/>
+          <w:sz w:val="21"/>
+          <w:szCs w:val="21"/>
+          <w:shd w:val="clear" w:color="auto" w:fill="FFFFFF"/>
+        </w:rPr>
+        <w:t xml:space="preserve">The average accuracy over </w:t>
+      </w:r>
+      <w:proofErr w:type="gramStart"/>
+      <w:r>
+        <w:rPr>
+          <w:rFonts w:ascii="Courier New" w:eastAsia="Times New Roman" w:hAnsi="Courier New" w:cs="Courier New"/>
+          <w:color w:val="212121"/>
+          <w:sz w:val="21"/>
+          <w:szCs w:val="21"/>
+          <w:shd w:val="clear" w:color="auto" w:fill="FFFFFF"/>
+        </w:rPr>
+        <w:t>40  runs</w:t>
+      </w:r>
+      <w:proofErr w:type="gramEnd"/>
+      <w:r>
+        <w:rPr>
+          <w:rFonts w:ascii="Courier New" w:eastAsia="Times New Roman" w:hAnsi="Courier New" w:cs="Courier New"/>
+          <w:color w:val="212121"/>
+          <w:sz w:val="21"/>
+          <w:szCs w:val="21"/>
+          <w:shd w:val="clear" w:color="auto" w:fill="FFFFFF"/>
+        </w:rPr>
+        <w:t xml:space="preserve"> is 77.23</w:t>
+      </w:r>
+      <w:r>
+        <w:br w:type="page"/>
+      </w:r>
+    </w:p>
+    <w:p>
+      <w:r>
+        <w:lastRenderedPageBreak/>
+        <w:t>Proposal</w:t>
+      </w:r>
+    </w:p>
+    <w:p/>
+    <w:p>
+      <w:r>
+        <w:t>Block contains a 3-way divergence</w:t>
+      </w:r>
+    </w:p>
+    <w:p>
+      <w:r>
+        <w:t>One for residual</w:t>
+      </w:r>
+    </w:p>
+    <w:p>
+      <w:r>
+        <w:t>Second to perform regular conv + intermediate layers on</w:t>
+      </w:r>
+    </w:p>
+    <w:p>
+      <w:r>
+        <w:t xml:space="preserve">Third one is to capture </w:t>
+      </w:r>
+      <w:r>
+        <w:t>finer details on?</w:t>
+      </w:r>
+    </w:p>
+    <w:p>
+      <w:r>
+        <w:t>Combine all 3 together</w:t>
+      </w:r>
+    </w:p>
+    <w:tbl>
+      <w:tblPr>
+        <w:tblStyle w:val="TableGrid"/>
+        <w:tblW w:w="0" w:type="auto"/>
+        <w:tblLook w:val="04A0" w:firstRow="1" w:lastRow="0" w:firstColumn="1" w:lastColumn="0" w:noHBand="0" w:noVBand="1"/>
+      </w:tblPr>
+      <w:tblGrid>
+        <w:gridCol w:w="1803"/>
+        <w:gridCol w:w="1803"/>
+        <w:gridCol w:w="1803"/>
+        <w:gridCol w:w="1803"/>
+        <w:gridCol w:w="1804"/>
+      </w:tblGrid>
+      <w:tr>
+        <w:tc>
+          <w:tcPr>
+            <w:tcW w:w="1803" w:type="dxa"/>
+          </w:tcPr>
+          <w:p>
+            <w:r>
+              <w:t>Size</w:t>
+            </w:r>
+          </w:p>
+        </w:tc>
+        <w:tc>
+          <w:tcPr>
+            <w:tcW w:w="1803" w:type="dxa"/>
+          </w:tcPr>
+          <w:p/>
+        </w:tc>
+        <w:tc>
+          <w:tcPr>
+            <w:tcW w:w="1803" w:type="dxa"/>
+          </w:tcPr>
+          <w:p/>
+        </w:tc>
+        <w:tc>
+          <w:tcPr>
+            <w:tcW w:w="1803" w:type="dxa"/>
+          </w:tcPr>
+          <w:p/>
+        </w:tc>
+        <w:tc>
+          <w:tcPr>
+            <w:tcW w:w="1804" w:type="dxa"/>
+          </w:tcPr>
+          <w:p/>
+        </w:tc>
+      </w:tr>
+      <w:tr>
+        <w:tc>
+          <w:tcPr>
+            <w:tcW w:w="1803" w:type="dxa"/>
+          </w:tcPr>
+          <w:p>
+            <w:r>
+              <w:t>224**2</w:t>
+            </w:r>
+          </w:p>
+        </w:tc>
+        <w:tc>
+          <w:tcPr>
+            <w:tcW w:w="1803" w:type="dxa"/>
+          </w:tcPr>
+          <w:p/>
+        </w:tc>
+        <w:tc>
+          <w:tcPr>
+            <w:tcW w:w="1803" w:type="dxa"/>
+          </w:tcPr>
+          <w:p/>
+        </w:tc>
+        <w:tc>
+          <w:tcPr>
+            <w:tcW w:w="1803" w:type="dxa"/>
+          </w:tcPr>
+          <w:p/>
+        </w:tc>
+        <w:tc>
+          <w:tcPr>
+            <w:tcW w:w="1804" w:type="dxa"/>
+          </w:tcPr>
+          <w:p/>
+        </w:tc>
+      </w:tr>
+      <w:tr>
+        <w:tc>
+          <w:tcPr>
+            <w:tcW w:w="1803" w:type="dxa"/>
+          </w:tcPr>
+          <w:p>
+            <w:r>
+              <w:t>112*2</w:t>
+            </w:r>
+          </w:p>
+        </w:tc>
+        <w:tc>
+          <w:tcPr>
+            <w:tcW w:w="1803" w:type="dxa"/>
+          </w:tcPr>
+          <w:p/>
+        </w:tc>
+        <w:tc>
+          <w:tcPr>
+            <w:tcW w:w="1803" w:type="dxa"/>
+          </w:tcPr>
+          <w:p/>
+        </w:tc>
+        <w:tc>
+          <w:tcPr>
+            <w:tcW w:w="1803" w:type="dxa"/>
+          </w:tcPr>
+          <w:p/>
+        </w:tc>
+        <w:tc>
+          <w:tcPr>
+            <w:tcW w:w="1804" w:type="dxa"/>
+          </w:tcPr>
+          <w:p/>
+        </w:tc>
+      </w:tr>
+      <w:tr>
+        <w:tc>
+          <w:tcPr>
+            <w:tcW w:w="1803" w:type="dxa"/>
+          </w:tcPr>
+          <w:p/>
+        </w:tc>
+        <w:tc>
+          <w:tcPr>
+            <w:tcW w:w="1803" w:type="dxa"/>
+          </w:tcPr>
+          <w:p/>
+        </w:tc>
+        <w:tc>
+          <w:tcPr>
+            <w:tcW w:w="1803" w:type="dxa"/>
+          </w:tcPr>
+          <w:p/>
+        </w:tc>
+        <w:tc>
+          <w:tcPr>
+            <w:tcW w:w="1803" w:type="dxa"/>
+          </w:tcPr>
+          <w:p/>
+        </w:tc>
+        <w:tc>
+          <w:tcPr>
+            <w:tcW w:w="1804" w:type="dxa"/>
+          </w:tcPr>
+          <w:p/>
+        </w:tc>
+      </w:tr>
+    </w:tbl>
+    <w:p/>
+    <w:p>
+      <w:r>
+        <w:t>Runs 40-80</w:t>
+      </w:r>
+    </w:p>
+    <w:p>
+      <w:pPr>
+        <w:shd w:val="clear" w:color="auto" w:fill="FFFFFF"/>
+        <w:tabs>
+          <w:tab w:val="left" w:pos="916"/>
+          <w:tab w:val="left" w:pos="1832"/>
+          <w:tab w:val="left" w:pos="2748"/>
+          <w:tab w:val="left" w:pos="3664"/>
+          <w:tab w:val="left" w:pos="4580"/>
+          <w:tab w:val="left" w:pos="5496"/>
+          <w:tab w:val="left" w:pos="6412"/>
+          <w:tab w:val="left" w:pos="7328"/>
+          <w:tab w:val="left" w:pos="8244"/>
+          <w:tab w:val="left" w:pos="9160"/>
+          <w:tab w:val="left" w:pos="10076"/>
+          <w:tab w:val="left" w:pos="10992"/>
+          <w:tab w:val="left" w:pos="11908"/>
+          <w:tab w:val="left" w:pos="12824"/>
+          <w:tab w:val="left" w:pos="13740"/>
+          <w:tab w:val="left" w:pos="14656"/>
+        </w:tabs>
+        <w:spacing w:after="0" w:line="240" w:lineRule="auto"/>
+        <w:rPr>
+          <w:rFonts w:ascii="Courier New" w:eastAsia="Times New Roman" w:hAnsi="Courier New" w:cs="Courier New"/>
+          <w:color w:val="212121"/>
+          <w:sz w:val="20"/>
+          <w:szCs w:val="20"/>
+        </w:rPr>
+      </w:pPr>
+      <w:r>
+        <w:rPr>
+          <w:rFonts w:ascii="Courier New" w:eastAsia="Times New Roman" w:hAnsi="Courier New" w:cs="Courier New"/>
+          <w:color w:val="212121"/>
+          <w:sz w:val="20"/>
+          <w:szCs w:val="20"/>
+        </w:rPr>
+        <w:t>The model will be running on cuda:0 device</w:t>
+      </w:r>
+    </w:p>
+    <w:p>
+      <w:pPr>
+        <w:shd w:val="clear" w:color="auto" w:fill="FFFFFF"/>
+        <w:tabs>
+          <w:tab w:val="left" w:pos="916"/>
+          <w:tab w:val="left" w:pos="1832"/>
+          <w:tab w:val="left" w:pos="2748"/>
+          <w:tab w:val="left" w:pos="3664"/>
+          <w:tab w:val="left" w:pos="4580"/>
+          <w:tab w:val="left" w:pos="5496"/>
+          <w:tab w:val="left" w:pos="6412"/>
+          <w:tab w:val="left" w:pos="7328"/>
+          <w:tab w:val="left" w:pos="8244"/>
+          <w:tab w:val="left" w:pos="9160"/>
+          <w:tab w:val="left" w:pos="10076"/>
+          <w:tab w:val="left" w:pos="10992"/>
+          <w:tab w:val="left" w:pos="11908"/>
+          <w:tab w:val="left" w:pos="12824"/>
+          <w:tab w:val="left" w:pos="13740"/>
+          <w:tab w:val="left" w:pos="14656"/>
+        </w:tabs>
+        <w:spacing w:after="0" w:line="240" w:lineRule="auto"/>
+        <w:rPr>
+          <w:rFonts w:ascii="Courier New" w:eastAsia="Times New Roman" w:hAnsi="Courier New" w:cs="Courier New"/>
+          <w:color w:val="212121"/>
+          <w:sz w:val="20"/>
+          <w:szCs w:val="20"/>
+        </w:rPr>
+      </w:pPr>
+      <w:r>
+        <w:rPr>
+          <w:rFonts w:ascii="Courier New" w:eastAsia="Times New Roman" w:hAnsi="Courier New" w:cs="Courier New"/>
+          <w:color w:val="212121"/>
+          <w:sz w:val="20"/>
+          <w:szCs w:val="20"/>
+        </w:rPr>
+        <w:t>For epoch 1 the train accuracy is 53 % the test accuracy over the whole test set is 52 %</w:t>
+      </w:r>
+    </w:p>
+    <w:p>
+      <w:pPr>
+        <w:shd w:val="clear" w:color="auto" w:fill="FFFFFF"/>
+        <w:tabs>
+          <w:tab w:val="left" w:pos="916"/>
+          <w:tab w:val="left" w:pos="1832"/>
+          <w:tab w:val="left" w:pos="2748"/>
+          <w:tab w:val="left" w:pos="3664"/>
+          <w:tab w:val="left" w:pos="4580"/>
+          <w:tab w:val="left" w:pos="5496"/>
+          <w:tab w:val="left" w:pos="6412"/>
+          <w:tab w:val="left" w:pos="7328"/>
+          <w:tab w:val="left" w:pos="8244"/>
+          <w:tab w:val="left" w:pos="9160"/>
+          <w:tab w:val="left" w:pos="10076"/>
+          <w:tab w:val="left" w:pos="10992"/>
+          <w:tab w:val="left" w:pos="11908"/>
+          <w:tab w:val="left" w:pos="12824"/>
+          <w:tab w:val="left" w:pos="13740"/>
+          <w:tab w:val="left" w:pos="14656"/>
+        </w:tabs>
+        <w:spacing w:after="0" w:line="240" w:lineRule="auto"/>
+        <w:rPr>
+          <w:rFonts w:ascii="Courier New" w:eastAsia="Times New Roman" w:hAnsi="Courier New" w:cs="Courier New"/>
+          <w:color w:val="212121"/>
+          <w:sz w:val="20"/>
+          <w:szCs w:val="20"/>
+        </w:rPr>
+      </w:pPr>
+      <w:r>
+        <w:rPr>
+          <w:rFonts w:ascii="Courier New" w:eastAsia="Times New Roman" w:hAnsi="Courier New" w:cs="Courier New"/>
+          <w:color w:val="212121"/>
+          <w:sz w:val="20"/>
+          <w:szCs w:val="20"/>
+        </w:rPr>
+        <w:t>For epoch 2 the train accuracy is 52 % the test accuracy over the whole test set is 50 %</w:t>
+      </w:r>
+    </w:p>
+    <w:p>
+      <w:pPr>
+        <w:shd w:val="clear" w:color="auto" w:fill="FFFFFF"/>
+        <w:tabs>
+          <w:tab w:val="left" w:pos="916"/>
+          <w:tab w:val="left" w:pos="1832"/>
+          <w:tab w:val="left" w:pos="2748"/>
+          <w:tab w:val="left" w:pos="3664"/>
+          <w:tab w:val="left" w:pos="4580"/>
+          <w:tab w:val="left" w:pos="5496"/>
+          <w:tab w:val="left" w:pos="6412"/>
+          <w:tab w:val="left" w:pos="7328"/>
+          <w:tab w:val="left" w:pos="8244"/>
+          <w:tab w:val="left" w:pos="9160"/>
+          <w:tab w:val="left" w:pos="10076"/>
+          <w:tab w:val="left" w:pos="10992"/>
+          <w:tab w:val="left" w:pos="11908"/>
+          <w:tab w:val="left" w:pos="12824"/>
+          <w:tab w:val="left" w:pos="13740"/>
+          <w:tab w:val="left" w:pos="14656"/>
+        </w:tabs>
+        <w:spacing w:after="0" w:line="240" w:lineRule="auto"/>
+        <w:rPr>
+          <w:rFonts w:ascii="Courier New" w:eastAsia="Times New Roman" w:hAnsi="Courier New" w:cs="Courier New"/>
+          <w:color w:val="212121"/>
+          <w:sz w:val="20"/>
+          <w:szCs w:val="20"/>
+        </w:rPr>
+      </w:pPr>
+      <w:r>
+        <w:rPr>
+          <w:rFonts w:ascii="Courier New" w:eastAsia="Times New Roman" w:hAnsi="Courier New" w:cs="Courier New"/>
+          <w:color w:val="212121"/>
+          <w:sz w:val="20"/>
+          <w:szCs w:val="20"/>
+        </w:rPr>
+        <w:t>For epoch 3 the train accuracy is 54 % the test accuracy over the whole test set is 52 %</w:t>
+      </w:r>
+    </w:p>
+    <w:p>
+      <w:pPr>
+        <w:shd w:val="clear" w:color="auto" w:fill="FFFFFF"/>
+        <w:tabs>
+          <w:tab w:val="left" w:pos="916"/>
+          <w:tab w:val="left" w:pos="1832"/>
+          <w:tab w:val="left" w:pos="2748"/>
+          <w:tab w:val="left" w:pos="3664"/>
+          <w:tab w:val="left" w:pos="4580"/>
+          <w:tab w:val="left" w:pos="5496"/>
+          <w:tab w:val="left" w:pos="6412"/>
+          <w:tab w:val="left" w:pos="7328"/>
+          <w:tab w:val="left" w:pos="8244"/>
+          <w:tab w:val="left" w:pos="9160"/>
+          <w:tab w:val="left" w:pos="10076"/>
+          <w:tab w:val="left" w:pos="10992"/>
+          <w:tab w:val="left" w:pos="11908"/>
+          <w:tab w:val="left" w:pos="12824"/>
+          <w:tab w:val="left" w:pos="13740"/>
+          <w:tab w:val="left" w:pos="14656"/>
+        </w:tabs>
+        <w:spacing w:after="0" w:line="240" w:lineRule="auto"/>
+        <w:rPr>
+          <w:rFonts w:ascii="Courier New" w:eastAsia="Times New Roman" w:hAnsi="Courier New" w:cs="Courier New"/>
+          <w:color w:val="212121"/>
+          <w:sz w:val="20"/>
+          <w:szCs w:val="20"/>
+        </w:rPr>
+      </w:pPr>
+      <w:r>
+        <w:rPr>
+          <w:rFonts w:ascii="Courier New" w:eastAsia="Times New Roman" w:hAnsi="Courier New" w:cs="Courier New"/>
+          <w:color w:val="212121"/>
+          <w:sz w:val="20"/>
+          <w:szCs w:val="20"/>
+        </w:rPr>
+        <w:t>For epoch 4 the train accuracy is 58 % the test accuracy over the whole test set is 55 %</w:t>
+      </w:r>
+    </w:p>
+    <w:p>
+      <w:pPr>
+        <w:shd w:val="clear" w:color="auto" w:fill="FFFFFF"/>
+        <w:tabs>
+          <w:tab w:val="left" w:pos="916"/>
+          <w:tab w:val="left" w:pos="1832"/>
+          <w:tab w:val="left" w:pos="2748"/>
+          <w:tab w:val="left" w:pos="3664"/>
+          <w:tab w:val="left" w:pos="4580"/>
+          <w:tab w:val="left" w:pos="5496"/>
+          <w:tab w:val="left" w:pos="6412"/>
+          <w:tab w:val="left" w:pos="7328"/>
+          <w:tab w:val="left" w:pos="8244"/>
+          <w:tab w:val="left" w:pos="9160"/>
+          <w:tab w:val="left" w:pos="10076"/>
+          <w:tab w:val="left" w:pos="10992"/>
+          <w:tab w:val="left" w:pos="11908"/>
+          <w:tab w:val="left" w:pos="12824"/>
+          <w:tab w:val="left" w:pos="13740"/>
+          <w:tab w:val="left" w:pos="14656"/>
+        </w:tabs>
+        <w:spacing w:after="0" w:line="240" w:lineRule="auto"/>
+        <w:rPr>
+          <w:rFonts w:ascii="Courier New" w:eastAsia="Times New Roman" w:hAnsi="Courier New" w:cs="Courier New"/>
+          <w:color w:val="212121"/>
+          <w:sz w:val="20"/>
+          <w:szCs w:val="20"/>
+        </w:rPr>
+      </w:pPr>
+      <w:r>
+        <w:rPr>
+          <w:rFonts w:ascii="Courier New" w:eastAsia="Times New Roman" w:hAnsi="Courier New" w:cs="Courier New"/>
+          <w:color w:val="212121"/>
+          <w:sz w:val="20"/>
+          <w:szCs w:val="20"/>
+        </w:rPr>
+        <w:t>For epoch 5 the train accuracy is 59 % the test accuracy over the whole test set is 55 %</w:t>
+      </w:r>
+    </w:p>
+    <w:p>
+      <w:pPr>
+        <w:shd w:val="clear" w:color="auto" w:fill="FFFFFF"/>
+        <w:tabs>
+          <w:tab w:val="left" w:pos="916"/>
+          <w:tab w:val="left" w:pos="1832"/>
+          <w:tab w:val="left" w:pos="2748"/>
+          <w:tab w:val="left" w:pos="3664"/>
+          <w:tab w:val="left" w:pos="4580"/>
+          <w:tab w:val="left" w:pos="5496"/>
+          <w:tab w:val="left" w:pos="6412"/>
+          <w:tab w:val="left" w:pos="7328"/>
+          <w:tab w:val="left" w:pos="8244"/>
+          <w:tab w:val="left" w:pos="9160"/>
+          <w:tab w:val="left" w:pos="10076"/>
+          <w:tab w:val="left" w:pos="10992"/>
+          <w:tab w:val="left" w:pos="11908"/>
+          <w:tab w:val="left" w:pos="12824"/>
+          <w:tab w:val="left" w:pos="13740"/>
+          <w:tab w:val="left" w:pos="14656"/>
+        </w:tabs>
+        <w:spacing w:after="0" w:line="240" w:lineRule="auto"/>
+        <w:rPr>
+          <w:rFonts w:ascii="Courier New" w:eastAsia="Times New Roman" w:hAnsi="Courier New" w:cs="Courier New"/>
+          <w:color w:val="212121"/>
+          <w:sz w:val="20"/>
+          <w:szCs w:val="20"/>
+        </w:rPr>
+      </w:pPr>
+      <w:r>
+        <w:rPr>
+          <w:rFonts w:ascii="Courier New" w:eastAsia="Times New Roman" w:hAnsi="Courier New" w:cs="Courier New"/>
+          <w:color w:val="212121"/>
+          <w:sz w:val="20"/>
+          <w:szCs w:val="20"/>
+        </w:rPr>
+        <w:t>For epoch 6 the train accuracy is 61 % the test accuracy over the whole test set is 58 %</w:t>
+      </w:r>
+    </w:p>
+    <w:p>
+      <w:pPr>
+        <w:shd w:val="clear" w:color="auto" w:fill="FFFFFF"/>
+        <w:tabs>
+          <w:tab w:val="left" w:pos="916"/>
+          <w:tab w:val="left" w:pos="1832"/>
+          <w:tab w:val="left" w:pos="2748"/>
+          <w:tab w:val="left" w:pos="3664"/>
+          <w:tab w:val="left" w:pos="4580"/>
+          <w:tab w:val="left" w:pos="5496"/>
+          <w:tab w:val="left" w:pos="6412"/>
+          <w:tab w:val="left" w:pos="7328"/>
+          <w:tab w:val="left" w:pos="8244"/>
+          <w:tab w:val="left" w:pos="9160"/>
+          <w:tab w:val="left" w:pos="10076"/>
+          <w:tab w:val="left" w:pos="10992"/>
+          <w:tab w:val="left" w:pos="11908"/>
+          <w:tab w:val="left" w:pos="12824"/>
+          <w:tab w:val="left" w:pos="13740"/>
+          <w:tab w:val="left" w:pos="14656"/>
+        </w:tabs>
+        <w:spacing w:after="0" w:line="240" w:lineRule="auto"/>
+        <w:rPr>
+          <w:rFonts w:ascii="Courier New" w:eastAsia="Times New Roman" w:hAnsi="Courier New" w:cs="Courier New"/>
+          <w:color w:val="212121"/>
+          <w:sz w:val="20"/>
+          <w:szCs w:val="20"/>
+        </w:rPr>
+      </w:pPr>
+      <w:r>
+        <w:rPr>
+          <w:rFonts w:ascii="Courier New" w:eastAsia="Times New Roman" w:hAnsi="Courier New" w:cs="Courier New"/>
+          <w:color w:val="212121"/>
+          <w:sz w:val="20"/>
+          <w:szCs w:val="20"/>
+        </w:rPr>
+        <w:t>For epoch 7 the train accuracy is 61 % the test accuracy over the whole test set is 59 %</w:t>
+      </w:r>
+    </w:p>
+    <w:p>
+      <w:pPr>
+        <w:shd w:val="clear" w:color="auto" w:fill="FFFFFF"/>
+        <w:tabs>
+          <w:tab w:val="left" w:pos="916"/>
+          <w:tab w:val="left" w:pos="1832"/>
+          <w:tab w:val="left" w:pos="2748"/>
+          <w:tab w:val="left" w:pos="3664"/>
+          <w:tab w:val="left" w:pos="4580"/>
+          <w:tab w:val="left" w:pos="5496"/>
+          <w:tab w:val="left" w:pos="6412"/>
+          <w:tab w:val="left" w:pos="7328"/>
+          <w:tab w:val="left" w:pos="8244"/>
+          <w:tab w:val="left" w:pos="9160"/>
+          <w:tab w:val="left" w:pos="10076"/>
+          <w:tab w:val="left" w:pos="10992"/>
+          <w:tab w:val="left" w:pos="11908"/>
+          <w:tab w:val="left" w:pos="12824"/>
+          <w:tab w:val="left" w:pos="13740"/>
+          <w:tab w:val="left" w:pos="14656"/>
+        </w:tabs>
+        <w:spacing w:after="0" w:line="240" w:lineRule="auto"/>
+        <w:rPr>
+          <w:rFonts w:ascii="Courier New" w:eastAsia="Times New Roman" w:hAnsi="Courier New" w:cs="Courier New"/>
+          <w:color w:val="212121"/>
+          <w:sz w:val="20"/>
+          <w:szCs w:val="20"/>
+        </w:rPr>
+      </w:pPr>
+      <w:r>
+        <w:rPr>
+          <w:rFonts w:ascii="Courier New" w:eastAsia="Times New Roman" w:hAnsi="Courier New" w:cs="Courier New"/>
+          <w:color w:val="212121"/>
+          <w:sz w:val="20"/>
+          <w:szCs w:val="20"/>
+        </w:rPr>
+        <w:t>For epoch 8 the train accuracy is 63 % the test accuracy over the whole test set is 59 %</w:t>
+      </w:r>
+    </w:p>
+    <w:p>
+      <w:pPr>
+        <w:shd w:val="clear" w:color="auto" w:fill="FFFFFF"/>
+        <w:tabs>
+          <w:tab w:val="left" w:pos="916"/>
+          <w:tab w:val="left" w:pos="1832"/>
+          <w:tab w:val="left" w:pos="2748"/>
+          <w:tab w:val="left" w:pos="3664"/>
+          <w:tab w:val="left" w:pos="4580"/>
+          <w:tab w:val="left" w:pos="5496"/>
+          <w:tab w:val="left" w:pos="6412"/>
+          <w:tab w:val="left" w:pos="7328"/>
+          <w:tab w:val="left" w:pos="8244"/>
+          <w:tab w:val="left" w:pos="9160"/>
+          <w:tab w:val="left" w:pos="10076"/>
+          <w:tab w:val="left" w:pos="10992"/>
+          <w:tab w:val="left" w:pos="11908"/>
+          <w:tab w:val="left" w:pos="12824"/>
+          <w:tab w:val="left" w:pos="13740"/>
+          <w:tab w:val="left" w:pos="14656"/>
+        </w:tabs>
+        <w:spacing w:after="0" w:line="240" w:lineRule="auto"/>
+        <w:rPr>
+          <w:rFonts w:ascii="Courier New" w:eastAsia="Times New Roman" w:hAnsi="Courier New" w:cs="Courier New"/>
+          <w:color w:val="212121"/>
+          <w:sz w:val="20"/>
+          <w:szCs w:val="20"/>
+        </w:rPr>
+      </w:pPr>
+      <w:r>
+        <w:rPr>
+          <w:rFonts w:ascii="Courier New" w:eastAsia="Times New Roman" w:hAnsi="Courier New" w:cs="Courier New"/>
+          <w:color w:val="212121"/>
+          <w:sz w:val="20"/>
+          <w:szCs w:val="20"/>
+        </w:rPr>
+        <w:t>For epoch 9 the train accuracy is 66 % the test accuracy over the whole test set is 61 %</w:t>
+      </w:r>
+    </w:p>
+    <w:p>
+      <w:pPr>
+        <w:shd w:val="clear" w:color="auto" w:fill="FFFFFF"/>
+        <w:tabs>
+          <w:tab w:val="left" w:pos="916"/>
+          <w:tab w:val="left" w:pos="1832"/>
+          <w:tab w:val="left" w:pos="2748"/>
+          <w:tab w:val="left" w:pos="3664"/>
+          <w:tab w:val="left" w:pos="4580"/>
+          <w:tab w:val="left" w:pos="5496"/>
+          <w:tab w:val="left" w:pos="6412"/>
+          <w:tab w:val="left" w:pos="7328"/>
+          <w:tab w:val="left" w:pos="8244"/>
+          <w:tab w:val="left" w:pos="9160"/>
+          <w:tab w:val="left" w:pos="10076"/>
+          <w:tab w:val="left" w:pos="10992"/>
+          <w:tab w:val="left" w:pos="11908"/>
+          <w:tab w:val="left" w:pos="12824"/>
+          <w:tab w:val="left" w:pos="13740"/>
+          <w:tab w:val="left" w:pos="14656"/>
+        </w:tabs>
+        <w:spacing w:after="0" w:line="240" w:lineRule="auto"/>
+        <w:rPr>
+          <w:rFonts w:ascii="Courier New" w:eastAsia="Times New Roman" w:hAnsi="Courier New" w:cs="Courier New"/>
+          <w:color w:val="212121"/>
+          <w:sz w:val="20"/>
+          <w:szCs w:val="20"/>
+        </w:rPr>
+      </w:pPr>
+      <w:r>
+        <w:rPr>
+          <w:rFonts w:ascii="Courier New" w:eastAsia="Times New Roman" w:hAnsi="Courier New" w:cs="Courier New"/>
+          <w:color w:val="212121"/>
+          <w:sz w:val="20"/>
+          <w:szCs w:val="20"/>
+        </w:rPr>
+        <w:t>For epoch 10 the train accuracy is 66 % the test accuracy over the whole test set is 61 %</w:t>
+      </w:r>
+    </w:p>
+    <w:p>
+      <w:pPr>
+        <w:shd w:val="clear" w:color="auto" w:fill="FFFFFF"/>
+        <w:tabs>
+          <w:tab w:val="left" w:pos="916"/>
+          <w:tab w:val="left" w:pos="1832"/>
+          <w:tab w:val="left" w:pos="2748"/>
+          <w:tab w:val="left" w:pos="3664"/>
+          <w:tab w:val="left" w:pos="4580"/>
+          <w:tab w:val="left" w:pos="5496"/>
+          <w:tab w:val="left" w:pos="6412"/>
+          <w:tab w:val="left" w:pos="7328"/>
+          <w:tab w:val="left" w:pos="8244"/>
+          <w:tab w:val="left" w:pos="9160"/>
+          <w:tab w:val="left" w:pos="10076"/>
+          <w:tab w:val="left" w:pos="10992"/>
+          <w:tab w:val="left" w:pos="11908"/>
+          <w:tab w:val="left" w:pos="12824"/>
+          <w:tab w:val="left" w:pos="13740"/>
+          <w:tab w:val="left" w:pos="14656"/>
+        </w:tabs>
+        <w:spacing w:after="0" w:line="240" w:lineRule="auto"/>
+        <w:rPr>
+          <w:rFonts w:ascii="Courier New" w:eastAsia="Times New Roman" w:hAnsi="Courier New" w:cs="Courier New"/>
+          <w:color w:val="212121"/>
+          <w:sz w:val="20"/>
+          <w:szCs w:val="20"/>
+        </w:rPr>
+      </w:pPr>
+      <w:r>
+        <w:rPr>
+          <w:rFonts w:ascii="Courier New" w:eastAsia="Times New Roman" w:hAnsi="Courier New" w:cs="Courier New"/>
+          <w:color w:val="212121"/>
+          <w:sz w:val="20"/>
+          <w:szCs w:val="20"/>
+        </w:rPr>
+        <w:t>For epoch 11 the train accuracy is 67 % the test accuracy over the whole test set is 63 %</w:t>
+      </w:r>
+    </w:p>
+    <w:p>
+      <w:pPr>
+        <w:shd w:val="clear" w:color="auto" w:fill="FFFFFF"/>
+        <w:tabs>
+          <w:tab w:val="left" w:pos="916"/>
+          <w:tab w:val="left" w:pos="1832"/>
+          <w:tab w:val="left" w:pos="2748"/>
+          <w:tab w:val="left" w:pos="3664"/>
+          <w:tab w:val="left" w:pos="4580"/>
+          <w:tab w:val="left" w:pos="5496"/>
+          <w:tab w:val="left" w:pos="6412"/>
+          <w:tab w:val="left" w:pos="7328"/>
+          <w:tab w:val="left" w:pos="8244"/>
+          <w:tab w:val="left" w:pos="9160"/>
+          <w:tab w:val="left" w:pos="10076"/>
+          <w:tab w:val="left" w:pos="10992"/>
+          <w:tab w:val="left" w:pos="11908"/>
+          <w:tab w:val="left" w:pos="12824"/>
+          <w:tab w:val="left" w:pos="13740"/>
+          <w:tab w:val="left" w:pos="14656"/>
+        </w:tabs>
+        <w:spacing w:after="0" w:line="240" w:lineRule="auto"/>
+        <w:rPr>
+          <w:rFonts w:ascii="Courier New" w:eastAsia="Times New Roman" w:hAnsi="Courier New" w:cs="Courier New"/>
+          <w:color w:val="212121"/>
+          <w:sz w:val="20"/>
+          <w:szCs w:val="20"/>
+        </w:rPr>
+      </w:pPr>
+      <w:r>
+        <w:rPr>
+          <w:rFonts w:ascii="Courier New" w:eastAsia="Times New Roman" w:hAnsi="Courier New" w:cs="Courier New"/>
+          <w:color w:val="212121"/>
+          <w:sz w:val="20"/>
+          <w:szCs w:val="20"/>
+        </w:rPr>
+        <w:t>For epoch 12 the train accuracy is 68 % the test accuracy over the whole test set is 63 %</w:t>
+      </w:r>
+    </w:p>
+    <w:p>
+      <w:pPr>
+        <w:shd w:val="clear" w:color="auto" w:fill="FFFFFF"/>
+        <w:tabs>
+          <w:tab w:val="left" w:pos="916"/>
+          <w:tab w:val="left" w:pos="1832"/>
+          <w:tab w:val="left" w:pos="2748"/>
+          <w:tab w:val="left" w:pos="3664"/>
+          <w:tab w:val="left" w:pos="4580"/>
+          <w:tab w:val="left" w:pos="5496"/>
+          <w:tab w:val="left" w:pos="6412"/>
+          <w:tab w:val="left" w:pos="7328"/>
+          <w:tab w:val="left" w:pos="8244"/>
+          <w:tab w:val="left" w:pos="9160"/>
+          <w:tab w:val="left" w:pos="10076"/>
+          <w:tab w:val="left" w:pos="10992"/>
+          <w:tab w:val="left" w:pos="11908"/>
+          <w:tab w:val="left" w:pos="12824"/>
+          <w:tab w:val="left" w:pos="13740"/>
+          <w:tab w:val="left" w:pos="14656"/>
+        </w:tabs>
+        <w:spacing w:after="0" w:line="240" w:lineRule="auto"/>
+        <w:rPr>
+          <w:rFonts w:ascii="Courier New" w:eastAsia="Times New Roman" w:hAnsi="Courier New" w:cs="Courier New"/>
+          <w:color w:val="212121"/>
+          <w:sz w:val="20"/>
+          <w:szCs w:val="20"/>
+        </w:rPr>
+      </w:pPr>
+      <w:r>
+        <w:rPr>
+          <w:rFonts w:ascii="Courier New" w:eastAsia="Times New Roman" w:hAnsi="Courier New" w:cs="Courier New"/>
+          <w:color w:val="212121"/>
+          <w:sz w:val="20"/>
+          <w:szCs w:val="20"/>
+        </w:rPr>
+        <w:t>For epoch 13 the train accuracy is 65 % the test accuracy over the whole test set is 60 %</w:t>
+      </w:r>
+    </w:p>
+    <w:p>
+      <w:pPr>
+        <w:shd w:val="clear" w:color="auto" w:fill="FFFFFF"/>
+        <w:tabs>
+          <w:tab w:val="left" w:pos="916"/>
+          <w:tab w:val="left" w:pos="1832"/>
+          <w:tab w:val="left" w:pos="2748"/>
+          <w:tab w:val="left" w:pos="3664"/>
+          <w:tab w:val="left" w:pos="4580"/>
+          <w:tab w:val="left" w:pos="5496"/>
+          <w:tab w:val="left" w:pos="6412"/>
+          <w:tab w:val="left" w:pos="7328"/>
+          <w:tab w:val="left" w:pos="8244"/>
+          <w:tab w:val="left" w:pos="9160"/>
+          <w:tab w:val="left" w:pos="10076"/>
+          <w:tab w:val="left" w:pos="10992"/>
+          <w:tab w:val="left" w:pos="11908"/>
+          <w:tab w:val="left" w:pos="12824"/>
+          <w:tab w:val="left" w:pos="13740"/>
+          <w:tab w:val="left" w:pos="14656"/>
+        </w:tabs>
+        <w:spacing w:after="0" w:line="240" w:lineRule="auto"/>
+        <w:rPr>
+          <w:rFonts w:ascii="Courier New" w:eastAsia="Times New Roman" w:hAnsi="Courier New" w:cs="Courier New"/>
+          <w:color w:val="212121"/>
+          <w:sz w:val="20"/>
+          <w:szCs w:val="20"/>
+        </w:rPr>
+      </w:pPr>
+      <w:r>
+        <w:rPr>
+          <w:rFonts w:ascii="Courier New" w:eastAsia="Times New Roman" w:hAnsi="Courier New" w:cs="Courier New"/>
+          <w:color w:val="212121"/>
+          <w:sz w:val="20"/>
+          <w:szCs w:val="20"/>
+        </w:rPr>
+        <w:t>For epoch 14 the train accuracy is 67 % the test accuracy over the whole test set is 61 %</w:t>
+      </w:r>
+    </w:p>
+    <w:p>
+      <w:pPr>
+        <w:shd w:val="clear" w:color="auto" w:fill="FFFFFF"/>
+        <w:tabs>
+          <w:tab w:val="left" w:pos="916"/>
+          <w:tab w:val="left" w:pos="1832"/>
+          <w:tab w:val="left" w:pos="2748"/>
+          <w:tab w:val="left" w:pos="3664"/>
+          <w:tab w:val="left" w:pos="4580"/>
+          <w:tab w:val="left" w:pos="5496"/>
+          <w:tab w:val="left" w:pos="6412"/>
+          <w:tab w:val="left" w:pos="7328"/>
+          <w:tab w:val="left" w:pos="8244"/>
+          <w:tab w:val="left" w:pos="9160"/>
+          <w:tab w:val="left" w:pos="10076"/>
+          <w:tab w:val="left" w:pos="10992"/>
+          <w:tab w:val="left" w:pos="11908"/>
+          <w:tab w:val="left" w:pos="12824"/>
+          <w:tab w:val="left" w:pos="13740"/>
+          <w:tab w:val="left" w:pos="14656"/>
+        </w:tabs>
+        <w:spacing w:after="0" w:line="240" w:lineRule="auto"/>
+        <w:rPr>
+          <w:rFonts w:ascii="Courier New" w:eastAsia="Times New Roman" w:hAnsi="Courier New" w:cs="Courier New"/>
+          <w:color w:val="212121"/>
+          <w:sz w:val="20"/>
+          <w:szCs w:val="20"/>
+        </w:rPr>
+      </w:pPr>
+      <w:r>
+        <w:rPr>
+          <w:rFonts w:ascii="Courier New" w:eastAsia="Times New Roman" w:hAnsi="Courier New" w:cs="Courier New"/>
+          <w:color w:val="212121"/>
+          <w:sz w:val="20"/>
+          <w:szCs w:val="20"/>
+        </w:rPr>
+        <w:t>For epoch 15 the train accuracy is 70 % the test accuracy over the whole test set is 64 %</w:t>
+      </w:r>
+    </w:p>
+    <w:p>
+      <w:pPr>
+        <w:shd w:val="clear" w:color="auto" w:fill="FFFFFF"/>
+        <w:tabs>
+          <w:tab w:val="left" w:pos="916"/>
+          <w:tab w:val="left" w:pos="1832"/>
+          <w:tab w:val="left" w:pos="2748"/>
+          <w:tab w:val="left" w:pos="3664"/>
+          <w:tab w:val="left" w:pos="4580"/>
+          <w:tab w:val="left" w:pos="5496"/>
+          <w:tab w:val="left" w:pos="6412"/>
+          <w:tab w:val="left" w:pos="7328"/>
+          <w:tab w:val="left" w:pos="8244"/>
+          <w:tab w:val="left" w:pos="9160"/>
+          <w:tab w:val="left" w:pos="10076"/>
+          <w:tab w:val="left" w:pos="10992"/>
+          <w:tab w:val="left" w:pos="11908"/>
+          <w:tab w:val="left" w:pos="12824"/>
+          <w:tab w:val="left" w:pos="13740"/>
+          <w:tab w:val="left" w:pos="14656"/>
+        </w:tabs>
+        <w:spacing w:after="0" w:line="240" w:lineRule="auto"/>
+        <w:rPr>
+          <w:rFonts w:ascii="Courier New" w:eastAsia="Times New Roman" w:hAnsi="Courier New" w:cs="Courier New"/>
+          <w:color w:val="212121"/>
+          <w:sz w:val="20"/>
+          <w:szCs w:val="20"/>
+        </w:rPr>
+      </w:pPr>
+      <w:r>
+        <w:rPr>
+          <w:rFonts w:ascii="Courier New" w:eastAsia="Times New Roman" w:hAnsi="Courier New" w:cs="Courier New"/>
+          <w:color w:val="212121"/>
+          <w:sz w:val="20"/>
+          <w:szCs w:val="20"/>
+        </w:rPr>
+        <w:t>For epoch 16 the train accuracy is 72 % the test accuracy over the whole test set is 65 %</w:t>
+      </w:r>
+    </w:p>
+    <w:p>
+      <w:pPr>
+        <w:shd w:val="clear" w:color="auto" w:fill="FFFFFF"/>
+        <w:tabs>
+          <w:tab w:val="left" w:pos="916"/>
+          <w:tab w:val="left" w:pos="1832"/>
+          <w:tab w:val="left" w:pos="2748"/>
+          <w:tab w:val="left" w:pos="3664"/>
+          <w:tab w:val="left" w:pos="4580"/>
+          <w:tab w:val="left" w:pos="5496"/>
+          <w:tab w:val="left" w:pos="6412"/>
+          <w:tab w:val="left" w:pos="7328"/>
+          <w:tab w:val="left" w:pos="8244"/>
+          <w:tab w:val="left" w:pos="9160"/>
+          <w:tab w:val="left" w:pos="10076"/>
+          <w:tab w:val="left" w:pos="10992"/>
+          <w:tab w:val="left" w:pos="11908"/>
+          <w:tab w:val="left" w:pos="12824"/>
+          <w:tab w:val="left" w:pos="13740"/>
+          <w:tab w:val="left" w:pos="14656"/>
+        </w:tabs>
+        <w:spacing w:after="0" w:line="240" w:lineRule="auto"/>
+        <w:rPr>
+          <w:rFonts w:ascii="Courier New" w:eastAsia="Times New Roman" w:hAnsi="Courier New" w:cs="Courier New"/>
+          <w:color w:val="212121"/>
+          <w:sz w:val="20"/>
+          <w:szCs w:val="20"/>
+        </w:rPr>
+      </w:pPr>
+      <w:r>
+        <w:rPr>
+          <w:rFonts w:ascii="Courier New" w:eastAsia="Times New Roman" w:hAnsi="Courier New" w:cs="Courier New"/>
+          <w:color w:val="212121"/>
+          <w:sz w:val="20"/>
+          <w:szCs w:val="20"/>
+        </w:rPr>
+        <w:t>For epoch 17 the train accuracy is 68 % the test accuracy over the whole test set is 63 %</w:t>
+      </w:r>
+    </w:p>
+    <w:p>
+      <w:pPr>
+        <w:shd w:val="clear" w:color="auto" w:fill="FFFFFF"/>
+        <w:tabs>
+          <w:tab w:val="left" w:pos="916"/>
+          <w:tab w:val="left" w:pos="1832"/>
+          <w:tab w:val="left" w:pos="2748"/>
+          <w:tab w:val="left" w:pos="3664"/>
+          <w:tab w:val="left" w:pos="4580"/>
+          <w:tab w:val="left" w:pos="5496"/>
+          <w:tab w:val="left" w:pos="6412"/>
+          <w:tab w:val="left" w:pos="7328"/>
+          <w:tab w:val="left" w:pos="8244"/>
+          <w:tab w:val="left" w:pos="9160"/>
+          <w:tab w:val="left" w:pos="10076"/>
+          <w:tab w:val="left" w:pos="10992"/>
+          <w:tab w:val="left" w:pos="11908"/>
+          <w:tab w:val="left" w:pos="12824"/>
+          <w:tab w:val="left" w:pos="13740"/>
+          <w:tab w:val="left" w:pos="14656"/>
+        </w:tabs>
+        <w:spacing w:after="0" w:line="240" w:lineRule="auto"/>
+        <w:rPr>
+          <w:rFonts w:ascii="Courier New" w:eastAsia="Times New Roman" w:hAnsi="Courier New" w:cs="Courier New"/>
+          <w:color w:val="212121"/>
+          <w:sz w:val="20"/>
+          <w:szCs w:val="20"/>
+        </w:rPr>
+      </w:pPr>
+      <w:r>
+        <w:rPr>
+          <w:rFonts w:ascii="Courier New" w:eastAsia="Times New Roman" w:hAnsi="Courier New" w:cs="Courier New"/>
+          <w:color w:val="212121"/>
+          <w:sz w:val="20"/>
+          <w:szCs w:val="20"/>
+        </w:rPr>
+        <w:lastRenderedPageBreak/>
+        <w:t>For epoch 18 the train accuracy is 70 % the test accuracy over the whole test set is 64 %</w:t>
+      </w:r>
+    </w:p>
+    <w:p>
+      <w:pPr>
+        <w:shd w:val="clear" w:color="auto" w:fill="FFFFFF"/>
+        <w:tabs>
+          <w:tab w:val="left" w:pos="916"/>
+          <w:tab w:val="left" w:pos="1832"/>
+          <w:tab w:val="left" w:pos="2748"/>
+          <w:tab w:val="left" w:pos="3664"/>
+          <w:tab w:val="left" w:pos="4580"/>
+          <w:tab w:val="left" w:pos="5496"/>
+          <w:tab w:val="left" w:pos="6412"/>
+          <w:tab w:val="left" w:pos="7328"/>
+          <w:tab w:val="left" w:pos="8244"/>
+          <w:tab w:val="left" w:pos="9160"/>
+          <w:tab w:val="left" w:pos="10076"/>
+          <w:tab w:val="left" w:pos="10992"/>
+          <w:tab w:val="left" w:pos="11908"/>
+          <w:tab w:val="left" w:pos="12824"/>
+          <w:tab w:val="left" w:pos="13740"/>
+          <w:tab w:val="left" w:pos="14656"/>
+        </w:tabs>
+        <w:spacing w:after="0" w:line="240" w:lineRule="auto"/>
+        <w:rPr>
+          <w:rFonts w:ascii="Courier New" w:eastAsia="Times New Roman" w:hAnsi="Courier New" w:cs="Courier New"/>
+          <w:color w:val="212121"/>
+          <w:sz w:val="20"/>
+          <w:szCs w:val="20"/>
+        </w:rPr>
+      </w:pPr>
+      <w:r>
+        <w:rPr>
+          <w:rFonts w:ascii="Courier New" w:eastAsia="Times New Roman" w:hAnsi="Courier New" w:cs="Courier New"/>
+          <w:color w:val="212121"/>
+          <w:sz w:val="20"/>
+          <w:szCs w:val="20"/>
+        </w:rPr>
+        <w:t>For epoch 19 the train accuracy is 72 % the test accuracy over the whole test set is 64 %</w:t>
+      </w:r>
+    </w:p>
+    <w:p>
+      <w:pPr>
+        <w:shd w:val="clear" w:color="auto" w:fill="FFFFFF"/>
+        <w:tabs>
+          <w:tab w:val="left" w:pos="916"/>
+          <w:tab w:val="left" w:pos="1832"/>
+          <w:tab w:val="left" w:pos="2748"/>
+          <w:tab w:val="left" w:pos="3664"/>
+          <w:tab w:val="left" w:pos="4580"/>
+          <w:tab w:val="left" w:pos="5496"/>
+          <w:tab w:val="left" w:pos="6412"/>
+          <w:tab w:val="left" w:pos="7328"/>
+          <w:tab w:val="left" w:pos="8244"/>
+          <w:tab w:val="left" w:pos="9160"/>
+          <w:tab w:val="left" w:pos="10076"/>
+          <w:tab w:val="left" w:pos="10992"/>
+          <w:tab w:val="left" w:pos="11908"/>
+          <w:tab w:val="left" w:pos="12824"/>
+          <w:tab w:val="left" w:pos="13740"/>
+          <w:tab w:val="left" w:pos="14656"/>
+        </w:tabs>
+        <w:spacing w:after="0" w:line="240" w:lineRule="auto"/>
+        <w:rPr>
+          <w:rFonts w:ascii="Courier New" w:eastAsia="Times New Roman" w:hAnsi="Courier New" w:cs="Courier New"/>
+          <w:color w:val="212121"/>
+          <w:sz w:val="20"/>
+          <w:szCs w:val="20"/>
+        </w:rPr>
+      </w:pPr>
+      <w:r>
+        <w:rPr>
+          <w:rFonts w:ascii="Courier New" w:eastAsia="Times New Roman" w:hAnsi="Courier New" w:cs="Courier New"/>
+          <w:color w:val="212121"/>
+          <w:sz w:val="20"/>
+          <w:szCs w:val="20"/>
+        </w:rPr>
+        <w:t>For epoch 20 the train accuracy is 73 % the test accuracy over the whole test set is 66 %</w:t>
+      </w:r>
+    </w:p>
+    <w:p>
+      <w:pPr>
+        <w:shd w:val="clear" w:color="auto" w:fill="FFFFFF"/>
+        <w:tabs>
+          <w:tab w:val="left" w:pos="916"/>
+          <w:tab w:val="left" w:pos="1832"/>
+          <w:tab w:val="left" w:pos="2748"/>
+          <w:tab w:val="left" w:pos="3664"/>
+          <w:tab w:val="left" w:pos="4580"/>
+          <w:tab w:val="left" w:pos="5496"/>
+          <w:tab w:val="left" w:pos="6412"/>
+          <w:tab w:val="left" w:pos="7328"/>
+          <w:tab w:val="left" w:pos="8244"/>
+          <w:tab w:val="left" w:pos="9160"/>
+          <w:tab w:val="left" w:pos="10076"/>
+          <w:tab w:val="left" w:pos="10992"/>
+          <w:tab w:val="left" w:pos="11908"/>
+          <w:tab w:val="left" w:pos="12824"/>
+          <w:tab w:val="left" w:pos="13740"/>
+          <w:tab w:val="left" w:pos="14656"/>
+        </w:tabs>
+        <w:spacing w:after="0" w:line="240" w:lineRule="auto"/>
+        <w:rPr>
+          <w:rFonts w:ascii="Courier New" w:eastAsia="Times New Roman" w:hAnsi="Courier New" w:cs="Courier New"/>
+          <w:color w:val="212121"/>
+          <w:sz w:val="20"/>
+          <w:szCs w:val="20"/>
+        </w:rPr>
+      </w:pPr>
+      <w:r>
+        <w:rPr>
+          <w:rFonts w:ascii="Courier New" w:eastAsia="Times New Roman" w:hAnsi="Courier New" w:cs="Courier New"/>
+          <w:color w:val="212121"/>
+          <w:sz w:val="20"/>
+          <w:szCs w:val="20"/>
+        </w:rPr>
+        <w:t>For epoch 21 the train accuracy is 73 % the test accuracy over the whole test set is 64 %</w:t>
+      </w:r>
+    </w:p>
+    <w:p>
+      <w:pPr>
+        <w:shd w:val="clear" w:color="auto" w:fill="FFFFFF"/>
+        <w:tabs>
+          <w:tab w:val="left" w:pos="916"/>
+          <w:tab w:val="left" w:pos="1832"/>
+          <w:tab w:val="left" w:pos="2748"/>
+          <w:tab w:val="left" w:pos="3664"/>
+          <w:tab w:val="left" w:pos="4580"/>
+          <w:tab w:val="left" w:pos="5496"/>
+          <w:tab w:val="left" w:pos="6412"/>
+          <w:tab w:val="left" w:pos="7328"/>
+          <w:tab w:val="left" w:pos="8244"/>
+          <w:tab w:val="left" w:pos="9160"/>
+          <w:tab w:val="left" w:pos="10076"/>
+          <w:tab w:val="left" w:pos="10992"/>
+          <w:tab w:val="left" w:pos="11908"/>
+          <w:tab w:val="left" w:pos="12824"/>
+          <w:tab w:val="left" w:pos="13740"/>
+          <w:tab w:val="left" w:pos="14656"/>
+        </w:tabs>
+        <w:spacing w:after="0" w:line="240" w:lineRule="auto"/>
+        <w:rPr>
+          <w:rFonts w:ascii="Courier New" w:eastAsia="Times New Roman" w:hAnsi="Courier New" w:cs="Courier New"/>
+          <w:color w:val="212121"/>
+          <w:sz w:val="20"/>
+          <w:szCs w:val="20"/>
+        </w:rPr>
+      </w:pPr>
+      <w:r>
+        <w:rPr>
+          <w:rFonts w:ascii="Courier New" w:eastAsia="Times New Roman" w:hAnsi="Courier New" w:cs="Courier New"/>
+          <w:color w:val="212121"/>
+          <w:sz w:val="20"/>
+          <w:szCs w:val="20"/>
+        </w:rPr>
+        <w:t>For epoch 22 the train accuracy is 72 % the test accuracy over the whole test set is 65 %</w:t>
+      </w:r>
+    </w:p>
+    <w:p>
+      <w:pPr>
+        <w:shd w:val="clear" w:color="auto" w:fill="FFFFFF"/>
+        <w:tabs>
+          <w:tab w:val="left" w:pos="916"/>
+          <w:tab w:val="left" w:pos="1832"/>
+          <w:tab w:val="left" w:pos="2748"/>
+          <w:tab w:val="left" w:pos="3664"/>
+          <w:tab w:val="left" w:pos="4580"/>
+          <w:tab w:val="left" w:pos="5496"/>
+          <w:tab w:val="left" w:pos="6412"/>
+          <w:tab w:val="left" w:pos="7328"/>
+          <w:tab w:val="left" w:pos="8244"/>
+          <w:tab w:val="left" w:pos="9160"/>
+          <w:tab w:val="left" w:pos="10076"/>
+          <w:tab w:val="left" w:pos="10992"/>
+          <w:tab w:val="left" w:pos="11908"/>
+          <w:tab w:val="left" w:pos="12824"/>
+          <w:tab w:val="left" w:pos="13740"/>
+          <w:tab w:val="left" w:pos="14656"/>
+        </w:tabs>
+        <w:spacing w:after="0" w:line="240" w:lineRule="auto"/>
+        <w:rPr>
+          <w:rFonts w:ascii="Courier New" w:eastAsia="Times New Roman" w:hAnsi="Courier New" w:cs="Courier New"/>
+          <w:color w:val="212121"/>
+          <w:sz w:val="20"/>
+          <w:szCs w:val="20"/>
+        </w:rPr>
+      </w:pPr>
+      <w:r>
+        <w:rPr>
+          <w:rFonts w:ascii="Courier New" w:eastAsia="Times New Roman" w:hAnsi="Courier New" w:cs="Courier New"/>
+          <w:color w:val="212121"/>
+          <w:sz w:val="20"/>
+          <w:szCs w:val="20"/>
+        </w:rPr>
+        <w:t>For epoch 23 the train accuracy is 74 % the test accuracy over the whole test set is 67 %</w:t>
+      </w:r>
+    </w:p>
+    <w:p>
+      <w:pPr>
+        <w:shd w:val="clear" w:color="auto" w:fill="FFFFFF"/>
+        <w:tabs>
+          <w:tab w:val="left" w:pos="916"/>
+          <w:tab w:val="left" w:pos="1832"/>
+          <w:tab w:val="left" w:pos="2748"/>
+          <w:tab w:val="left" w:pos="3664"/>
+          <w:tab w:val="left" w:pos="4580"/>
+          <w:tab w:val="left" w:pos="5496"/>
+          <w:tab w:val="left" w:pos="6412"/>
+          <w:tab w:val="left" w:pos="7328"/>
+          <w:tab w:val="left" w:pos="8244"/>
+          <w:tab w:val="left" w:pos="9160"/>
+          <w:tab w:val="left" w:pos="10076"/>
+          <w:tab w:val="left" w:pos="10992"/>
+          <w:tab w:val="left" w:pos="11908"/>
+          <w:tab w:val="left" w:pos="12824"/>
+          <w:tab w:val="left" w:pos="13740"/>
+          <w:tab w:val="left" w:pos="14656"/>
+        </w:tabs>
+        <w:spacing w:after="0" w:line="240" w:lineRule="auto"/>
+        <w:rPr>
+          <w:rFonts w:ascii="Courier New" w:eastAsia="Times New Roman" w:hAnsi="Courier New" w:cs="Courier New"/>
+          <w:color w:val="212121"/>
+          <w:sz w:val="20"/>
+          <w:szCs w:val="20"/>
+        </w:rPr>
+      </w:pPr>
+      <w:r>
+        <w:rPr>
+          <w:rFonts w:ascii="Courier New" w:eastAsia="Times New Roman" w:hAnsi="Courier New" w:cs="Courier New"/>
+          <w:color w:val="212121"/>
+          <w:sz w:val="20"/>
+          <w:szCs w:val="20"/>
+        </w:rPr>
+        <w:t>For epoch 24 the train accuracy is 73 % the test accuracy over the whole test set is 66 %</w:t>
+      </w:r>
+    </w:p>
+    <w:p>
+      <w:pPr>
+        <w:shd w:val="clear" w:color="auto" w:fill="FFFFFF"/>
+        <w:tabs>
+          <w:tab w:val="left" w:pos="916"/>
+          <w:tab w:val="left" w:pos="1832"/>
+          <w:tab w:val="left" w:pos="2748"/>
+          <w:tab w:val="left" w:pos="3664"/>
+          <w:tab w:val="left" w:pos="4580"/>
+          <w:tab w:val="left" w:pos="5496"/>
+          <w:tab w:val="left" w:pos="6412"/>
+          <w:tab w:val="left" w:pos="7328"/>
+          <w:tab w:val="left" w:pos="8244"/>
+          <w:tab w:val="left" w:pos="9160"/>
+          <w:tab w:val="left" w:pos="10076"/>
+          <w:tab w:val="left" w:pos="10992"/>
+          <w:tab w:val="left" w:pos="11908"/>
+          <w:tab w:val="left" w:pos="12824"/>
+          <w:tab w:val="left" w:pos="13740"/>
+          <w:tab w:val="left" w:pos="14656"/>
+        </w:tabs>
+        <w:spacing w:after="0" w:line="240" w:lineRule="auto"/>
+        <w:rPr>
+          <w:rFonts w:ascii="Courier New" w:eastAsia="Times New Roman" w:hAnsi="Courier New" w:cs="Courier New"/>
+          <w:color w:val="212121"/>
+          <w:sz w:val="20"/>
+          <w:szCs w:val="20"/>
+        </w:rPr>
+      </w:pPr>
+      <w:r>
+        <w:rPr>
+          <w:rFonts w:ascii="Courier New" w:eastAsia="Times New Roman" w:hAnsi="Courier New" w:cs="Courier New"/>
+          <w:color w:val="212121"/>
+          <w:sz w:val="20"/>
+          <w:szCs w:val="20"/>
+        </w:rPr>
+        <w:t>For epoch 25 the train accuracy is 75 % the test accuracy over the whole test set is 66 %</w:t>
+      </w:r>
+    </w:p>
+    <w:p>
+      <w:pPr>
+        <w:shd w:val="clear" w:color="auto" w:fill="FFFFFF"/>
+        <w:tabs>
+          <w:tab w:val="left" w:pos="916"/>
+          <w:tab w:val="left" w:pos="1832"/>
+          <w:tab w:val="left" w:pos="2748"/>
+          <w:tab w:val="left" w:pos="3664"/>
+          <w:tab w:val="left" w:pos="4580"/>
+          <w:tab w:val="left" w:pos="5496"/>
+          <w:tab w:val="left" w:pos="6412"/>
+          <w:tab w:val="left" w:pos="7328"/>
+          <w:tab w:val="left" w:pos="8244"/>
+          <w:tab w:val="left" w:pos="9160"/>
+          <w:tab w:val="left" w:pos="10076"/>
+          <w:tab w:val="left" w:pos="10992"/>
+          <w:tab w:val="left" w:pos="11908"/>
+          <w:tab w:val="left" w:pos="12824"/>
+          <w:tab w:val="left" w:pos="13740"/>
+          <w:tab w:val="left" w:pos="14656"/>
+        </w:tabs>
+        <w:spacing w:after="0" w:line="240" w:lineRule="auto"/>
+        <w:rPr>
+          <w:rFonts w:ascii="Courier New" w:eastAsia="Times New Roman" w:hAnsi="Courier New" w:cs="Courier New"/>
+          <w:color w:val="212121"/>
+          <w:sz w:val="20"/>
+          <w:szCs w:val="20"/>
+        </w:rPr>
+      </w:pPr>
+      <w:r>
+        <w:rPr>
+          <w:rFonts w:ascii="Courier New" w:eastAsia="Times New Roman" w:hAnsi="Courier New" w:cs="Courier New"/>
+          <w:color w:val="212121"/>
+          <w:sz w:val="20"/>
+          <w:szCs w:val="20"/>
+        </w:rPr>
+        <w:t>For epoch 26 the train accuracy is 77 % the test accuracy over the whole test set is 67 %</w:t>
+      </w:r>
+    </w:p>
+    <w:p>
+      <w:pPr>
+        <w:shd w:val="clear" w:color="auto" w:fill="FFFFFF"/>
+        <w:tabs>
+          <w:tab w:val="left" w:pos="916"/>
+          <w:tab w:val="left" w:pos="1832"/>
+          <w:tab w:val="left" w:pos="2748"/>
+          <w:tab w:val="left" w:pos="3664"/>
+          <w:tab w:val="left" w:pos="4580"/>
+          <w:tab w:val="left" w:pos="5496"/>
+          <w:tab w:val="left" w:pos="6412"/>
+          <w:tab w:val="left" w:pos="7328"/>
+          <w:tab w:val="left" w:pos="8244"/>
+          <w:tab w:val="left" w:pos="9160"/>
+          <w:tab w:val="left" w:pos="10076"/>
+          <w:tab w:val="left" w:pos="10992"/>
+          <w:tab w:val="left" w:pos="11908"/>
+          <w:tab w:val="left" w:pos="12824"/>
+          <w:tab w:val="left" w:pos="13740"/>
+          <w:tab w:val="left" w:pos="14656"/>
+        </w:tabs>
+        <w:spacing w:after="0" w:line="240" w:lineRule="auto"/>
+        <w:rPr>
+          <w:rFonts w:ascii="Courier New" w:eastAsia="Times New Roman" w:hAnsi="Courier New" w:cs="Courier New"/>
+          <w:color w:val="212121"/>
+          <w:sz w:val="20"/>
+          <w:szCs w:val="20"/>
+        </w:rPr>
+      </w:pPr>
+      <w:r>
+        <w:rPr>
+          <w:rFonts w:ascii="Courier New" w:eastAsia="Times New Roman" w:hAnsi="Courier New" w:cs="Courier New"/>
+          <w:color w:val="212121"/>
+          <w:sz w:val="20"/>
+          <w:szCs w:val="20"/>
+        </w:rPr>
+        <w:t>For epoch 27 the train accuracy is 74 % the test accuracy over the whole test set is 66 %</w:t>
+      </w:r>
+    </w:p>
+    <w:p>
+      <w:pPr>
+        <w:shd w:val="clear" w:color="auto" w:fill="FFFFFF"/>
+        <w:tabs>
+          <w:tab w:val="left" w:pos="916"/>
+          <w:tab w:val="left" w:pos="1832"/>
+          <w:tab w:val="left" w:pos="2748"/>
+          <w:tab w:val="left" w:pos="3664"/>
+          <w:tab w:val="left" w:pos="4580"/>
+          <w:tab w:val="left" w:pos="5496"/>
+          <w:tab w:val="left" w:pos="6412"/>
+          <w:tab w:val="left" w:pos="7328"/>
+          <w:tab w:val="left" w:pos="8244"/>
+          <w:tab w:val="left" w:pos="9160"/>
+          <w:tab w:val="left" w:pos="10076"/>
+          <w:tab w:val="left" w:pos="10992"/>
+          <w:tab w:val="left" w:pos="11908"/>
+          <w:tab w:val="left" w:pos="12824"/>
+          <w:tab w:val="left" w:pos="13740"/>
+          <w:tab w:val="left" w:pos="14656"/>
+        </w:tabs>
+        <w:spacing w:after="0" w:line="240" w:lineRule="auto"/>
+        <w:rPr>
+          <w:rFonts w:ascii="Courier New" w:eastAsia="Times New Roman" w:hAnsi="Courier New" w:cs="Courier New"/>
+          <w:color w:val="212121"/>
+          <w:sz w:val="20"/>
+          <w:szCs w:val="20"/>
+        </w:rPr>
+      </w:pPr>
+      <w:r>
+        <w:rPr>
+          <w:rFonts w:ascii="Courier New" w:eastAsia="Times New Roman" w:hAnsi="Courier New" w:cs="Courier New"/>
+          <w:color w:val="212121"/>
+          <w:sz w:val="20"/>
+          <w:szCs w:val="20"/>
+        </w:rPr>
+        <w:t>For epoch 28 the train accuracy is 74 % the test accuracy over the whole test set is 67 %</w:t>
+      </w:r>
+    </w:p>
+    <w:p>
+      <w:pPr>
+        <w:shd w:val="clear" w:color="auto" w:fill="FFFFFF"/>
+        <w:tabs>
+          <w:tab w:val="left" w:pos="916"/>
+          <w:tab w:val="left" w:pos="1832"/>
+          <w:tab w:val="left" w:pos="2748"/>
+          <w:tab w:val="left" w:pos="3664"/>
+          <w:tab w:val="left" w:pos="4580"/>
+          <w:tab w:val="left" w:pos="5496"/>
+          <w:tab w:val="left" w:pos="6412"/>
+          <w:tab w:val="left" w:pos="7328"/>
+          <w:tab w:val="left" w:pos="8244"/>
+          <w:tab w:val="left" w:pos="9160"/>
+          <w:tab w:val="left" w:pos="10076"/>
+          <w:tab w:val="left" w:pos="10992"/>
+          <w:tab w:val="left" w:pos="11908"/>
+          <w:tab w:val="left" w:pos="12824"/>
+          <w:tab w:val="left" w:pos="13740"/>
+          <w:tab w:val="left" w:pos="14656"/>
+        </w:tabs>
+        <w:spacing w:after="0" w:line="240" w:lineRule="auto"/>
+        <w:rPr>
+          <w:rFonts w:ascii="Courier New" w:eastAsia="Times New Roman" w:hAnsi="Courier New" w:cs="Courier New"/>
+          <w:color w:val="212121"/>
+          <w:sz w:val="20"/>
+          <w:szCs w:val="20"/>
+        </w:rPr>
+      </w:pPr>
+      <w:r>
+        <w:rPr>
+          <w:rFonts w:ascii="Courier New" w:eastAsia="Times New Roman" w:hAnsi="Courier New" w:cs="Courier New"/>
+          <w:color w:val="212121"/>
+          <w:sz w:val="20"/>
+          <w:szCs w:val="20"/>
+        </w:rPr>
+        <w:t>For epoch 29 the train accuracy is 78 % the test accuracy over the whole test set is 67 %</w:t>
+      </w:r>
+    </w:p>
+    <w:p>
+      <w:pPr>
+        <w:shd w:val="clear" w:color="auto" w:fill="FFFFFF"/>
+        <w:tabs>
+          <w:tab w:val="left" w:pos="916"/>
+          <w:tab w:val="left" w:pos="1832"/>
+          <w:tab w:val="left" w:pos="2748"/>
+          <w:tab w:val="left" w:pos="3664"/>
+          <w:tab w:val="left" w:pos="4580"/>
+          <w:tab w:val="left" w:pos="5496"/>
+          <w:tab w:val="left" w:pos="6412"/>
+          <w:tab w:val="left" w:pos="7328"/>
+          <w:tab w:val="left" w:pos="8244"/>
+          <w:tab w:val="left" w:pos="9160"/>
+          <w:tab w:val="left" w:pos="10076"/>
+          <w:tab w:val="left" w:pos="10992"/>
+          <w:tab w:val="left" w:pos="11908"/>
+          <w:tab w:val="left" w:pos="12824"/>
+          <w:tab w:val="left" w:pos="13740"/>
+          <w:tab w:val="left" w:pos="14656"/>
+        </w:tabs>
+        <w:spacing w:after="0" w:line="240" w:lineRule="auto"/>
+        <w:rPr>
+          <w:rFonts w:ascii="Courier New" w:eastAsia="Times New Roman" w:hAnsi="Courier New" w:cs="Courier New"/>
+          <w:color w:val="212121"/>
+          <w:sz w:val="20"/>
+          <w:szCs w:val="20"/>
+        </w:rPr>
+      </w:pPr>
+      <w:r>
+        <w:rPr>
+          <w:rFonts w:ascii="Courier New" w:eastAsia="Times New Roman" w:hAnsi="Courier New" w:cs="Courier New"/>
+          <w:color w:val="212121"/>
+          <w:sz w:val="20"/>
+          <w:szCs w:val="20"/>
+        </w:rPr>
+        <w:t>For epoch 30 the train accuracy is 74 % the test accuracy over the whole test set is 66 %</w:t>
+      </w:r>
+    </w:p>
+    <w:p>
+      <w:pPr>
+        <w:shd w:val="clear" w:color="auto" w:fill="FFFFFF"/>
+        <w:tabs>
+          <w:tab w:val="left" w:pos="916"/>
+          <w:tab w:val="left" w:pos="1832"/>
+          <w:tab w:val="left" w:pos="2748"/>
+          <w:tab w:val="left" w:pos="3664"/>
+          <w:tab w:val="left" w:pos="4580"/>
+          <w:tab w:val="left" w:pos="5496"/>
+          <w:tab w:val="left" w:pos="6412"/>
+          <w:tab w:val="left" w:pos="7328"/>
+          <w:tab w:val="left" w:pos="8244"/>
+          <w:tab w:val="left" w:pos="9160"/>
+          <w:tab w:val="left" w:pos="10076"/>
+          <w:tab w:val="left" w:pos="10992"/>
+          <w:tab w:val="left" w:pos="11908"/>
+          <w:tab w:val="left" w:pos="12824"/>
+          <w:tab w:val="left" w:pos="13740"/>
+          <w:tab w:val="left" w:pos="14656"/>
+        </w:tabs>
+        <w:spacing w:after="0" w:line="240" w:lineRule="auto"/>
+        <w:rPr>
+          <w:rFonts w:ascii="Courier New" w:eastAsia="Times New Roman" w:hAnsi="Courier New" w:cs="Courier New"/>
+          <w:color w:val="212121"/>
+          <w:sz w:val="20"/>
+          <w:szCs w:val="20"/>
+        </w:rPr>
+      </w:pPr>
+      <w:r>
+        <w:rPr>
+          <w:rFonts w:ascii="Courier New" w:eastAsia="Times New Roman" w:hAnsi="Courier New" w:cs="Courier New"/>
+          <w:color w:val="212121"/>
+          <w:sz w:val="20"/>
+          <w:szCs w:val="20"/>
+        </w:rPr>
+        <w:t>For epoch 31 the train accuracy is 78 % the test accuracy over the whole test set is 67 %</w:t>
+      </w:r>
+    </w:p>
+    <w:p>
+      <w:pPr>
+        <w:shd w:val="clear" w:color="auto" w:fill="FFFFFF"/>
+        <w:tabs>
+          <w:tab w:val="left" w:pos="916"/>
+          <w:tab w:val="left" w:pos="1832"/>
+          <w:tab w:val="left" w:pos="2748"/>
+          <w:tab w:val="left" w:pos="3664"/>
+          <w:tab w:val="left" w:pos="4580"/>
+          <w:tab w:val="left" w:pos="5496"/>
+          <w:tab w:val="left" w:pos="6412"/>
+          <w:tab w:val="left" w:pos="7328"/>
+          <w:tab w:val="left" w:pos="8244"/>
+          <w:tab w:val="left" w:pos="9160"/>
+          <w:tab w:val="left" w:pos="10076"/>
+          <w:tab w:val="left" w:pos="10992"/>
+          <w:tab w:val="left" w:pos="11908"/>
+          <w:tab w:val="left" w:pos="12824"/>
+          <w:tab w:val="left" w:pos="13740"/>
+          <w:tab w:val="left" w:pos="14656"/>
+        </w:tabs>
+        <w:spacing w:after="0" w:line="240" w:lineRule="auto"/>
+        <w:rPr>
+          <w:rFonts w:ascii="Courier New" w:eastAsia="Times New Roman" w:hAnsi="Courier New" w:cs="Courier New"/>
+          <w:color w:val="212121"/>
+          <w:sz w:val="20"/>
+          <w:szCs w:val="20"/>
+        </w:rPr>
+      </w:pPr>
+      <w:r>
+        <w:rPr>
+          <w:rFonts w:ascii="Courier New" w:eastAsia="Times New Roman" w:hAnsi="Courier New" w:cs="Courier New"/>
+          <w:color w:val="212121"/>
+          <w:sz w:val="20"/>
+          <w:szCs w:val="20"/>
+        </w:rPr>
+        <w:t>For epoch 32 the train accuracy is 77 % the test accuracy over the whole test set is 66 %</w:t>
+      </w:r>
+    </w:p>
+    <w:p>
+      <w:pPr>
+        <w:shd w:val="clear" w:color="auto" w:fill="FFFFFF"/>
+        <w:tabs>
+          <w:tab w:val="left" w:pos="916"/>
+          <w:tab w:val="left" w:pos="1832"/>
+          <w:tab w:val="left" w:pos="2748"/>
+          <w:tab w:val="left" w:pos="3664"/>
+          <w:tab w:val="left" w:pos="4580"/>
+          <w:tab w:val="left" w:pos="5496"/>
+          <w:tab w:val="left" w:pos="6412"/>
+          <w:tab w:val="left" w:pos="7328"/>
+          <w:tab w:val="left" w:pos="8244"/>
+          <w:tab w:val="left" w:pos="9160"/>
+          <w:tab w:val="left" w:pos="10076"/>
+          <w:tab w:val="left" w:pos="10992"/>
+          <w:tab w:val="left" w:pos="11908"/>
+          <w:tab w:val="left" w:pos="12824"/>
+          <w:tab w:val="left" w:pos="13740"/>
+          <w:tab w:val="left" w:pos="14656"/>
+        </w:tabs>
+        <w:spacing w:after="0" w:line="240" w:lineRule="auto"/>
+        <w:rPr>
+          <w:rFonts w:ascii="Courier New" w:eastAsia="Times New Roman" w:hAnsi="Courier New" w:cs="Courier New"/>
+          <w:color w:val="212121"/>
+          <w:sz w:val="20"/>
+          <w:szCs w:val="20"/>
+        </w:rPr>
+      </w:pPr>
+      <w:r>
+        <w:rPr>
+          <w:rFonts w:ascii="Courier New" w:eastAsia="Times New Roman" w:hAnsi="Courier New" w:cs="Courier New"/>
+          <w:color w:val="212121"/>
+          <w:sz w:val="20"/>
+          <w:szCs w:val="20"/>
+        </w:rPr>
+        <w:t>For epoch 33 the train accuracy is 80 % the test accuracy over the whole test set is 68 %</w:t>
+      </w:r>
+    </w:p>
+    <w:p>
+      <w:pPr>
+        <w:shd w:val="clear" w:color="auto" w:fill="FFFFFF"/>
+        <w:tabs>
+          <w:tab w:val="left" w:pos="916"/>
+          <w:tab w:val="left" w:pos="1832"/>
+          <w:tab w:val="left" w:pos="2748"/>
+          <w:tab w:val="left" w:pos="3664"/>
+          <w:tab w:val="left" w:pos="4580"/>
+          <w:tab w:val="left" w:pos="5496"/>
+          <w:tab w:val="left" w:pos="6412"/>
+          <w:tab w:val="left" w:pos="7328"/>
+          <w:tab w:val="left" w:pos="8244"/>
+          <w:tab w:val="left" w:pos="9160"/>
+          <w:tab w:val="left" w:pos="10076"/>
+          <w:tab w:val="left" w:pos="10992"/>
+          <w:tab w:val="left" w:pos="11908"/>
+          <w:tab w:val="left" w:pos="12824"/>
+          <w:tab w:val="left" w:pos="13740"/>
+          <w:tab w:val="left" w:pos="14656"/>
+        </w:tabs>
+        <w:spacing w:after="0" w:line="240" w:lineRule="auto"/>
+        <w:rPr>
+          <w:rFonts w:ascii="Courier New" w:eastAsia="Times New Roman" w:hAnsi="Courier New" w:cs="Courier New"/>
+          <w:color w:val="212121"/>
+          <w:sz w:val="20"/>
+          <w:szCs w:val="20"/>
+        </w:rPr>
+      </w:pPr>
+      <w:r>
+        <w:rPr>
+          <w:rFonts w:ascii="Courier New" w:eastAsia="Times New Roman" w:hAnsi="Courier New" w:cs="Courier New"/>
+          <w:color w:val="212121"/>
+          <w:sz w:val="20"/>
+          <w:szCs w:val="20"/>
+        </w:rPr>
+        <w:t>For epoch 34 the train accuracy is 78 % the test accuracy over the whole test set is 67 %</w:t>
+      </w:r>
+    </w:p>
+    <w:p>
+      <w:pPr>
+        <w:shd w:val="clear" w:color="auto" w:fill="FFFFFF"/>
+        <w:tabs>
+          <w:tab w:val="left" w:pos="916"/>
+          <w:tab w:val="left" w:pos="1832"/>
+          <w:tab w:val="left" w:pos="2748"/>
+          <w:tab w:val="left" w:pos="3664"/>
+          <w:tab w:val="left" w:pos="4580"/>
+          <w:tab w:val="left" w:pos="5496"/>
+          <w:tab w:val="left" w:pos="6412"/>
+          <w:tab w:val="left" w:pos="7328"/>
+          <w:tab w:val="left" w:pos="8244"/>
+          <w:tab w:val="left" w:pos="9160"/>
+          <w:tab w:val="left" w:pos="10076"/>
+          <w:tab w:val="left" w:pos="10992"/>
+          <w:tab w:val="left" w:pos="11908"/>
+          <w:tab w:val="left" w:pos="12824"/>
+          <w:tab w:val="left" w:pos="13740"/>
+          <w:tab w:val="left" w:pos="14656"/>
+        </w:tabs>
+        <w:spacing w:after="0" w:line="240" w:lineRule="auto"/>
+        <w:rPr>
+          <w:rFonts w:ascii="Courier New" w:eastAsia="Times New Roman" w:hAnsi="Courier New" w:cs="Courier New"/>
+          <w:color w:val="212121"/>
+          <w:sz w:val="20"/>
+          <w:szCs w:val="20"/>
+        </w:rPr>
+      </w:pPr>
+      <w:r>
+        <w:rPr>
+          <w:rFonts w:ascii="Courier New" w:eastAsia="Times New Roman" w:hAnsi="Courier New" w:cs="Courier New"/>
+          <w:color w:val="212121"/>
+          <w:sz w:val="20"/>
+          <w:szCs w:val="20"/>
+        </w:rPr>
+        <w:t>For epoch 35 the train accuracy is 79 % the test accuracy over the whole test set is 68 %</w:t>
+      </w:r>
+    </w:p>
+    <w:p>
+      <w:pPr>
+        <w:shd w:val="clear" w:color="auto" w:fill="FFFFFF"/>
+        <w:tabs>
+          <w:tab w:val="left" w:pos="916"/>
+          <w:tab w:val="left" w:pos="1832"/>
+          <w:tab w:val="left" w:pos="2748"/>
+          <w:tab w:val="left" w:pos="3664"/>
+          <w:tab w:val="left" w:pos="4580"/>
+          <w:tab w:val="left" w:pos="5496"/>
+          <w:tab w:val="left" w:pos="6412"/>
+          <w:tab w:val="left" w:pos="7328"/>
+          <w:tab w:val="left" w:pos="8244"/>
+          <w:tab w:val="left" w:pos="9160"/>
+          <w:tab w:val="left" w:pos="10076"/>
+          <w:tab w:val="left" w:pos="10992"/>
+          <w:tab w:val="left" w:pos="11908"/>
+          <w:tab w:val="left" w:pos="12824"/>
+          <w:tab w:val="left" w:pos="13740"/>
+          <w:tab w:val="left" w:pos="14656"/>
+        </w:tabs>
+        <w:spacing w:after="0" w:line="240" w:lineRule="auto"/>
+        <w:rPr>
+          <w:rFonts w:ascii="Courier New" w:eastAsia="Times New Roman" w:hAnsi="Courier New" w:cs="Courier New"/>
+          <w:color w:val="212121"/>
+          <w:sz w:val="20"/>
+          <w:szCs w:val="20"/>
+        </w:rPr>
+      </w:pPr>
+      <w:r>
+        <w:rPr>
+          <w:rFonts w:ascii="Courier New" w:eastAsia="Times New Roman" w:hAnsi="Courier New" w:cs="Courier New"/>
+          <w:color w:val="212121"/>
+          <w:sz w:val="20"/>
+          <w:szCs w:val="20"/>
+        </w:rPr>
+        <w:t>For epoch 36 the train accuracy is 80 % the test accuracy over the whole test set is 68 %</w:t>
+      </w:r>
+    </w:p>
+    <w:p>
+      <w:pPr>
+        <w:shd w:val="clear" w:color="auto" w:fill="FFFFFF"/>
+        <w:tabs>
+          <w:tab w:val="left" w:pos="916"/>
+          <w:tab w:val="left" w:pos="1832"/>
+          <w:tab w:val="left" w:pos="2748"/>
+          <w:tab w:val="left" w:pos="3664"/>
+          <w:tab w:val="left" w:pos="4580"/>
+          <w:tab w:val="left" w:pos="5496"/>
+          <w:tab w:val="left" w:pos="6412"/>
+          <w:tab w:val="left" w:pos="7328"/>
+          <w:tab w:val="left" w:pos="8244"/>
+          <w:tab w:val="left" w:pos="9160"/>
+          <w:tab w:val="left" w:pos="10076"/>
+          <w:tab w:val="left" w:pos="10992"/>
+          <w:tab w:val="left" w:pos="11908"/>
+          <w:tab w:val="left" w:pos="12824"/>
+          <w:tab w:val="left" w:pos="13740"/>
+          <w:tab w:val="left" w:pos="14656"/>
+        </w:tabs>
+        <w:spacing w:after="0" w:line="240" w:lineRule="auto"/>
+        <w:rPr>
+          <w:rFonts w:ascii="Courier New" w:eastAsia="Times New Roman" w:hAnsi="Courier New" w:cs="Courier New"/>
+          <w:color w:val="212121"/>
+          <w:sz w:val="20"/>
+          <w:szCs w:val="20"/>
+        </w:rPr>
+      </w:pPr>
+      <w:r>
+        <w:rPr>
+          <w:rFonts w:ascii="Courier New" w:eastAsia="Times New Roman" w:hAnsi="Courier New" w:cs="Courier New"/>
+          <w:color w:val="212121"/>
+          <w:sz w:val="20"/>
+          <w:szCs w:val="20"/>
+        </w:rPr>
+        <w:t>For epoch 37 the train accuracy is 79 % the test accuracy over the whole test set is 68 %</w:t>
+      </w:r>
+    </w:p>
+    <w:p>
+      <w:pPr>
+        <w:shd w:val="clear" w:color="auto" w:fill="FFFFFF"/>
+        <w:tabs>
+          <w:tab w:val="left" w:pos="916"/>
+          <w:tab w:val="left" w:pos="1832"/>
+          <w:tab w:val="left" w:pos="2748"/>
+          <w:tab w:val="left" w:pos="3664"/>
+          <w:tab w:val="left" w:pos="4580"/>
+          <w:tab w:val="left" w:pos="5496"/>
+          <w:tab w:val="left" w:pos="6412"/>
+          <w:tab w:val="left" w:pos="7328"/>
+          <w:tab w:val="left" w:pos="8244"/>
+          <w:tab w:val="left" w:pos="9160"/>
+          <w:tab w:val="left" w:pos="10076"/>
+          <w:tab w:val="left" w:pos="10992"/>
+          <w:tab w:val="left" w:pos="11908"/>
+          <w:tab w:val="left" w:pos="12824"/>
+          <w:tab w:val="left" w:pos="13740"/>
+          <w:tab w:val="left" w:pos="14656"/>
+        </w:tabs>
+        <w:spacing w:after="0" w:line="240" w:lineRule="auto"/>
+        <w:rPr>
+          <w:rFonts w:ascii="Courier New" w:eastAsia="Times New Roman" w:hAnsi="Courier New" w:cs="Courier New"/>
+          <w:color w:val="212121"/>
+          <w:sz w:val="20"/>
+          <w:szCs w:val="20"/>
+        </w:rPr>
+      </w:pPr>
+      <w:r>
+        <w:rPr>
+          <w:rFonts w:ascii="Courier New" w:eastAsia="Times New Roman" w:hAnsi="Courier New" w:cs="Courier New"/>
+          <w:color w:val="212121"/>
+          <w:sz w:val="20"/>
+          <w:szCs w:val="20"/>
+        </w:rPr>
+        <w:t>For epoch 38 the train accuracy is 81 % the test accuracy over the whole test set is 68 %</w:t>
+      </w:r>
+    </w:p>
+    <w:p>
+      <w:pPr>
+        <w:shd w:val="clear" w:color="auto" w:fill="FFFFFF"/>
+        <w:tabs>
+          <w:tab w:val="left" w:pos="916"/>
+          <w:tab w:val="left" w:pos="1832"/>
+          <w:tab w:val="left" w:pos="2748"/>
+          <w:tab w:val="left" w:pos="3664"/>
+          <w:tab w:val="left" w:pos="4580"/>
+          <w:tab w:val="left" w:pos="5496"/>
+          <w:tab w:val="left" w:pos="6412"/>
+          <w:tab w:val="left" w:pos="7328"/>
+          <w:tab w:val="left" w:pos="8244"/>
+          <w:tab w:val="left" w:pos="9160"/>
+          <w:tab w:val="left" w:pos="10076"/>
+          <w:tab w:val="left" w:pos="10992"/>
+          <w:tab w:val="left" w:pos="11908"/>
+          <w:tab w:val="left" w:pos="12824"/>
+          <w:tab w:val="left" w:pos="13740"/>
+          <w:tab w:val="left" w:pos="14656"/>
+        </w:tabs>
+        <w:spacing w:after="0" w:line="240" w:lineRule="auto"/>
+        <w:rPr>
+          <w:rFonts w:ascii="Courier New" w:eastAsia="Times New Roman" w:hAnsi="Courier New" w:cs="Courier New"/>
+          <w:color w:val="212121"/>
+          <w:sz w:val="20"/>
+          <w:szCs w:val="20"/>
+        </w:rPr>
+      </w:pPr>
+      <w:r>
+        <w:rPr>
+          <w:rFonts w:ascii="Courier New" w:eastAsia="Times New Roman" w:hAnsi="Courier New" w:cs="Courier New"/>
+          <w:color w:val="212121"/>
+          <w:sz w:val="20"/>
+          <w:szCs w:val="20"/>
+        </w:rPr>
+        <w:t>For epoch 39 the train accuracy is 80 % the test accuracy over the whole test set is 67 %</w:t>
+      </w:r>
+    </w:p>
+    <w:p>
+      <w:pPr>
+        <w:shd w:val="clear" w:color="auto" w:fill="FFFFFF"/>
+        <w:tabs>
+          <w:tab w:val="left" w:pos="916"/>
+          <w:tab w:val="left" w:pos="1832"/>
+          <w:tab w:val="left" w:pos="2748"/>
+          <w:tab w:val="left" w:pos="3664"/>
+          <w:tab w:val="left" w:pos="4580"/>
+          <w:tab w:val="left" w:pos="5496"/>
+          <w:tab w:val="left" w:pos="6412"/>
+          <w:tab w:val="left" w:pos="7328"/>
+          <w:tab w:val="left" w:pos="8244"/>
+          <w:tab w:val="left" w:pos="9160"/>
+          <w:tab w:val="left" w:pos="10076"/>
+          <w:tab w:val="left" w:pos="10992"/>
+          <w:tab w:val="left" w:pos="11908"/>
+          <w:tab w:val="left" w:pos="12824"/>
+          <w:tab w:val="left" w:pos="13740"/>
+          <w:tab w:val="left" w:pos="14656"/>
+        </w:tabs>
+        <w:spacing w:after="0" w:line="240" w:lineRule="auto"/>
+        <w:rPr>
+          <w:rFonts w:ascii="Courier New" w:eastAsia="Times New Roman" w:hAnsi="Courier New" w:cs="Courier New"/>
+          <w:color w:val="212121"/>
+          <w:sz w:val="20"/>
+          <w:szCs w:val="20"/>
+        </w:rPr>
+      </w:pPr>
+      <w:r>
+        <w:rPr>
+          <w:rFonts w:ascii="Courier New" w:eastAsia="Times New Roman" w:hAnsi="Courier New" w:cs="Courier New"/>
+          <w:color w:val="212121"/>
+          <w:sz w:val="20"/>
+          <w:szCs w:val="20"/>
+        </w:rPr>
+        <w:t>For epoch 40 the train accuracy is 83 % the test accuracy over the whole test set is 68 %</w:t>
+      </w:r>
+    </w:p>
+    <w:p>
+      <w:pPr>
+        <w:shd w:val="clear" w:color="auto" w:fill="FFFFFF"/>
+        <w:tabs>
+          <w:tab w:val="left" w:pos="916"/>
+          <w:tab w:val="left" w:pos="1832"/>
+          <w:tab w:val="left" w:pos="2748"/>
+          <w:tab w:val="left" w:pos="3664"/>
+          <w:tab w:val="left" w:pos="4580"/>
+          <w:tab w:val="left" w:pos="5496"/>
+          <w:tab w:val="left" w:pos="6412"/>
+          <w:tab w:val="left" w:pos="7328"/>
+          <w:tab w:val="left" w:pos="8244"/>
+          <w:tab w:val="left" w:pos="9160"/>
+          <w:tab w:val="left" w:pos="10076"/>
+          <w:tab w:val="left" w:pos="10992"/>
+          <w:tab w:val="left" w:pos="11908"/>
+          <w:tab w:val="left" w:pos="12824"/>
+          <w:tab w:val="left" w:pos="13740"/>
+          <w:tab w:val="left" w:pos="14656"/>
+        </w:tabs>
+        <w:spacing w:after="0" w:line="240" w:lineRule="auto"/>
+        <w:rPr>
+          <w:rFonts w:ascii="Courier New" w:eastAsia="Times New Roman" w:hAnsi="Courier New" w:cs="Courier New"/>
+          <w:color w:val="212121"/>
+          <w:sz w:val="20"/>
+          <w:szCs w:val="20"/>
+        </w:rPr>
+      </w:pPr>
+      <w:r>
+        <w:rPr>
+          <w:rFonts w:ascii="Courier New" w:eastAsia="Times New Roman" w:hAnsi="Courier New" w:cs="Courier New"/>
+          <w:color w:val="212121"/>
+          <w:sz w:val="20"/>
+          <w:szCs w:val="20"/>
+        </w:rPr>
+        <w:t xml:space="preserve">The average accuracy over </w:t>
+      </w:r>
+      <w:proofErr w:type="gramStart"/>
+      <w:r>
+        <w:rPr>
+          <w:rFonts w:ascii="Courier New" w:eastAsia="Times New Roman" w:hAnsi="Courier New" w:cs="Courier New"/>
+          <w:color w:val="212121"/>
+          <w:sz w:val="20"/>
+          <w:szCs w:val="20"/>
+        </w:rPr>
+        <w:t>40  runs</w:t>
+      </w:r>
+      <w:proofErr w:type="gramEnd"/>
+      <w:r>
+        <w:rPr>
+          <w:rFonts w:ascii="Courier New" w:eastAsia="Times New Roman" w:hAnsi="Courier New" w:cs="Courier New"/>
+          <w:color w:val="212121"/>
+          <w:sz w:val="20"/>
+          <w:szCs w:val="20"/>
+        </w:rPr>
+        <w:t xml:space="preserve"> is 63.68</w:t>
+      </w:r>
+    </w:p>
+    <w:p/>
     <w:sectPr>
       <w:pgSz w:w="11906" w:h="16838"/>
       <w:pgMar w:top="1440" w:right="1440" w:bottom="1440" w:left="1440" w:header="708" w:footer="708" w:gutter="0"/>
@@ -2213,6 +6252,73 @@
     <w:semiHidden/>
     <w:unhideWhenUsed/>
   </w:style>
+  <w:style w:type="table" w:styleId="TableGrid">
+    <w:name w:val="Table Grid"/>
+    <w:basedOn w:val="TableNormal"/>
+    <w:uiPriority w:val="59"/>
+    <w:rsid w:val="00E9047F"/>
+    <w:pPr>
+      <w:spacing w:after="0" w:line="240" w:lineRule="auto"/>
+    </w:pPr>
+    <w:tblPr>
+      <w:tblBorders>
+        <w:top w:val="single" w:sz="4" w:space="0" w:color="auto"/>
+        <w:left w:val="single" w:sz="4" w:space="0" w:color="auto"/>
+        <w:bottom w:val="single" w:sz="4" w:space="0" w:color="auto"/>
+        <w:right w:val="single" w:sz="4" w:space="0" w:color="auto"/>
+        <w:insideH w:val="single" w:sz="4" w:space="0" w:color="auto"/>
+        <w:insideV w:val="single" w:sz="4" w:space="0" w:color="auto"/>
+      </w:tblBorders>
+    </w:tblPr>
+  </w:style>
+  <w:style w:type="paragraph" w:styleId="HTMLPreformatted">
+    <w:name w:val="HTML Preformatted"/>
+    <w:basedOn w:val="Normal"/>
+    <w:link w:val="HTMLPreformattedChar"/>
+    <w:uiPriority w:val="99"/>
+    <w:semiHidden/>
+    <w:unhideWhenUsed/>
+    <w:rsid w:val="00A62C58"/>
+    <w:pPr>
+      <w:tabs>
+        <w:tab w:val="left" w:pos="916"/>
+        <w:tab w:val="left" w:pos="1832"/>
+        <w:tab w:val="left" w:pos="2748"/>
+        <w:tab w:val="left" w:pos="3664"/>
+        <w:tab w:val="left" w:pos="4580"/>
+        <w:tab w:val="left" w:pos="5496"/>
+        <w:tab w:val="left" w:pos="6412"/>
+        <w:tab w:val="left" w:pos="7328"/>
+        <w:tab w:val="left" w:pos="8244"/>
+        <w:tab w:val="left" w:pos="9160"/>
+        <w:tab w:val="left" w:pos="10076"/>
+        <w:tab w:val="left" w:pos="10992"/>
+        <w:tab w:val="left" w:pos="11908"/>
+        <w:tab w:val="left" w:pos="12824"/>
+        <w:tab w:val="left" w:pos="13740"/>
+        <w:tab w:val="left" w:pos="14656"/>
+      </w:tabs>
+      <w:spacing w:after="0" w:line="240" w:lineRule="auto"/>
+    </w:pPr>
+    <w:rPr>
+      <w:rFonts w:ascii="Courier New" w:eastAsia="Times New Roman" w:hAnsi="Courier New" w:cs="Courier New"/>
+      <w:sz w:val="20"/>
+      <w:szCs w:val="20"/>
+    </w:rPr>
+  </w:style>
+  <w:style w:type="character" w:customStyle="1" w:styleId="HTMLPreformattedChar">
+    <w:name w:val="HTML Preformatted Char"/>
+    <w:basedOn w:val="DefaultParagraphFont"/>
+    <w:link w:val="HTMLPreformatted"/>
+    <w:uiPriority w:val="99"/>
+    <w:semiHidden/>
+    <w:rsid w:val="00A62C58"/>
+    <w:rPr>
+      <w:rFonts w:ascii="Courier New" w:eastAsia="Times New Roman" w:hAnsi="Courier New" w:cs="Courier New"/>
+      <w:sz w:val="20"/>
+      <w:szCs w:val="20"/>
+    </w:rPr>
+  </w:style>
 </w:styles>
 </file>
 

</xml_diff>